<commit_message>
FINAL GAME PLAN DONE
</commit_message>
<xml_diff>
--- a/Management & Logging/Planning and Management/Final Game Plan.docx
+++ b/Management & Logging/Planning and Management/Final Game Plan.docx
@@ -1,6 +1,6 @@
 
 <file path=word/document.xml><?xml version="1.0" encoding="utf-8"?>
-<w:document xmlns:wpc="http://schemas.microsoft.com/office/word/2010/wordprocessingCanvas" xmlns:cx="http://schemas.microsoft.com/office/drawing/2014/chartex" xmlns:cx1="http://schemas.microsoft.com/office/drawing/2015/9/8/chartex" xmlns:mc="http://schemas.openxmlformats.org/markup-compatibility/2006" xmlns:o="urn:schemas-microsoft-com:office:office" xmlns:r="http://schemas.openxmlformats.org/officeDocument/2006/relationships" xmlns:m="http://schemas.openxmlformats.org/officeDocument/2006/math" xmlns:v="urn:schemas-microsoft-com:vml" xmlns:wp14="http://schemas.microsoft.com/office/word/2010/wordprocessingDrawing" xmlns:wp="http://schemas.openxmlformats.org/drawingml/2006/wordprocessingDrawing" xmlns:w10="urn:schemas-microsoft-com:office:word" xmlns:w="http://schemas.openxmlformats.org/wordprocessingml/2006/main" xmlns:w14="http://schemas.microsoft.com/office/word/2010/wordml" xmlns:w15="http://schemas.microsoft.com/office/word/2012/wordml" xmlns:w16se="http://schemas.microsoft.com/office/word/2015/wordml/symex" xmlns:wpg="http://schemas.microsoft.com/office/word/2010/wordprocessingGroup" xmlns:wpi="http://schemas.microsoft.com/office/word/2010/wordprocessingInk" xmlns:wne="http://schemas.microsoft.com/office/word/2006/wordml" xmlns:wps="http://schemas.microsoft.com/office/word/2010/wordprocessingShape" mc:Ignorable="w14 w15 w16se wp14">
+<w:document xmlns:wpc="http://schemas.microsoft.com/office/word/2010/wordprocessingCanvas" xmlns:mo="http://schemas.microsoft.com/office/mac/office/2008/main" xmlns:mc="http://schemas.openxmlformats.org/markup-compatibility/2006" xmlns:mv="urn:schemas-microsoft-com:mac:vml" xmlns:o="urn:schemas-microsoft-com:office:office" xmlns:r="http://schemas.openxmlformats.org/officeDocument/2006/relationships" xmlns:m="http://schemas.openxmlformats.org/officeDocument/2006/math" xmlns:v="urn:schemas-microsoft-com:vml" xmlns:wp14="http://schemas.microsoft.com/office/word/2010/wordprocessingDrawing" xmlns:wp="http://schemas.openxmlformats.org/drawingml/2006/wordprocessingDrawing" xmlns:w10="urn:schemas-microsoft-com:office:word" xmlns:w="http://schemas.openxmlformats.org/wordprocessingml/2006/main" xmlns:w14="http://schemas.microsoft.com/office/word/2010/wordml" xmlns:w15="http://schemas.microsoft.com/office/word/2012/wordml" xmlns:wpg="http://schemas.microsoft.com/office/word/2010/wordprocessingGroup" xmlns:wpi="http://schemas.microsoft.com/office/word/2010/wordprocessingInk" xmlns:wne="http://schemas.microsoft.com/office/word/2006/wordml" xmlns:wps="http://schemas.microsoft.com/office/word/2010/wordprocessingShape" mc:Ignorable="w14 w15 wp14">
   <w:body>
     <w:p>
       <w:pPr>
@@ -158,21 +158,7 @@
         <w:rPr>
           <w:sz w:val="21"/>
         </w:rPr>
-        <w:t xml:space="preserve"> / scripts in the game (ex. locomotion, </w:t>
-      </w:r>
-      <w:proofErr w:type="spellStart"/>
-      <w:r>
-        <w:rPr>
-          <w:sz w:val="21"/>
-        </w:rPr>
-        <w:t>ai</w:t>
-      </w:r>
-      <w:proofErr w:type="spellEnd"/>
-      <w:r>
-        <w:rPr>
-          <w:sz w:val="21"/>
-        </w:rPr>
-        <w:t>, movement) – 4 months</w:t>
+        <w:t xml:space="preserve"> / scripts in the game (ex. locomotion, ai, movement) – 4 months</w:t>
       </w:r>
     </w:p>
     <w:p>
@@ -304,16 +290,26 @@
         <w:rPr>
           <w:sz w:val="21"/>
         </w:rPr>
-        <w:t xml:space="preserve">Adding the story and cut scenes to the </w:t>
-      </w:r>
-      <w:proofErr w:type="gramStart"/>
-      <w:r>
-        <w:rPr>
-          <w:sz w:val="21"/>
-        </w:rPr>
-        <w:t>end result</w:t>
-      </w:r>
-      <w:proofErr w:type="gramEnd"/>
+        <w:t xml:space="preserve">Adding the story and cut scenes to the end result </w:t>
+      </w:r>
+      <w:r>
+        <w:rPr>
+          <w:sz w:val="21"/>
+        </w:rPr>
+        <w:t xml:space="preserve">(all event systems all dialogue systems) implementing the story and adding gameplay cores such as missions and directives. So basically the game is constructed in this phase. Until before all the game was just gathering bones now we will throw it together. </w:t>
+      </w:r>
+      <w:r>
+        <w:rPr>
+          <w:sz w:val="21"/>
+        </w:rPr>
+        <w:t>– 1-</w:t>
+      </w:r>
+      <w:r>
+        <w:rPr>
+          <w:sz w:val="21"/>
+        </w:rPr>
+        <w:t>3</w:t>
+      </w:r>
       <w:r>
         <w:rPr>
           <w:sz w:val="21"/>
@@ -324,58 +320,6 @@
         <w:rPr>
           <w:sz w:val="21"/>
         </w:rPr>
-        <w:t xml:space="preserve">(all event systems all dialogue systems) implementing the story and adding gameplay cores such as missions and directives. </w:t>
-      </w:r>
-      <w:proofErr w:type="gramStart"/>
-      <w:r>
-        <w:rPr>
-          <w:sz w:val="21"/>
-        </w:rPr>
-        <w:t>So basically</w:t>
-      </w:r>
-      <w:proofErr w:type="gramEnd"/>
-      <w:r>
-        <w:rPr>
-          <w:sz w:val="21"/>
-        </w:rPr>
-        <w:t xml:space="preserve"> the game is constructed in this phase. Until before </w:t>
-      </w:r>
-      <w:proofErr w:type="gramStart"/>
-      <w:r>
-        <w:rPr>
-          <w:sz w:val="21"/>
-        </w:rPr>
-        <w:t>all</w:t>
-      </w:r>
-      <w:proofErr w:type="gramEnd"/>
-      <w:r>
-        <w:rPr>
-          <w:sz w:val="21"/>
-        </w:rPr>
-        <w:t xml:space="preserve"> the game was just gathering bones now we will throw it together. </w:t>
-      </w:r>
-      <w:r>
-        <w:rPr>
-          <w:sz w:val="21"/>
-        </w:rPr>
-        <w:t>– 1-</w:t>
-      </w:r>
-      <w:r>
-        <w:rPr>
-          <w:sz w:val="21"/>
-        </w:rPr>
-        <w:t>3</w:t>
-      </w:r>
-      <w:r>
-        <w:rPr>
-          <w:sz w:val="21"/>
-        </w:rPr>
-        <w:t xml:space="preserve"> </w:t>
-      </w:r>
-      <w:r>
-        <w:rPr>
-          <w:sz w:val="21"/>
-        </w:rPr>
         <w:t xml:space="preserve">(Communication and dialogue systems) </w:t>
       </w:r>
       <w:r>
@@ -532,16 +476,8 @@
         <w:rPr>
           <w:sz w:val="21"/>
         </w:rPr>
-        <w:t xml:space="preserve"> + Steam Achievements etc</w:t>
-      </w:r>
-      <w:proofErr w:type="gramStart"/>
-      <w:r>
-        <w:rPr>
-          <w:sz w:val="21"/>
-        </w:rPr>
-        <w:t>..</w:t>
-      </w:r>
-      <w:proofErr w:type="gramEnd"/>
+        <w:t xml:space="preserve"> + Steam Achievements etc..</w:t>
+      </w:r>
       <w:r>
         <w:rPr>
           <w:sz w:val="21"/>
@@ -669,56 +605,34 @@
         <w:rPr>
           <w:sz w:val="21"/>
         </w:rPr>
-        <w:t xml:space="preserve">During the system writing, it is 100% needed to </w:t>
-      </w:r>
-      <w:proofErr w:type="gramStart"/>
-      <w:r>
-        <w:rPr>
-          <w:sz w:val="21"/>
-        </w:rPr>
-        <w:t>plan out</w:t>
-      </w:r>
-      <w:proofErr w:type="gramEnd"/>
-      <w:r>
-        <w:rPr>
-          <w:sz w:val="21"/>
-        </w:rPr>
-        <w:t xml:space="preserve"> each system before carrying it out.</w:t>
-      </w:r>
-    </w:p>
-    <w:p>
-      <w:pPr>
-        <w:rPr>
-          <w:sz w:val="21"/>
-        </w:rPr>
-      </w:pPr>
-    </w:p>
-    <w:p>
-      <w:pPr>
-        <w:pStyle w:val="ListParagraph"/>
-        <w:numPr>
-          <w:ilvl w:val="0"/>
-          <w:numId w:val="2"/>
-        </w:numPr>
-        <w:rPr>
-          <w:b/>
-          <w:sz w:val="21"/>
-          <w:u w:val="single"/>
-        </w:rPr>
-      </w:pPr>
-      <w:proofErr w:type="gramStart"/>
-      <w:r>
-        <w:rPr>
-          <w:sz w:val="21"/>
-        </w:rPr>
-        <w:t>What’s</w:t>
-      </w:r>
-      <w:proofErr w:type="gramEnd"/>
-      <w:r>
-        <w:rPr>
-          <w:sz w:val="21"/>
-        </w:rPr>
-        <w:t xml:space="preserve"> special about the game and how will you market it (Not story).</w:t>
+        <w:t>During the system writing, it is 100% needed to plan out each system before carrying it out.</w:t>
+      </w:r>
+    </w:p>
+    <w:p>
+      <w:pPr>
+        <w:rPr>
+          <w:sz w:val="21"/>
+        </w:rPr>
+      </w:pPr>
+    </w:p>
+    <w:p>
+      <w:pPr>
+        <w:pStyle w:val="ListParagraph"/>
+        <w:numPr>
+          <w:ilvl w:val="0"/>
+          <w:numId w:val="2"/>
+        </w:numPr>
+        <w:rPr>
+          <w:b/>
+          <w:sz w:val="21"/>
+          <w:u w:val="single"/>
+        </w:rPr>
+      </w:pPr>
+      <w:r>
+        <w:rPr>
+          <w:sz w:val="21"/>
+        </w:rPr>
+        <w:t>What’s special about the game and how will you market it (Not story).</w:t>
       </w:r>
     </w:p>
     <w:p>
@@ -959,21 +873,7 @@
         <w:rPr>
           <w:sz w:val="21"/>
         </w:rPr>
-        <w:t xml:space="preserve">Write Easter eggs that </w:t>
-      </w:r>
-      <w:proofErr w:type="gramStart"/>
-      <w:r>
-        <w:rPr>
-          <w:sz w:val="21"/>
-        </w:rPr>
-        <w:t>can be found</w:t>
-      </w:r>
-      <w:proofErr w:type="gramEnd"/>
-      <w:r>
-        <w:rPr>
-          <w:sz w:val="21"/>
-        </w:rPr>
-        <w:t xml:space="preserve"> about the game and some things that people can discover about the forest.</w:t>
+        <w:t>Write Easter eggs that can be found about the game and some things that people can discover about the forest.</w:t>
       </w:r>
     </w:p>
     <w:p>
@@ -993,21 +893,7 @@
         <w:rPr>
           <w:sz w:val="21"/>
         </w:rPr>
-        <w:t xml:space="preserve">How the story affects the forest right </w:t>
-      </w:r>
-      <w:proofErr w:type="gramStart"/>
-      <w:r>
-        <w:rPr>
-          <w:sz w:val="21"/>
-        </w:rPr>
-        <w:t>now</w:t>
-      </w:r>
-      <w:proofErr w:type="gramEnd"/>
-      <w:r>
-        <w:rPr>
-          <w:sz w:val="21"/>
-        </w:rPr>
-        <w:t xml:space="preserve"> and how the current story is affecting the movement and power of the creatures.</w:t>
+        <w:t>How the story affects the forest right now and how the current story is affecting the movement and power of the creatures.</w:t>
       </w:r>
     </w:p>
     <w:p>
@@ -1103,19 +989,11 @@
           <w:u w:val="single"/>
         </w:rPr>
       </w:pPr>
-      <w:proofErr w:type="spellStart"/>
-      <w:r>
-        <w:rPr>
-          <w:sz w:val="21"/>
-        </w:rPr>
-        <w:t>Base</w:t>
-      </w:r>
-      <w:proofErr w:type="spellEnd"/>
-      <w:r>
-        <w:rPr>
-          <w:sz w:val="21"/>
-        </w:rPr>
-        <w:t xml:space="preserve"> Player Functionality</w:t>
+      <w:r>
+        <w:rPr>
+          <w:sz w:val="21"/>
+        </w:rPr>
+        <w:t>Base Player Functionality</w:t>
       </w:r>
     </w:p>
     <w:p>
@@ -1321,16 +1199,8 @@
         <w:rPr>
           <w:sz w:val="21"/>
         </w:rPr>
-        <w:t>Locomotion system (will include IK, climbing and foot placement etc</w:t>
-      </w:r>
-      <w:proofErr w:type="gramStart"/>
-      <w:r>
-        <w:rPr>
-          <w:sz w:val="21"/>
-        </w:rPr>
-        <w:t>..)</w:t>
-      </w:r>
-      <w:proofErr w:type="gramEnd"/>
+        <w:t>Locomotion system (will include IK, climbing and foot placement etc..)</w:t>
+      </w:r>
       <w:r>
         <w:rPr>
           <w:sz w:val="21"/>
@@ -1476,21 +1346,7 @@
         <w:rPr>
           <w:sz w:val="21"/>
         </w:rPr>
-        <w:t xml:space="preserve">Writing the communication system what each hand signal means and </w:t>
-      </w:r>
-      <w:proofErr w:type="gramStart"/>
-      <w:r>
-        <w:rPr>
-          <w:sz w:val="21"/>
-        </w:rPr>
-        <w:t>how  your</w:t>
-      </w:r>
-      <w:proofErr w:type="gramEnd"/>
-      <w:r>
-        <w:rPr>
-          <w:sz w:val="21"/>
-        </w:rPr>
-        <w:t xml:space="preserve"> friend will react to each one.</w:t>
+        <w:t>Writing the communication system what each hand signal means and how  your friend will react to each one.</w:t>
       </w:r>
     </w:p>
     <w:p>
@@ -1648,35 +1504,7 @@
         <w:rPr>
           <w:sz w:val="21"/>
         </w:rPr>
-        <w:t xml:space="preserve"> </w:t>
-      </w:r>
-      <w:proofErr w:type="gramStart"/>
-      <w:r>
-        <w:rPr>
-          <w:sz w:val="21"/>
-        </w:rPr>
-        <w:t>This</w:t>
-      </w:r>
-      <w:proofErr w:type="gramEnd"/>
-      <w:r>
-        <w:rPr>
-          <w:sz w:val="21"/>
-        </w:rPr>
-        <w:t xml:space="preserve"> is extremely important, make sure there are sub-sub regions and each region controls something. For </w:t>
-      </w:r>
-      <w:proofErr w:type="gramStart"/>
-      <w:r>
-        <w:rPr>
-          <w:sz w:val="21"/>
-        </w:rPr>
-        <w:t>example</w:t>
-      </w:r>
-      <w:proofErr w:type="gramEnd"/>
-      <w:r>
-        <w:rPr>
-          <w:sz w:val="21"/>
-        </w:rPr>
-        <w:t xml:space="preserve"> the most sub region disables and enabled colliders.</w:t>
+        <w:t xml:space="preserve"> This is extremely important, make sure there are sub-sub regions and each region controls something. For example the most sub region disables and enabled colliders.</w:t>
       </w:r>
     </w:p>
     <w:p>
@@ -1716,21 +1544,7 @@
         <w:rPr>
           <w:sz w:val="21"/>
         </w:rPr>
-        <w:t xml:space="preserve">Auto segmenting and LOD tool (Sebastian </w:t>
-      </w:r>
-      <w:proofErr w:type="spellStart"/>
-      <w:r>
-        <w:rPr>
-          <w:sz w:val="21"/>
-        </w:rPr>
-        <w:t>Lague</w:t>
-      </w:r>
-      <w:proofErr w:type="spellEnd"/>
-      <w:r>
-        <w:rPr>
-          <w:sz w:val="21"/>
-        </w:rPr>
-        <w:t>)</w:t>
+        <w:t>Auto segmenting and LOD tool (Sebastian Lague)</w:t>
       </w:r>
     </w:p>
     <w:p>
@@ -2138,35 +1952,8 @@
         <w:rPr>
           <w:sz w:val="21"/>
         </w:rPr>
-        <w:t xml:space="preserve">During this </w:t>
-      </w:r>
-      <w:proofErr w:type="gramStart"/>
-      <w:r>
-        <w:rPr>
-          <w:sz w:val="21"/>
-        </w:rPr>
-        <w:t>stage</w:t>
-      </w:r>
-      <w:proofErr w:type="gramEnd"/>
-      <w:r>
-        <w:rPr>
-          <w:sz w:val="21"/>
-        </w:rPr>
-        <w:t xml:space="preserve"> there will be ABSOLUTELY NO MODELLING. Everything </w:t>
-      </w:r>
-      <w:proofErr w:type="gramStart"/>
-      <w:r>
-        <w:rPr>
-          <w:sz w:val="21"/>
-        </w:rPr>
-        <w:t>will be done</w:t>
-      </w:r>
-      <w:proofErr w:type="gramEnd"/>
-      <w:r>
-        <w:rPr>
-          <w:sz w:val="21"/>
-        </w:rPr>
-        <w:t xml:space="preserve"> through cubes and blank terrain objects to test all the elements, maybe some cliffs may be added but apart from that nothing more.</w:t>
+        <w:lastRenderedPageBreak/>
+        <w:t>During this stage there will be ABSOLUTELY NO MODELLING. Everything will be done through cubes and blank terrain objects to test all the elements, maybe some cliffs may be added but apart from that nothing more.</w:t>
       </w:r>
     </w:p>
     <w:p>
@@ -2192,35 +1979,7 @@
         <w:rPr>
           <w:sz w:val="21"/>
         </w:rPr>
-        <w:t xml:space="preserve">ready so everything </w:t>
-      </w:r>
-      <w:proofErr w:type="gramStart"/>
-      <w:r>
-        <w:rPr>
-          <w:sz w:val="21"/>
-        </w:rPr>
-        <w:t>can be easily implemented</w:t>
-      </w:r>
-      <w:proofErr w:type="gramEnd"/>
-      <w:r>
-        <w:rPr>
-          <w:sz w:val="21"/>
-        </w:rPr>
-        <w:t xml:space="preserve"> with the graphics. </w:t>
-      </w:r>
-      <w:proofErr w:type="gramStart"/>
-      <w:r>
-        <w:rPr>
-          <w:sz w:val="21"/>
-        </w:rPr>
-        <w:t>But</w:t>
-      </w:r>
-      <w:proofErr w:type="gramEnd"/>
-      <w:r>
-        <w:rPr>
-          <w:sz w:val="21"/>
-        </w:rPr>
-        <w:t xml:space="preserve"> more graphically oriented scripts will be added later including shaders and scattering.</w:t>
+        <w:t>ready so everything can be easily implemented with the graphics. But more graphically oriented scripts will be added later including shaders and scattering.</w:t>
       </w:r>
     </w:p>
     <w:p>
@@ -2250,21 +2009,7 @@
         <w:rPr>
           <w:sz w:val="21"/>
         </w:rPr>
-        <w:t xml:space="preserve">Base Systems is to get all the hard coding out of the way, which </w:t>
-      </w:r>
-      <w:proofErr w:type="gramStart"/>
-      <w:r>
-        <w:rPr>
-          <w:sz w:val="21"/>
-        </w:rPr>
-        <w:t>is basically</w:t>
-      </w:r>
-      <w:proofErr w:type="gramEnd"/>
-      <w:r>
-        <w:rPr>
-          <w:sz w:val="21"/>
-        </w:rPr>
-        <w:t xml:space="preserve"> all of the systems which are dynamic and can be re-used. Now we have a small framework on which we can build more and complex things / designing. </w:t>
+        <w:t xml:space="preserve">Base Systems is to get all the hard coding out of the way, which is basically all of the systems which are dynamic and can be re-used. Now we have a small framework on which we can build more and complex things / designing. </w:t>
       </w:r>
     </w:p>
     <w:p>
@@ -2328,21 +2073,7 @@
         <w:rPr>
           <w:sz w:val="21"/>
         </w:rPr>
-        <w:t xml:space="preserve">When modelling life things these things </w:t>
-      </w:r>
-      <w:proofErr w:type="gramStart"/>
-      <w:r>
-        <w:rPr>
-          <w:sz w:val="21"/>
-        </w:rPr>
-        <w:t>will be done</w:t>
-      </w:r>
-      <w:proofErr w:type="gramEnd"/>
-      <w:r>
-        <w:rPr>
-          <w:sz w:val="21"/>
-        </w:rPr>
-        <w:t xml:space="preserve"> in order: </w:t>
+        <w:t xml:space="preserve">When modelling life things these things will be done in order: </w:t>
       </w:r>
     </w:p>
     <w:p>
@@ -2831,21 +2562,7 @@
         <w:rPr>
           <w:sz w:val="21"/>
         </w:rPr>
-        <w:t xml:space="preserve">Drag and drop models for automatic </w:t>
-      </w:r>
-      <w:proofErr w:type="gramStart"/>
-      <w:r>
-        <w:rPr>
-          <w:sz w:val="21"/>
-        </w:rPr>
-        <w:t>prefab</w:t>
-      </w:r>
-      <w:proofErr w:type="gramEnd"/>
-      <w:r>
-        <w:rPr>
-          <w:sz w:val="21"/>
-        </w:rPr>
-        <w:t xml:space="preserve"> generation + LOD’s + Auto colliders + Scripts needed and GPU Instancing if required.</w:t>
+        <w:t>Drag and drop models for automatic prefab generation + LOD’s + Auto colliders + Scripts needed and GPU Instancing if required.</w:t>
       </w:r>
     </w:p>
     <w:p>
@@ -2881,35 +2598,7 @@
         <w:rPr>
           <w:sz w:val="21"/>
         </w:rPr>
-        <w:t>All world environmental spread assets (trees, rocks, grass) etc</w:t>
-      </w:r>
-      <w:proofErr w:type="gramStart"/>
-      <w:r>
-        <w:rPr>
-          <w:sz w:val="21"/>
-        </w:rPr>
-        <w:t>..</w:t>
-      </w:r>
-      <w:proofErr w:type="gramEnd"/>
-      <w:r>
-        <w:rPr>
-          <w:sz w:val="21"/>
-        </w:rPr>
-        <w:t xml:space="preserve"> </w:t>
-      </w:r>
-      <w:proofErr w:type="gramStart"/>
-      <w:r>
-        <w:rPr>
-          <w:sz w:val="21"/>
-        </w:rPr>
-        <w:t>w</w:t>
-      </w:r>
-      <w:proofErr w:type="gramEnd"/>
-      <w:r>
-        <w:rPr>
-          <w:sz w:val="21"/>
-        </w:rPr>
-        <w:t>/ shape keys on all of them to create a WIDE variety of prebaked land using perlin noise.</w:t>
+        <w:t>All world environmental spread assets (trees, rocks, grass) etc.. w/ shape keys on all of them to create a WIDE variety of prebaked land using perlin noise.</w:t>
       </w:r>
     </w:p>
     <w:p>
@@ -2933,21 +2622,7 @@
         <w:rPr>
           <w:sz w:val="21"/>
         </w:rPr>
-        <w:t xml:space="preserve">tools, etc… All the items needed for the inventory + </w:t>
-      </w:r>
-      <w:proofErr w:type="gramStart"/>
-      <w:r>
-        <w:rPr>
-          <w:sz w:val="21"/>
-        </w:rPr>
-        <w:t>crafting</w:t>
-      </w:r>
-      <w:proofErr w:type="gramEnd"/>
-      <w:r>
-        <w:rPr>
-          <w:sz w:val="21"/>
-        </w:rPr>
-        <w:t xml:space="preserve"> system. </w:t>
+        <w:t xml:space="preserve">tools, etc… All the items needed for the inventory + crafting system. </w:t>
       </w:r>
     </w:p>
     <w:p>
@@ -3001,21 +2676,7 @@
         <w:rPr>
           <w:sz w:val="21"/>
         </w:rPr>
-        <w:t>Easter eggs objects, things that explain some backstory which make the audience go ‘</w:t>
-      </w:r>
-      <w:proofErr w:type="spellStart"/>
-      <w:r>
-        <w:rPr>
-          <w:sz w:val="21"/>
-        </w:rPr>
-        <w:t>aaaahh</w:t>
-      </w:r>
-      <w:proofErr w:type="spellEnd"/>
-      <w:r>
-        <w:rPr>
-          <w:sz w:val="21"/>
-        </w:rPr>
-        <w:t>’ wow!</w:t>
+        <w:t>Easter eggs objects, things that explain some backstory which make the audience go ‘aaaahh’ wow!</w:t>
       </w:r>
     </w:p>
     <w:p>
@@ -3102,25 +2763,7 @@
           <w:sz w:val="21"/>
           <w:u w:val="single"/>
         </w:rPr>
-        <w:t xml:space="preserve">Animating and </w:t>
-      </w:r>
-      <w:proofErr w:type="gramStart"/>
-      <w:r>
-        <w:rPr>
-          <w:b/>
-          <w:sz w:val="21"/>
-          <w:u w:val="single"/>
-        </w:rPr>
-        <w:t>Stitching</w:t>
-      </w:r>
-      <w:proofErr w:type="gramEnd"/>
-      <w:r>
-        <w:rPr>
-          <w:b/>
-          <w:sz w:val="21"/>
-          <w:u w:val="single"/>
-        </w:rPr>
-        <w:t xml:space="preserve"> together all the elements</w:t>
+        <w:t>Animating and Stitching together all the elements</w:t>
       </w:r>
     </w:p>
     <w:p>
@@ -3166,21 +2809,7 @@
         <w:rPr>
           <w:sz w:val="21"/>
         </w:rPr>
-        <w:t xml:space="preserve">Keep in mind the principles of animations when animating, anticipation is important + mass </w:t>
-      </w:r>
-      <w:proofErr w:type="gramStart"/>
-      <w:r>
-        <w:rPr>
-          <w:sz w:val="21"/>
-        </w:rPr>
-        <w:t>consideration using</w:t>
-      </w:r>
-      <w:proofErr w:type="gramEnd"/>
-      <w:r>
-        <w:rPr>
-          <w:sz w:val="21"/>
-        </w:rPr>
-        <w:t xml:space="preserve"> sliders?</w:t>
+        <w:t>Keep in mind the principles of animations when animating, anticipation is important + mass consideration using sliders?</w:t>
       </w:r>
     </w:p>
     <w:p>
@@ -3240,21 +2869,7 @@
         <w:rPr>
           <w:sz w:val="21"/>
         </w:rPr>
-        <w:t xml:space="preserve">Creating responsive IK to make the models interact with the world in a natural way using </w:t>
-      </w:r>
-      <w:proofErr w:type="spellStart"/>
-      <w:r>
-        <w:rPr>
-          <w:sz w:val="21"/>
-        </w:rPr>
-        <w:t>Ubisoft</w:t>
-      </w:r>
-      <w:proofErr w:type="spellEnd"/>
-      <w:r>
-        <w:rPr>
-          <w:sz w:val="21"/>
-        </w:rPr>
-        <w:t xml:space="preserve"> technology.</w:t>
+        <w:t>Creating responsive IK to make the models interact with the world in a natural way using Ubisoft technology.</w:t>
       </w:r>
       <w:r>
         <w:rPr>
@@ -3368,6 +2983,7 @@
           <w:sz w:val="21"/>
           <w:u w:val="single"/>
         </w:rPr>
+        <w:lastRenderedPageBreak/>
         <w:t>World Design and World Setting Up</w:t>
       </w:r>
     </w:p>
@@ -3408,21 +3024,7 @@
         <w:rPr>
           <w:sz w:val="21"/>
         </w:rPr>
-        <w:t xml:space="preserve">Design the actual map and make sure it </w:t>
-      </w:r>
-      <w:proofErr w:type="gramStart"/>
-      <w:r>
-        <w:rPr>
-          <w:sz w:val="21"/>
-        </w:rPr>
-        <w:t>is properly designed</w:t>
-      </w:r>
-      <w:proofErr w:type="gramEnd"/>
-      <w:r>
-        <w:rPr>
-          <w:sz w:val="21"/>
-        </w:rPr>
-        <w:t xml:space="preserve"> to give the user some challenge.</w:t>
+        <w:t>Design the actual map and make sure it is properly designed to give the user some challenge.</w:t>
       </w:r>
     </w:p>
     <w:p>
@@ -3442,30 +3044,8 @@
         <w:rPr>
           <w:sz w:val="21"/>
         </w:rPr>
-        <w:t xml:space="preserve">Annotate the map to display all the regions, what story segment will occur here and how it will </w:t>
-      </w:r>
-      <w:proofErr w:type="gramStart"/>
-      <w:r>
-        <w:rPr>
-          <w:sz w:val="21"/>
-        </w:rPr>
-        <w:t>impact</w:t>
-      </w:r>
-      <w:proofErr w:type="gramEnd"/>
-      <w:r>
-        <w:rPr>
-          <w:sz w:val="21"/>
-        </w:rPr>
-        <w:t xml:space="preserve"> the game. How will this region look </w:t>
-      </w:r>
-      <w:proofErr w:type="gramStart"/>
-      <w:r>
-        <w:rPr>
-          <w:sz w:val="21"/>
-        </w:rPr>
-        <w:t>etc.</w:t>
-      </w:r>
-      <w:proofErr w:type="gramEnd"/>
+        <w:t>Annotate the map to display all the regions, what story segment will occur here and how it will impact the game. How will this region look etc.</w:t>
+      </w:r>
     </w:p>
     <w:p>
       <w:pPr>
@@ -3514,7 +3094,6 @@
           <w:sz w:val="21"/>
         </w:rPr>
       </w:pPr>
-      <w:proofErr w:type="gramStart"/>
       <w:r>
         <w:rPr>
           <w:sz w:val="21"/>
@@ -3525,23 +3104,8 @@
         <w:rPr>
           <w:sz w:val="21"/>
         </w:rPr>
-        <w:t xml:space="preserve">region and avoid obstacles by auto baking static objects into the </w:t>
-      </w:r>
-      <w:proofErr w:type="spellStart"/>
-      <w:r>
-        <w:rPr>
-          <w:sz w:val="21"/>
-        </w:rPr>
-        <w:t>nav</w:t>
-      </w:r>
-      <w:proofErr w:type="spellEnd"/>
-      <w:r>
-        <w:rPr>
-          <w:sz w:val="21"/>
-        </w:rPr>
-        <w:t xml:space="preserve"> mesh.</w:t>
-      </w:r>
-      <w:proofErr w:type="gramEnd"/>
+        <w:t>region and avoid obstacles by auto baking static objects into the nav mesh.</w:t>
+      </w:r>
     </w:p>
     <w:p>
       <w:pPr>
@@ -3744,21 +3308,7 @@
         <w:rPr>
           <w:sz w:val="21"/>
         </w:rPr>
-        <w:t xml:space="preserve">Make sure the world is loading smoothly and </w:t>
-      </w:r>
-      <w:proofErr w:type="gramStart"/>
-      <w:r>
-        <w:rPr>
-          <w:sz w:val="21"/>
-        </w:rPr>
-        <w:t>running</w:t>
-      </w:r>
-      <w:proofErr w:type="gramEnd"/>
-      <w:r>
-        <w:rPr>
-          <w:sz w:val="21"/>
-        </w:rPr>
-        <w:t xml:space="preserve"> as it should, collisions are working fine and the IK system is interacting with the world in a natural way.</w:t>
+        <w:t>Make sure the world is loading smoothly and running as it should, collisions are working fine and the IK system is interacting with the world in a natural way.</w:t>
       </w:r>
       <w:r>
         <w:rPr>
@@ -3860,67 +3410,25 @@
         <w:rPr>
           <w:sz w:val="21"/>
         </w:rPr>
-        <w:t xml:space="preserve">Adding reflection probes throughout the </w:t>
-      </w:r>
-      <w:proofErr w:type="gramStart"/>
-      <w:r>
-        <w:rPr>
-          <w:sz w:val="21"/>
-        </w:rPr>
-        <w:t>scene which</w:t>
-      </w:r>
-      <w:proofErr w:type="gramEnd"/>
-      <w:r>
-        <w:rPr>
-          <w:sz w:val="21"/>
-        </w:rPr>
-        <w:t xml:space="preserve"> will be enabled and disabled </w:t>
-      </w:r>
-      <w:proofErr w:type="spellStart"/>
-      <w:r>
-        <w:rPr>
-          <w:sz w:val="21"/>
-        </w:rPr>
-        <w:t>along side</w:t>
-      </w:r>
-      <w:proofErr w:type="spellEnd"/>
-      <w:r>
-        <w:rPr>
-          <w:sz w:val="21"/>
-        </w:rPr>
-        <w:t xml:space="preserve"> the optimisation system.</w:t>
-      </w:r>
-    </w:p>
-    <w:p>
-      <w:pPr>
-        <w:pStyle w:val="ListParagraph"/>
-        <w:numPr>
-          <w:ilvl w:val="0"/>
-          <w:numId w:val="2"/>
-        </w:numPr>
-        <w:rPr>
-          <w:sz w:val="21"/>
-        </w:rPr>
-      </w:pPr>
-      <w:r>
-        <w:rPr>
-          <w:sz w:val="21"/>
-        </w:rPr>
-        <w:t xml:space="preserve">Making soft shadows and baking light maps and get comfortable with the lighting </w:t>
-      </w:r>
-      <w:proofErr w:type="gramStart"/>
-      <w:r>
-        <w:rPr>
-          <w:sz w:val="21"/>
-        </w:rPr>
-        <w:t>settings,</w:t>
-      </w:r>
-      <w:proofErr w:type="gramEnd"/>
-      <w:r>
-        <w:rPr>
-          <w:sz w:val="21"/>
-        </w:rPr>
-        <w:t xml:space="preserve"> get the most performance + beauty.</w:t>
+        <w:t>Adding reflection probes throughout the scene which will be enabled and disabled along side the optimisation system.</w:t>
+      </w:r>
+    </w:p>
+    <w:p>
+      <w:pPr>
+        <w:pStyle w:val="ListParagraph"/>
+        <w:numPr>
+          <w:ilvl w:val="0"/>
+          <w:numId w:val="2"/>
+        </w:numPr>
+        <w:rPr>
+          <w:sz w:val="21"/>
+        </w:rPr>
+      </w:pPr>
+      <w:r>
+        <w:rPr>
+          <w:sz w:val="21"/>
+        </w:rPr>
+        <w:t>Making soft shadows and baking light maps and get comfortable with the lighting settings, get the most performance + beauty.</w:t>
       </w:r>
     </w:p>
     <w:p>
@@ -4180,53 +3688,25 @@
         <w:rPr>
           <w:sz w:val="21"/>
         </w:rPr>
-        <w:t xml:space="preserve">Make sure there is no event overlapping each other and they </w:t>
-      </w:r>
-      <w:proofErr w:type="gramStart"/>
-      <w:r>
-        <w:rPr>
-          <w:sz w:val="21"/>
-        </w:rPr>
-        <w:t>are queued up</w:t>
-      </w:r>
-      <w:proofErr w:type="gramEnd"/>
-      <w:r>
-        <w:rPr>
-          <w:sz w:val="21"/>
-        </w:rPr>
-        <w:t>.</w:t>
-      </w:r>
-    </w:p>
-    <w:p>
-      <w:pPr>
-        <w:pStyle w:val="ListParagraph"/>
-        <w:numPr>
-          <w:ilvl w:val="0"/>
-          <w:numId w:val="2"/>
-        </w:numPr>
-        <w:rPr>
-          <w:sz w:val="21"/>
-        </w:rPr>
-      </w:pPr>
-      <w:r>
-        <w:rPr>
-          <w:sz w:val="21"/>
-        </w:rPr>
-        <w:t xml:space="preserve">Re-test and make sure all of the events are working as they </w:t>
-      </w:r>
-      <w:proofErr w:type="gramStart"/>
-      <w:r>
-        <w:rPr>
-          <w:sz w:val="21"/>
-        </w:rPr>
-        <w:t>are supposed</w:t>
-      </w:r>
-      <w:proofErr w:type="gramEnd"/>
-      <w:r>
-        <w:rPr>
-          <w:sz w:val="21"/>
-        </w:rPr>
-        <w:t xml:space="preserve"> to.</w:t>
+        <w:t>Make sure there is no event overlapping each other and they are queued up.</w:t>
+      </w:r>
+    </w:p>
+    <w:p>
+      <w:pPr>
+        <w:pStyle w:val="ListParagraph"/>
+        <w:numPr>
+          <w:ilvl w:val="0"/>
+          <w:numId w:val="2"/>
+        </w:numPr>
+        <w:rPr>
+          <w:sz w:val="21"/>
+        </w:rPr>
+      </w:pPr>
+      <w:r>
+        <w:rPr>
+          <w:sz w:val="21"/>
+        </w:rPr>
+        <w:t>Re-test and make sure all of the events are working as they are supposed to.</w:t>
       </w:r>
     </w:p>
     <w:p>
@@ -4419,21 +3899,7 @@
         <w:rPr>
           <w:sz w:val="21"/>
         </w:rPr>
-        <w:t xml:space="preserve">The entire story </w:t>
-      </w:r>
-      <w:proofErr w:type="gramStart"/>
-      <w:r>
-        <w:rPr>
-          <w:sz w:val="21"/>
-        </w:rPr>
-        <w:t>is being played</w:t>
-      </w:r>
-      <w:proofErr w:type="gramEnd"/>
-      <w:r>
-        <w:rPr>
-          <w:sz w:val="21"/>
-        </w:rPr>
-        <w:t>.</w:t>
+        <w:t>The entire story is being played.</w:t>
       </w:r>
     </w:p>
     <w:p>
@@ -4465,14 +3931,12 @@
           <w:sz w:val="21"/>
         </w:rPr>
       </w:pPr>
-      <w:proofErr w:type="gramStart"/>
       <w:r>
         <w:rPr>
           <w:sz w:val="21"/>
         </w:rPr>
         <w:t>Is the story interesting and is the friend NPC and you emotional enough?</w:t>
       </w:r>
-      <w:proofErr w:type="gramEnd"/>
     </w:p>
     <w:p>
       <w:pPr>
@@ -4609,6 +4073,7 @@
         <w:rPr>
           <w:sz w:val="21"/>
         </w:rPr>
+        <w:lastRenderedPageBreak/>
         <w:t>Creating image effects in the post processing stack which blend between each other during day night cycles.</w:t>
       </w:r>
     </w:p>
@@ -4681,21 +4146,7 @@
         <w:rPr>
           <w:sz w:val="21"/>
         </w:rPr>
-        <w:t xml:space="preserve">Lens flares and </w:t>
-      </w:r>
-      <w:proofErr w:type="gramStart"/>
-      <w:r>
-        <w:rPr>
-          <w:sz w:val="21"/>
-        </w:rPr>
-        <w:t>sun rays</w:t>
-      </w:r>
-      <w:proofErr w:type="gramEnd"/>
-      <w:r>
-        <w:rPr>
-          <w:sz w:val="21"/>
-        </w:rPr>
-        <w:t xml:space="preserve"> casting down on the earth.</w:t>
+        <w:t>Lens flares and sun rays casting down on the earth.</w:t>
       </w:r>
     </w:p>
     <w:p>
@@ -4821,21 +4272,7 @@
         <w:rPr>
           <w:sz w:val="21"/>
         </w:rPr>
-        <w:t xml:space="preserve">Dust getting flung up as you walk, snow </w:t>
-      </w:r>
-      <w:proofErr w:type="gramStart"/>
-      <w:r>
-        <w:rPr>
-          <w:sz w:val="21"/>
-        </w:rPr>
-        <w:t>foot prints</w:t>
-      </w:r>
-      <w:proofErr w:type="gramEnd"/>
-      <w:r>
-        <w:rPr>
-          <w:sz w:val="21"/>
-        </w:rPr>
-        <w:t>.</w:t>
+        <w:t>Dust getting flung up as you walk, snow foot prints.</w:t>
       </w:r>
     </w:p>
     <w:p>
@@ -4886,23 +4323,7 @@
         <w:rPr>
           <w:sz w:val="21"/>
         </w:rPr>
-        <w:t xml:space="preserve">Make a sweeping shot over the entire forest and cover all of </w:t>
-      </w:r>
-      <w:proofErr w:type="spellStart"/>
-      <w:proofErr w:type="gramStart"/>
-      <w:r>
-        <w:rPr>
-          <w:sz w:val="21"/>
-        </w:rPr>
-        <w:t>it’s</w:t>
-      </w:r>
-      <w:proofErr w:type="spellEnd"/>
-      <w:proofErr w:type="gramEnd"/>
-      <w:r>
-        <w:rPr>
-          <w:sz w:val="21"/>
-        </w:rPr>
-        <w:t xml:space="preserve"> beauty, have birds flying around and castles and show the whole world.</w:t>
+        <w:t>Make a sweeping shot over the entire forest and cover all of it’s beauty, have birds flying around and castles and show the whole world.</w:t>
       </w:r>
     </w:p>
     <w:p>
@@ -4934,114 +4355,48 @@
           <w:sz w:val="21"/>
         </w:rPr>
       </w:pPr>
-      <w:proofErr w:type="gramStart"/>
-      <w:r>
-        <w:rPr>
-          <w:sz w:val="21"/>
-        </w:rPr>
-        <w:t xml:space="preserve">Make the screen slowly delve deeper into the forest and the once beautiful forest turn dark and grim and </w:t>
-      </w:r>
-      <w:proofErr w:type="spellStart"/>
-      <w:r>
-        <w:rPr>
-          <w:sz w:val="21"/>
-        </w:rPr>
-        <w:t>get’s</w:t>
-      </w:r>
-      <w:proofErr w:type="spellEnd"/>
-      <w:r>
-        <w:rPr>
-          <w:sz w:val="21"/>
-        </w:rPr>
-        <w:t xml:space="preserve"> darker and darker and you see red eyes and danger lurking in the back and the name ‘NEFARIOUS’ just fades into view and </w:t>
-      </w:r>
-      <w:proofErr w:type="spellStart"/>
-      <w:r>
-        <w:rPr>
-          <w:sz w:val="21"/>
-        </w:rPr>
-        <w:t>a</w:t>
-      </w:r>
-      <w:proofErr w:type="spellEnd"/>
-      <w:r>
-        <w:rPr>
-          <w:sz w:val="21"/>
-        </w:rPr>
-        <w:t xml:space="preserve"> eye closing animation is played and an eye opening animation is played and the camera fades to your little mountain where you and your friend live and your story is told.</w:t>
-      </w:r>
-      <w:proofErr w:type="gramEnd"/>
-    </w:p>
-    <w:p>
-      <w:pPr>
-        <w:pStyle w:val="ListParagraph"/>
-        <w:numPr>
-          <w:ilvl w:val="0"/>
-          <w:numId w:val="2"/>
-        </w:numPr>
-        <w:rPr>
-          <w:sz w:val="21"/>
-        </w:rPr>
-      </w:pPr>
-      <w:r>
-        <w:rPr>
-          <w:sz w:val="21"/>
-        </w:rPr>
-        <w:t xml:space="preserve">This entire game is like a story </w:t>
-      </w:r>
-      <w:proofErr w:type="gramStart"/>
-      <w:r>
-        <w:rPr>
-          <w:sz w:val="21"/>
-        </w:rPr>
-        <w:t>being told</w:t>
-      </w:r>
-      <w:proofErr w:type="gramEnd"/>
-      <w:r>
-        <w:rPr>
-          <w:sz w:val="21"/>
-        </w:rPr>
-        <w:t xml:space="preserve"> and the text at the start + the music should be thrilling. Your eyes open and then your friend is waking you up and you get up and put your helmet on. Your friend </w:t>
-      </w:r>
-      <w:proofErr w:type="gramStart"/>
-      <w:r>
-        <w:rPr>
-          <w:sz w:val="21"/>
-        </w:rPr>
-        <w:t>is panicked</w:t>
-      </w:r>
-      <w:proofErr w:type="gramEnd"/>
-      <w:r>
-        <w:rPr>
-          <w:sz w:val="21"/>
-        </w:rPr>
-        <w:t xml:space="preserve"> and he is trying to wake you up…. -&gt; Story.</w:t>
-      </w:r>
-    </w:p>
-    <w:p>
-      <w:pPr>
-        <w:pStyle w:val="ListParagraph"/>
-        <w:numPr>
-          <w:ilvl w:val="0"/>
-          <w:numId w:val="2"/>
-        </w:numPr>
-        <w:rPr>
-          <w:sz w:val="21"/>
-        </w:rPr>
-      </w:pPr>
-      <w:r>
-        <w:rPr>
-          <w:sz w:val="21"/>
-        </w:rPr>
-        <w:t xml:space="preserve">Good post processing and </w:t>
-      </w:r>
-      <w:proofErr w:type="spellStart"/>
-      <w:r>
-        <w:rPr>
-          <w:sz w:val="21"/>
-        </w:rPr>
-        <w:t>anti aliasing</w:t>
-      </w:r>
-      <w:proofErr w:type="spellEnd"/>
+      <w:r>
+        <w:rPr>
+          <w:sz w:val="21"/>
+        </w:rPr>
+        <w:t>Make the screen slowly delve deeper into the forest and the once beautiful forest turn dark and grim and get’s darker and darker and you see red eyes and danger lurking in the back and the name ‘NEFARIOUS’ just fades into view and a eye closing animation is played and an eye opening animation is played and the camera fades to your little mountain where you and your friend live and your story is told.</w:t>
+      </w:r>
+    </w:p>
+    <w:p>
+      <w:pPr>
+        <w:pStyle w:val="ListParagraph"/>
+        <w:numPr>
+          <w:ilvl w:val="0"/>
+          <w:numId w:val="2"/>
+        </w:numPr>
+        <w:rPr>
+          <w:sz w:val="21"/>
+        </w:rPr>
+      </w:pPr>
+      <w:r>
+        <w:rPr>
+          <w:sz w:val="21"/>
+        </w:rPr>
+        <w:t>This entire game is like a story being told and the text at the start + the music should be thrilling. Your eyes open and then your friend is waking you up and you get up and put your helmet on. Your friend is panicked and he is trying to wake you up…. -&gt; Story.</w:t>
+      </w:r>
+    </w:p>
+    <w:p>
+      <w:pPr>
+        <w:pStyle w:val="ListParagraph"/>
+        <w:numPr>
+          <w:ilvl w:val="0"/>
+          <w:numId w:val="2"/>
+        </w:numPr>
+        <w:rPr>
+          <w:sz w:val="21"/>
+        </w:rPr>
+      </w:pPr>
+      <w:r>
+        <w:rPr>
+          <w:sz w:val="21"/>
+        </w:rPr>
+        <w:t>Good post processing and anti aliasing</w:t>
+      </w:r>
     </w:p>
     <w:p>
       <w:pPr>
@@ -5162,113 +4517,43 @@
           <w:sz w:val="21"/>
         </w:rPr>
         <w:lastRenderedPageBreak/>
-        <w:t xml:space="preserve">Go to the </w:t>
-      </w:r>
-      <w:proofErr w:type="gramStart"/>
-      <w:r>
-        <w:rPr>
-          <w:sz w:val="21"/>
-        </w:rPr>
-        <w:t>profiler and check what is taking up the most time</w:t>
-      </w:r>
-      <w:proofErr w:type="gramEnd"/>
-      <w:r>
-        <w:rPr>
-          <w:sz w:val="21"/>
-        </w:rPr>
-        <w:t xml:space="preserve"> and then optimize. (This </w:t>
-      </w:r>
-      <w:proofErr w:type="gramStart"/>
-      <w:r>
-        <w:rPr>
-          <w:sz w:val="21"/>
-        </w:rPr>
-        <w:t>should be done</w:t>
-      </w:r>
-      <w:proofErr w:type="gramEnd"/>
-      <w:r>
-        <w:rPr>
-          <w:sz w:val="21"/>
-        </w:rPr>
-        <w:t xml:space="preserve"> throughout the game)…</w:t>
-      </w:r>
-    </w:p>
-    <w:p>
-      <w:pPr>
-        <w:pStyle w:val="ListParagraph"/>
-        <w:numPr>
-          <w:ilvl w:val="0"/>
-          <w:numId w:val="2"/>
-        </w:numPr>
-        <w:rPr>
-          <w:sz w:val="21"/>
-        </w:rPr>
-      </w:pPr>
-      <w:r>
-        <w:rPr>
-          <w:sz w:val="21"/>
-        </w:rPr>
-        <w:t xml:space="preserve">Make sure the scripts that are not being used are constantly disabled, and </w:t>
-      </w:r>
-      <w:proofErr w:type="gramStart"/>
-      <w:r>
-        <w:rPr>
-          <w:sz w:val="21"/>
-        </w:rPr>
-        <w:t>colliders which are not needed</w:t>
-      </w:r>
-      <w:proofErr w:type="gramEnd"/>
-      <w:r>
-        <w:rPr>
-          <w:sz w:val="21"/>
-        </w:rPr>
-        <w:t xml:space="preserve"> are disabled.</w:t>
-      </w:r>
-    </w:p>
-    <w:p>
-      <w:pPr>
-        <w:pStyle w:val="ListParagraph"/>
-        <w:numPr>
-          <w:ilvl w:val="0"/>
-          <w:numId w:val="2"/>
-        </w:numPr>
-        <w:rPr>
-          <w:sz w:val="21"/>
-        </w:rPr>
-      </w:pPr>
-      <w:r>
-        <w:rPr>
-          <w:sz w:val="21"/>
-        </w:rPr>
-        <w:t>Play the game on lower end PC’s and Computers to make sure even smaller computers can handle the graphics etc</w:t>
-      </w:r>
-      <w:proofErr w:type="gramStart"/>
-      <w:r>
-        <w:rPr>
-          <w:sz w:val="21"/>
-        </w:rPr>
-        <w:t>..</w:t>
-      </w:r>
-      <w:proofErr w:type="gramEnd"/>
-      <w:r>
-        <w:rPr>
-          <w:sz w:val="21"/>
-        </w:rPr>
-        <w:t xml:space="preserve"> </w:t>
-      </w:r>
-      <w:proofErr w:type="gramStart"/>
-      <w:r>
-        <w:rPr>
-          <w:sz w:val="21"/>
-        </w:rPr>
-        <w:t>by</w:t>
-      </w:r>
-      <w:proofErr w:type="gramEnd"/>
-      <w:r>
-        <w:rPr>
-          <w:sz w:val="21"/>
-        </w:rPr>
-        <w:t xml:space="preserve"> modifying the settings of the game (IN THE GAME).</w:t>
+        <w:t>Go to the profiler and check what is taking up the most time and then optimize. (This should be done throughout the game)…</w:t>
+      </w:r>
+    </w:p>
+    <w:p>
+      <w:pPr>
+        <w:pStyle w:val="ListParagraph"/>
+        <w:numPr>
+          <w:ilvl w:val="0"/>
+          <w:numId w:val="2"/>
+        </w:numPr>
+        <w:rPr>
+          <w:sz w:val="21"/>
+        </w:rPr>
+      </w:pPr>
+      <w:r>
+        <w:rPr>
+          <w:sz w:val="21"/>
+        </w:rPr>
+        <w:t>Make sure the scripts that are not being used are constantly disabled, and colliders which are not needed are disabled.</w:t>
+      </w:r>
+    </w:p>
+    <w:p>
+      <w:pPr>
+        <w:pStyle w:val="ListParagraph"/>
+        <w:numPr>
+          <w:ilvl w:val="0"/>
+          <w:numId w:val="2"/>
+        </w:numPr>
+        <w:rPr>
+          <w:sz w:val="21"/>
+        </w:rPr>
+      </w:pPr>
+      <w:r>
+        <w:rPr>
+          <w:sz w:val="21"/>
+        </w:rPr>
+        <w:t>Play the game on lower end PC’s and Computers to make sure even smaller computers can handle the graphics etc.. by modifying the settings of the game (IN THE GAME).</w:t>
       </w:r>
     </w:p>
     <w:p>
@@ -5328,59 +4613,27 @@
           <w:sz w:val="21"/>
           <w:u w:val="single"/>
         </w:rPr>
-        <w:t xml:space="preserve">Music and </w:t>
-      </w:r>
-      <w:proofErr w:type="gramStart"/>
-      <w:r>
-        <w:rPr>
-          <w:b/>
-          <w:sz w:val="21"/>
-          <w:u w:val="single"/>
-        </w:rPr>
-        <w:t>SFX :</w:t>
-      </w:r>
-      <w:proofErr w:type="gramEnd"/>
-      <w:r>
-        <w:rPr>
-          <w:b/>
-          <w:sz w:val="21"/>
-          <w:u w:val="single"/>
-        </w:rPr>
-        <w:t xml:space="preserve"> </w:t>
-      </w:r>
-    </w:p>
-    <w:p>
-      <w:pPr>
-        <w:rPr>
-          <w:sz w:val="21"/>
-        </w:rPr>
-      </w:pPr>
-    </w:p>
-    <w:p>
-      <w:pPr>
-        <w:rPr>
-          <w:sz w:val="21"/>
-        </w:rPr>
-      </w:pPr>
-      <w:r>
-        <w:rPr>
-          <w:sz w:val="21"/>
-        </w:rPr>
-        <w:t>SFX (This is extremely complicated</w:t>
-      </w:r>
-      <w:proofErr w:type="gramStart"/>
-      <w:r>
-        <w:rPr>
-          <w:sz w:val="21"/>
-        </w:rPr>
-        <w:t>) :</w:t>
-      </w:r>
-      <w:proofErr w:type="gramEnd"/>
-      <w:r>
-        <w:rPr>
-          <w:sz w:val="21"/>
-        </w:rPr>
-        <w:t xml:space="preserve"> </w:t>
+        <w:t xml:space="preserve">Music and SFX : </w:t>
+      </w:r>
+    </w:p>
+    <w:p>
+      <w:pPr>
+        <w:rPr>
+          <w:sz w:val="21"/>
+        </w:rPr>
+      </w:pPr>
+    </w:p>
+    <w:p>
+      <w:pPr>
+        <w:rPr>
+          <w:sz w:val="21"/>
+        </w:rPr>
+      </w:pPr>
+      <w:r>
+        <w:rPr>
+          <w:sz w:val="21"/>
+        </w:rPr>
+        <w:t xml:space="preserve">SFX (This is extremely complicated) : </w:t>
       </w:r>
     </w:p>
     <w:p>
@@ -5629,53 +4882,25 @@
         <w:rPr>
           <w:sz w:val="21"/>
         </w:rPr>
-        <w:t xml:space="preserve">Make sure the sounds system </w:t>
-      </w:r>
-      <w:proofErr w:type="gramStart"/>
-      <w:r>
-        <w:rPr>
-          <w:sz w:val="21"/>
-        </w:rPr>
-        <w:t>is implemented</w:t>
-      </w:r>
-      <w:proofErr w:type="gramEnd"/>
-      <w:r>
-        <w:rPr>
-          <w:sz w:val="21"/>
-        </w:rPr>
-        <w:t xml:space="preserve"> into the behaviour editor.</w:t>
-      </w:r>
-    </w:p>
-    <w:p>
-      <w:pPr>
-        <w:pStyle w:val="ListParagraph"/>
-        <w:numPr>
-          <w:ilvl w:val="0"/>
-          <w:numId w:val="2"/>
-        </w:numPr>
-        <w:rPr>
-          <w:sz w:val="21"/>
-        </w:rPr>
-      </w:pPr>
-      <w:r>
-        <w:rPr>
-          <w:sz w:val="21"/>
-        </w:rPr>
-        <w:t xml:space="preserve">Create a script to easily be able to call on an audio </w:t>
-      </w:r>
-      <w:proofErr w:type="gramStart"/>
-      <w:r>
-        <w:rPr>
-          <w:sz w:val="21"/>
-        </w:rPr>
-        <w:t>file which</w:t>
-      </w:r>
-      <w:proofErr w:type="gramEnd"/>
-      <w:r>
-        <w:rPr>
-          <w:sz w:val="21"/>
-        </w:rPr>
-        <w:t xml:space="preserve"> is stored in a dictionary.</w:t>
+        <w:t>Make sure the sounds system is implemented into the behaviour editor.</w:t>
+      </w:r>
+    </w:p>
+    <w:p>
+      <w:pPr>
+        <w:pStyle w:val="ListParagraph"/>
+        <w:numPr>
+          <w:ilvl w:val="0"/>
+          <w:numId w:val="2"/>
+        </w:numPr>
+        <w:rPr>
+          <w:sz w:val="21"/>
+        </w:rPr>
+      </w:pPr>
+      <w:r>
+        <w:rPr>
+          <w:sz w:val="21"/>
+        </w:rPr>
+        <w:t>Create a script to easily be able to call on an audio file which is stored in a dictionary.</w:t>
       </w:r>
     </w:p>
     <w:p>
@@ -5719,21 +4944,7 @@
         <w:rPr>
           <w:sz w:val="21"/>
         </w:rPr>
-        <w:t xml:space="preserve">(This is your best for creating high quality </w:t>
-      </w:r>
-      <w:proofErr w:type="gramStart"/>
-      <w:r>
-        <w:rPr>
-          <w:sz w:val="21"/>
-        </w:rPr>
-        <w:t>music :</w:t>
-      </w:r>
-      <w:proofErr w:type="gramEnd"/>
-      <w:r>
-        <w:rPr>
-          <w:sz w:val="21"/>
-        </w:rPr>
-        <w:t xml:space="preserve"> </w:t>
+        <w:t xml:space="preserve">(This is your best for creating high quality music : </w:t>
       </w:r>
       <w:hyperlink r:id="rId7" w:history="1">
         <w:r>
@@ -5942,6 +5153,7 @@
         <w:rPr>
           <w:sz w:val="21"/>
         </w:rPr>
+        <w:lastRenderedPageBreak/>
         <w:t>Bring it into unity and setup event systems for music and make sure it blends in and out smoothly.</w:t>
       </w:r>
     </w:p>
@@ -6029,21 +5241,7 @@
         <w:rPr>
           <w:sz w:val="21"/>
         </w:rPr>
-        <w:t xml:space="preserve">Crowd sounds and horde movement make sure the noise </w:t>
-      </w:r>
-      <w:proofErr w:type="gramStart"/>
-      <w:r>
-        <w:rPr>
-          <w:sz w:val="21"/>
-        </w:rPr>
-        <w:t>isn’t</w:t>
-      </w:r>
-      <w:proofErr w:type="gramEnd"/>
-      <w:r>
-        <w:rPr>
-          <w:sz w:val="21"/>
-        </w:rPr>
-        <w:t xml:space="preserve"> over powering.</w:t>
+        <w:t>Crowd sounds and horde movement make sure the noise isn’t over powering.</w:t>
       </w:r>
     </w:p>
     <w:p>
@@ -6421,21 +5619,7 @@
         <w:rPr>
           <w:sz w:val="21"/>
         </w:rPr>
-        <w:t xml:space="preserve">Improve the graphics and gameplay based on feedback. If the feedback is lag related make </w:t>
-      </w:r>
-      <w:proofErr w:type="gramStart"/>
-      <w:r>
-        <w:rPr>
-          <w:sz w:val="21"/>
-        </w:rPr>
-        <w:t>sure</w:t>
-      </w:r>
-      <w:proofErr w:type="gramEnd"/>
-      <w:r>
-        <w:rPr>
-          <w:sz w:val="21"/>
-        </w:rPr>
-        <w:t xml:space="preserve"> you add some optimisation.</w:t>
+        <w:t>Improve the graphics and gameplay based on feedback. If the feedback is lag related make sure you add some optimisation.</w:t>
       </w:r>
     </w:p>
     <w:p>
@@ -6560,21 +5744,7 @@
         <w:rPr>
           <w:sz w:val="21"/>
         </w:rPr>
-        <w:t xml:space="preserve">The website is </w:t>
-      </w:r>
-      <w:proofErr w:type="gramStart"/>
-      <w:r>
-        <w:rPr>
-          <w:sz w:val="21"/>
-        </w:rPr>
-        <w:t>like</w:t>
-      </w:r>
-      <w:proofErr w:type="gramEnd"/>
-      <w:r>
-        <w:rPr>
-          <w:sz w:val="21"/>
-        </w:rPr>
-        <w:t xml:space="preserve"> marketing so put your latest game trailer on there, information about the game.</w:t>
+        <w:t>The website is like marketing so put your latest game trailer on there, information about the game.</w:t>
       </w:r>
     </w:p>
     <w:p>
@@ -6634,21 +5804,7 @@
         <w:rPr>
           <w:sz w:val="21"/>
         </w:rPr>
-        <w:t xml:space="preserve">Publish on your </w:t>
-      </w:r>
-      <w:proofErr w:type="spellStart"/>
-      <w:r>
-        <w:rPr>
-          <w:sz w:val="21"/>
-        </w:rPr>
-        <w:t>youtube</w:t>
-      </w:r>
-      <w:proofErr w:type="spellEnd"/>
-      <w:r>
-        <w:rPr>
-          <w:sz w:val="21"/>
-        </w:rPr>
-        <w:t xml:space="preserve"> channel</w:t>
+        <w:t>Publish on your youtube channel</w:t>
       </w:r>
     </w:p>
     <w:p>
@@ -6730,6 +5886,273 @@
           <w:u w:val="single"/>
         </w:rPr>
       </w:pPr>
+    </w:p>
+    <w:p>
+      <w:pPr>
+        <w:rPr>
+          <w:b/>
+          <w:sz w:val="21"/>
+          <w:u w:val="single"/>
+        </w:rPr>
+      </w:pPr>
+    </w:p>
+    <w:p>
+      <w:pPr>
+        <w:rPr>
+          <w:b/>
+          <w:sz w:val="21"/>
+          <w:u w:val="single"/>
+        </w:rPr>
+      </w:pPr>
+      <w:r>
+        <w:rPr>
+          <w:b/>
+          <w:sz w:val="21"/>
+          <w:u w:val="single"/>
+        </w:rPr>
+        <w:t>Releasing the game</w:t>
+      </w:r>
+    </w:p>
+    <w:p>
+      <w:pPr>
+        <w:pStyle w:val="ListParagraph"/>
+        <w:numPr>
+          <w:ilvl w:val="0"/>
+          <w:numId w:val="2"/>
+        </w:numPr>
+        <w:rPr>
+          <w:sz w:val="21"/>
+        </w:rPr>
+      </w:pPr>
+      <w:r>
+        <w:rPr>
+          <w:sz w:val="21"/>
+        </w:rPr>
+        <w:t>Hosting your website + blog</w:t>
+      </w:r>
+    </w:p>
+    <w:p>
+      <w:pPr>
+        <w:pStyle w:val="ListParagraph"/>
+        <w:numPr>
+          <w:ilvl w:val="0"/>
+          <w:numId w:val="2"/>
+        </w:numPr>
+        <w:rPr>
+          <w:sz w:val="21"/>
+        </w:rPr>
+      </w:pPr>
+      <w:r>
+        <w:rPr>
+          <w:sz w:val="21"/>
+        </w:rPr>
+        <w:t>Beginning the rigerious steam release process</w:t>
+      </w:r>
+    </w:p>
+    <w:p>
+      <w:pPr>
+        <w:pStyle w:val="ListParagraph"/>
+        <w:numPr>
+          <w:ilvl w:val="0"/>
+          <w:numId w:val="2"/>
+        </w:numPr>
+        <w:rPr>
+          <w:sz w:val="21"/>
+        </w:rPr>
+      </w:pPr>
+      <w:r>
+        <w:rPr>
+          <w:sz w:val="21"/>
+        </w:rPr>
+        <w:t>Going over and re-iterating based on their requirements</w:t>
+      </w:r>
+    </w:p>
+    <w:p>
+      <w:pPr>
+        <w:pStyle w:val="ListParagraph"/>
+        <w:numPr>
+          <w:ilvl w:val="0"/>
+          <w:numId w:val="2"/>
+        </w:numPr>
+        <w:rPr>
+          <w:sz w:val="21"/>
+        </w:rPr>
+      </w:pPr>
+      <w:r>
+        <w:rPr>
+          <w:sz w:val="21"/>
+        </w:rPr>
+        <w:t>If you get into steam</w:t>
+      </w:r>
+    </w:p>
+    <w:p>
+      <w:pPr>
+        <w:pStyle w:val="ListParagraph"/>
+        <w:numPr>
+          <w:ilvl w:val="1"/>
+          <w:numId w:val="2"/>
+        </w:numPr>
+        <w:rPr>
+          <w:sz w:val="21"/>
+        </w:rPr>
+      </w:pPr>
+      <w:r>
+        <w:rPr>
+          <w:sz w:val="21"/>
+        </w:rPr>
+        <w:t>Setting up your page</w:t>
+      </w:r>
+    </w:p>
+    <w:p>
+      <w:pPr>
+        <w:pStyle w:val="ListParagraph"/>
+        <w:numPr>
+          <w:ilvl w:val="1"/>
+          <w:numId w:val="2"/>
+        </w:numPr>
+        <w:rPr>
+          <w:sz w:val="21"/>
+        </w:rPr>
+      </w:pPr>
+      <w:r>
+        <w:rPr>
+          <w:sz w:val="21"/>
+        </w:rPr>
+        <w:t>Creating a coupe of trailers</w:t>
+      </w:r>
+    </w:p>
+    <w:p>
+      <w:pPr>
+        <w:pStyle w:val="ListParagraph"/>
+        <w:numPr>
+          <w:ilvl w:val="1"/>
+          <w:numId w:val="2"/>
+        </w:numPr>
+        <w:rPr>
+          <w:sz w:val="21"/>
+        </w:rPr>
+      </w:pPr>
+      <w:r>
+        <w:rPr>
+          <w:sz w:val="21"/>
+        </w:rPr>
+        <w:t>Banner photo</w:t>
+      </w:r>
+    </w:p>
+    <w:p>
+      <w:pPr>
+        <w:pStyle w:val="ListParagraph"/>
+        <w:numPr>
+          <w:ilvl w:val="1"/>
+          <w:numId w:val="2"/>
+        </w:numPr>
+        <w:rPr>
+          <w:sz w:val="21"/>
+        </w:rPr>
+      </w:pPr>
+      <w:r>
+        <w:rPr>
+          <w:sz w:val="21"/>
+        </w:rPr>
+        <w:t>Pictures of the game</w:t>
+      </w:r>
+    </w:p>
+    <w:p>
+      <w:pPr>
+        <w:pStyle w:val="ListParagraph"/>
+        <w:numPr>
+          <w:ilvl w:val="1"/>
+          <w:numId w:val="2"/>
+        </w:numPr>
+        <w:rPr>
+          <w:sz w:val="21"/>
+        </w:rPr>
+      </w:pPr>
+      <w:r>
+        <w:rPr>
+          <w:sz w:val="21"/>
+        </w:rPr>
+        <w:t>Features + Gameplay</w:t>
+      </w:r>
+    </w:p>
+    <w:p>
+      <w:pPr>
+        <w:pStyle w:val="ListParagraph"/>
+        <w:numPr>
+          <w:ilvl w:val="0"/>
+          <w:numId w:val="2"/>
+        </w:numPr>
+        <w:rPr>
+          <w:sz w:val="21"/>
+        </w:rPr>
+      </w:pPr>
+      <w:r>
+        <w:rPr>
+          <w:sz w:val="21"/>
+        </w:rPr>
+        <w:t>If you don’t get into steam</w:t>
+      </w:r>
+    </w:p>
+    <w:p>
+      <w:pPr>
+        <w:pStyle w:val="ListParagraph"/>
+        <w:numPr>
+          <w:ilvl w:val="1"/>
+          <w:numId w:val="2"/>
+        </w:numPr>
+        <w:rPr>
+          <w:sz w:val="21"/>
+        </w:rPr>
+      </w:pPr>
+      <w:r>
+        <w:rPr>
+          <w:sz w:val="21"/>
+        </w:rPr>
+        <w:t>Host of website</w:t>
+      </w:r>
+    </w:p>
+    <w:p>
+      <w:pPr>
+        <w:pStyle w:val="ListParagraph"/>
+        <w:numPr>
+          <w:ilvl w:val="1"/>
+          <w:numId w:val="2"/>
+        </w:numPr>
+        <w:rPr>
+          <w:sz w:val="21"/>
+        </w:rPr>
+      </w:pPr>
+      <w:r>
+        <w:rPr>
+          <w:sz w:val="21"/>
+        </w:rPr>
+        <w:t>Make it known</w:t>
+      </w:r>
+    </w:p>
+    <w:p>
+      <w:pPr>
+        <w:rPr>
+          <w:sz w:val="21"/>
+        </w:rPr>
+      </w:pPr>
+    </w:p>
+    <w:p>
+      <w:pPr>
+        <w:rPr>
+          <w:b/>
+          <w:sz w:val="21"/>
+          <w:u w:val="single"/>
+        </w:rPr>
+      </w:pPr>
+    </w:p>
+    <w:p>
+      <w:pPr>
+        <w:rPr>
+          <w:b/>
+          <w:sz w:val="21"/>
+          <w:u w:val="single"/>
+        </w:rPr>
+      </w:pPr>
       <w:r>
         <w:rPr>
           <w:b/>
@@ -6737,226 +6160,255 @@
           <w:u w:val="single"/>
         </w:rPr>
         <w:t xml:space="preserve">Advertising and making it know </w:t>
+      </w:r>
+    </w:p>
+    <w:p>
+      <w:pPr>
+        <w:pStyle w:val="ListParagraph"/>
+        <w:numPr>
+          <w:ilvl w:val="0"/>
+          <w:numId w:val="2"/>
+        </w:numPr>
+        <w:rPr>
+          <w:b/>
+          <w:sz w:val="21"/>
+          <w:u w:val="single"/>
+        </w:rPr>
+      </w:pPr>
+      <w:r>
+        <w:rPr>
+          <w:sz w:val="21"/>
+        </w:rPr>
+        <w:t>Create a trailer using some epic music and using the forest sweep over scene but this time adding different text and scenes.</w:t>
+      </w:r>
+    </w:p>
+    <w:p>
+      <w:pPr>
+        <w:pStyle w:val="ListParagraph"/>
+        <w:numPr>
+          <w:ilvl w:val="0"/>
+          <w:numId w:val="2"/>
+        </w:numPr>
+        <w:rPr>
+          <w:b/>
+          <w:sz w:val="21"/>
+          <w:u w:val="single"/>
+        </w:rPr>
+      </w:pPr>
+      <w:r>
+        <w:rPr>
+          <w:sz w:val="21"/>
+        </w:rPr>
+        <w:t xml:space="preserve">Trailer example - </w:t>
+      </w:r>
+      <w:r>
+        <w:rPr>
+          <w:sz w:val="21"/>
+        </w:rPr>
+        <w:t>https://www.youtube.com/watch?v=qdy8S9ttKqo</w:t>
+      </w:r>
+    </w:p>
+    <w:p>
+      <w:pPr>
+        <w:pStyle w:val="ListParagraph"/>
+        <w:numPr>
+          <w:ilvl w:val="0"/>
+          <w:numId w:val="2"/>
+        </w:numPr>
+        <w:rPr>
+          <w:b/>
+          <w:sz w:val="21"/>
+          <w:u w:val="single"/>
+        </w:rPr>
+      </w:pPr>
+      <w:r>
+        <w:rPr>
+          <w:sz w:val="21"/>
+        </w:rPr>
+        <w:t>Adding combat scenes and an epic ending scene.</w:t>
+      </w:r>
+    </w:p>
+    <w:p>
+      <w:pPr>
+        <w:pStyle w:val="ListParagraph"/>
+        <w:numPr>
+          <w:ilvl w:val="0"/>
+          <w:numId w:val="2"/>
+        </w:numPr>
+        <w:rPr>
+          <w:b/>
+          <w:sz w:val="21"/>
+          <w:u w:val="single"/>
+        </w:rPr>
+      </w:pPr>
+      <w:r>
+        <w:rPr>
+          <w:sz w:val="21"/>
+        </w:rPr>
+        <w:t>‘A battle of friendship and power’</w:t>
+      </w:r>
+    </w:p>
+    <w:p>
+      <w:pPr>
+        <w:pStyle w:val="ListParagraph"/>
+        <w:numPr>
+          <w:ilvl w:val="0"/>
+          <w:numId w:val="2"/>
+        </w:numPr>
+        <w:rPr>
+          <w:b/>
+          <w:sz w:val="21"/>
+          <w:u w:val="single"/>
+        </w:rPr>
+      </w:pPr>
+      <w:r>
+        <w:rPr>
+          <w:sz w:val="21"/>
+        </w:rPr>
+        <w:t>‘A story of betrayal and loyalty’</w:t>
+      </w:r>
+    </w:p>
+    <w:p>
+      <w:pPr>
+        <w:pStyle w:val="ListParagraph"/>
+        <w:numPr>
+          <w:ilvl w:val="0"/>
+          <w:numId w:val="2"/>
+        </w:numPr>
+        <w:rPr>
+          <w:b/>
+          <w:sz w:val="21"/>
+          <w:u w:val="single"/>
+        </w:rPr>
+      </w:pPr>
+      <w:r>
+        <w:rPr>
+          <w:sz w:val="21"/>
+        </w:rPr>
+        <w:t>Releasing YouTube ads</w:t>
+      </w:r>
+    </w:p>
+    <w:p>
+      <w:pPr>
+        <w:pStyle w:val="ListParagraph"/>
+        <w:numPr>
+          <w:ilvl w:val="0"/>
+          <w:numId w:val="2"/>
+        </w:numPr>
+        <w:rPr>
+          <w:b/>
+          <w:sz w:val="21"/>
+          <w:u w:val="single"/>
+        </w:rPr>
+      </w:pPr>
+      <w:r>
+        <w:rPr>
+          <w:sz w:val="21"/>
+        </w:rPr>
+        <w:t>Creating multiple trailers</w:t>
+      </w:r>
+    </w:p>
+    <w:p>
+      <w:pPr>
+        <w:pStyle w:val="ListParagraph"/>
+        <w:numPr>
+          <w:ilvl w:val="0"/>
+          <w:numId w:val="2"/>
+        </w:numPr>
+        <w:rPr>
+          <w:b/>
+          <w:sz w:val="21"/>
+          <w:u w:val="single"/>
+        </w:rPr>
+      </w:pPr>
+      <w:r>
+        <w:rPr>
+          <w:sz w:val="21"/>
+        </w:rPr>
+        <w:t>Publishing on facebook</w:t>
+      </w:r>
+    </w:p>
+    <w:p>
+      <w:pPr>
+        <w:pStyle w:val="ListParagraph"/>
+        <w:numPr>
+          <w:ilvl w:val="0"/>
+          <w:numId w:val="2"/>
+        </w:numPr>
+        <w:rPr>
+          <w:b/>
+          <w:sz w:val="21"/>
+          <w:u w:val="single"/>
+        </w:rPr>
+      </w:pPr>
+      <w:r>
+        <w:rPr>
+          <w:sz w:val="21"/>
+        </w:rPr>
+        <w:t>Publishing on youtube ads</w:t>
+      </w:r>
+    </w:p>
+    <w:p>
+      <w:pPr>
+        <w:pStyle w:val="ListParagraph"/>
+        <w:numPr>
+          <w:ilvl w:val="0"/>
+          <w:numId w:val="2"/>
+        </w:numPr>
+        <w:rPr>
+          <w:b/>
+          <w:sz w:val="21"/>
+          <w:u w:val="single"/>
+        </w:rPr>
+      </w:pPr>
+      <w:r>
+        <w:rPr>
+          <w:sz w:val="21"/>
+        </w:rPr>
+        <w:t>Learn more about this field later</w:t>
+      </w:r>
+    </w:p>
+    <w:p>
+      <w:pPr>
+        <w:rPr>
+          <w:b/>
+          <w:sz w:val="21"/>
+          <w:u w:val="single"/>
+        </w:rPr>
+      </w:pPr>
+    </w:p>
+    <w:p>
+      <w:pPr>
+        <w:rPr>
+          <w:b/>
+          <w:sz w:val="21"/>
+          <w:u w:val="single"/>
+        </w:rPr>
+      </w:pPr>
+    </w:p>
+    <w:p>
+      <w:pPr>
+        <w:rPr>
+          <w:b/>
+          <w:sz w:val="21"/>
+        </w:rPr>
+      </w:pPr>
+      <w:r>
+        <w:rPr>
+          <w:b/>
+          <w:sz w:val="21"/>
+        </w:rPr>
+        <w:t xml:space="preserve">“HARD WORK IS THE KEY TO ALL </w:t>
       </w:r>
       <w:bookmarkStart w:id="0" w:name="_GoBack"/>
       <w:bookmarkEnd w:id="0"/>
-    </w:p>
-    <w:p>
-      <w:pPr>
-        <w:pStyle w:val="ListParagraph"/>
-        <w:numPr>
-          <w:ilvl w:val="0"/>
-          <w:numId w:val="2"/>
-        </w:numPr>
-        <w:rPr>
-          <w:b/>
-          <w:sz w:val="21"/>
-          <w:u w:val="single"/>
-        </w:rPr>
-      </w:pPr>
-      <w:r>
-        <w:rPr>
-          <w:sz w:val="21"/>
-        </w:rPr>
-        <w:t>Create a trailer using some epic music and using the forest sweep over scene but this time adding different text and scenes.</w:t>
-      </w:r>
-    </w:p>
-    <w:p>
-      <w:pPr>
-        <w:pStyle w:val="ListParagraph"/>
-        <w:numPr>
-          <w:ilvl w:val="0"/>
-          <w:numId w:val="2"/>
-        </w:numPr>
-        <w:rPr>
-          <w:b/>
-          <w:sz w:val="21"/>
-          <w:u w:val="single"/>
-        </w:rPr>
-      </w:pPr>
-      <w:r>
-        <w:rPr>
-          <w:sz w:val="21"/>
-        </w:rPr>
-        <w:t>Adding combat scenes and an epic ending scene.</w:t>
-      </w:r>
-    </w:p>
-    <w:p>
-      <w:pPr>
-        <w:pStyle w:val="ListParagraph"/>
-        <w:numPr>
-          <w:ilvl w:val="0"/>
-          <w:numId w:val="2"/>
-        </w:numPr>
-        <w:rPr>
-          <w:b/>
-          <w:sz w:val="21"/>
-          <w:u w:val="single"/>
-        </w:rPr>
-      </w:pPr>
-      <w:r>
-        <w:rPr>
-          <w:sz w:val="21"/>
-        </w:rPr>
-        <w:t>‘A battle of friendship and power’</w:t>
-      </w:r>
-    </w:p>
-    <w:p>
-      <w:pPr>
-        <w:pStyle w:val="ListParagraph"/>
-        <w:numPr>
-          <w:ilvl w:val="0"/>
-          <w:numId w:val="2"/>
-        </w:numPr>
-        <w:rPr>
-          <w:b/>
-          <w:sz w:val="21"/>
-          <w:u w:val="single"/>
-        </w:rPr>
-      </w:pPr>
-      <w:r>
-        <w:rPr>
-          <w:sz w:val="21"/>
-        </w:rPr>
-        <w:t>‘A story of betrayal and loyalty’</w:t>
-      </w:r>
-    </w:p>
-    <w:p>
-      <w:pPr>
-        <w:pStyle w:val="ListParagraph"/>
-        <w:numPr>
-          <w:ilvl w:val="0"/>
-          <w:numId w:val="2"/>
-        </w:numPr>
-        <w:rPr>
-          <w:b/>
-          <w:sz w:val="21"/>
-          <w:u w:val="single"/>
-        </w:rPr>
-      </w:pPr>
-      <w:r>
-        <w:rPr>
-          <w:sz w:val="21"/>
-        </w:rPr>
-        <w:t>Releasing YouTube ads</w:t>
-      </w:r>
-    </w:p>
-    <w:p>
-      <w:pPr>
-        <w:pStyle w:val="ListParagraph"/>
-        <w:numPr>
-          <w:ilvl w:val="0"/>
-          <w:numId w:val="2"/>
-        </w:numPr>
-        <w:rPr>
-          <w:b/>
-          <w:sz w:val="21"/>
-          <w:u w:val="single"/>
-        </w:rPr>
-      </w:pPr>
-      <w:r>
-        <w:rPr>
-          <w:sz w:val="21"/>
-        </w:rPr>
-        <w:t>Creating multiple trailers</w:t>
-      </w:r>
-    </w:p>
-    <w:p>
-      <w:pPr>
-        <w:pStyle w:val="ListParagraph"/>
-        <w:numPr>
-          <w:ilvl w:val="0"/>
-          <w:numId w:val="2"/>
-        </w:numPr>
-        <w:rPr>
-          <w:b/>
-          <w:sz w:val="21"/>
-          <w:u w:val="single"/>
-        </w:rPr>
-      </w:pPr>
-      <w:r>
-        <w:rPr>
-          <w:sz w:val="21"/>
-        </w:rPr>
-        <w:t xml:space="preserve">Publishing on </w:t>
-      </w:r>
-      <w:proofErr w:type="spellStart"/>
-      <w:r>
-        <w:rPr>
-          <w:sz w:val="21"/>
-        </w:rPr>
-        <w:t>facebook</w:t>
-      </w:r>
-      <w:proofErr w:type="spellEnd"/>
-    </w:p>
-    <w:p>
-      <w:pPr>
-        <w:pStyle w:val="ListParagraph"/>
-        <w:numPr>
-          <w:ilvl w:val="0"/>
-          <w:numId w:val="2"/>
-        </w:numPr>
-        <w:rPr>
-          <w:b/>
-          <w:sz w:val="21"/>
-          <w:u w:val="single"/>
-        </w:rPr>
-      </w:pPr>
-      <w:r>
-        <w:rPr>
-          <w:sz w:val="21"/>
-        </w:rPr>
-        <w:t xml:space="preserve">Publishing on </w:t>
-      </w:r>
-      <w:proofErr w:type="spellStart"/>
-      <w:r>
-        <w:rPr>
-          <w:sz w:val="21"/>
-        </w:rPr>
-        <w:t>youtube</w:t>
-      </w:r>
-      <w:proofErr w:type="spellEnd"/>
-      <w:r>
-        <w:rPr>
-          <w:sz w:val="21"/>
-        </w:rPr>
-        <w:t xml:space="preserve"> ads</w:t>
-      </w:r>
-    </w:p>
-    <w:p>
-      <w:pPr>
-        <w:rPr>
-          <w:b/>
-          <w:sz w:val="21"/>
-          <w:u w:val="single"/>
-        </w:rPr>
-      </w:pPr>
-    </w:p>
-    <w:p>
-      <w:pPr>
-        <w:rPr>
-          <w:b/>
-          <w:sz w:val="21"/>
-          <w:u w:val="single"/>
-        </w:rPr>
-      </w:pPr>
-      <w:r>
-        <w:rPr>
-          <w:b/>
-          <w:sz w:val="21"/>
-          <w:u w:val="single"/>
-        </w:rPr>
-        <w:t>Releasing the game</w:t>
-      </w:r>
-    </w:p>
-    <w:p>
-      <w:pPr>
-        <w:rPr>
-          <w:b/>
-          <w:sz w:val="21"/>
-          <w:u w:val="single"/>
-        </w:rPr>
-      </w:pPr>
+      <w:r>
+        <w:rPr>
+          <w:b/>
+          <w:sz w:val="21"/>
+        </w:rPr>
+        <w:t>SUCCESS”</w:t>
+      </w:r>
     </w:p>
     <w:p>
       <w:pPr>
@@ -7005,8 +6457,8 @@
 </file>
 
 <file path=word/numbering.xml><?xml version="1.0" encoding="utf-8"?>
-<w:numbering xmlns:wpc="http://schemas.microsoft.com/office/word/2010/wordprocessingCanvas" xmlns:cx="http://schemas.microsoft.com/office/drawing/2014/chartex" xmlns:cx1="http://schemas.microsoft.com/office/drawing/2015/9/8/chartex" xmlns:mc="http://schemas.openxmlformats.org/markup-compatibility/2006" xmlns:o="urn:schemas-microsoft-com:office:office" xmlns:r="http://schemas.openxmlformats.org/officeDocument/2006/relationships" xmlns:m="http://schemas.openxmlformats.org/officeDocument/2006/math" xmlns:v="urn:schemas-microsoft-com:vml" xmlns:wp14="http://schemas.microsoft.com/office/word/2010/wordprocessingDrawing" xmlns:wp="http://schemas.openxmlformats.org/drawingml/2006/wordprocessingDrawing" xmlns:w10="urn:schemas-microsoft-com:office:word" xmlns:w="http://schemas.openxmlformats.org/wordprocessingml/2006/main" xmlns:w14="http://schemas.microsoft.com/office/word/2010/wordml" xmlns:w15="http://schemas.microsoft.com/office/word/2012/wordml" xmlns:w16se="http://schemas.microsoft.com/office/word/2015/wordml/symex" xmlns:wpg="http://schemas.microsoft.com/office/word/2010/wordprocessingGroup" xmlns:wpi="http://schemas.microsoft.com/office/word/2010/wordprocessingInk" xmlns:wne="http://schemas.microsoft.com/office/word/2006/wordml" xmlns:wps="http://schemas.microsoft.com/office/word/2010/wordprocessingShape" mc:Ignorable="w14 w15 w16se wp14">
-  <w:abstractNum w:abstractNumId="0" w15:restartNumberingAfterBreak="0">
+<w:numbering xmlns:wpc="http://schemas.microsoft.com/office/word/2010/wordprocessingCanvas" xmlns:mo="http://schemas.microsoft.com/office/mac/office/2008/main" xmlns:mc="http://schemas.openxmlformats.org/markup-compatibility/2006" xmlns:mv="urn:schemas-microsoft-com:mac:vml" xmlns:o="urn:schemas-microsoft-com:office:office" xmlns:r="http://schemas.openxmlformats.org/officeDocument/2006/relationships" xmlns:m="http://schemas.openxmlformats.org/officeDocument/2006/math" xmlns:v="urn:schemas-microsoft-com:vml" xmlns:wp14="http://schemas.microsoft.com/office/word/2010/wordprocessingDrawing" xmlns:wp="http://schemas.openxmlformats.org/drawingml/2006/wordprocessingDrawing" xmlns:w10="urn:schemas-microsoft-com:office:word" xmlns:w="http://schemas.openxmlformats.org/wordprocessingml/2006/main" xmlns:w14="http://schemas.microsoft.com/office/word/2010/wordml" xmlns:w15="http://schemas.microsoft.com/office/word/2012/wordml" xmlns:wpg="http://schemas.microsoft.com/office/word/2010/wordprocessingGroup" xmlns:wpi="http://schemas.microsoft.com/office/word/2010/wordprocessingInk" xmlns:wne="http://schemas.microsoft.com/office/word/2006/wordml" xmlns:wps="http://schemas.microsoft.com/office/word/2010/wordprocessingShape" mc:Ignorable="w14 w15 wp14">
+  <w:abstractNum w:abstractNumId="0">
     <w:nsid w:val="024E0AE8"/>
     <w:multiLevelType w:val="hybridMultilevel"/>
     <w:tmpl w:val="FBC42B76"/>
@@ -7095,7 +6547,7 @@
       </w:pPr>
     </w:lvl>
   </w:abstractNum>
-  <w:abstractNum w:abstractNumId="1" w15:restartNumberingAfterBreak="0">
+  <w:abstractNum w:abstractNumId="1">
     <w:nsid w:val="045025B1"/>
     <w:multiLevelType w:val="hybridMultilevel"/>
     <w:tmpl w:val="405093B8"/>
@@ -7181,7 +6633,7 @@
       </w:pPr>
     </w:lvl>
   </w:abstractNum>
-  <w:abstractNum w:abstractNumId="2" w15:restartNumberingAfterBreak="0">
+  <w:abstractNum w:abstractNumId="2">
     <w:nsid w:val="30295977"/>
     <w:multiLevelType w:val="hybridMultilevel"/>
     <w:tmpl w:val="C0040512"/>
@@ -7293,7 +6745,7 @@
       </w:rPr>
     </w:lvl>
   </w:abstractNum>
-  <w:abstractNum w:abstractNumId="3" w15:restartNumberingAfterBreak="0">
+  <w:abstractNum w:abstractNumId="3">
     <w:nsid w:val="3A3C5058"/>
     <w:multiLevelType w:val="hybridMultilevel"/>
     <w:tmpl w:val="7B7227E0"/>
@@ -7405,7 +6857,7 @@
       </w:rPr>
     </w:lvl>
   </w:abstractNum>
-  <w:abstractNum w:abstractNumId="4" w15:restartNumberingAfterBreak="0">
+  <w:abstractNum w:abstractNumId="4">
     <w:nsid w:val="539F31A5"/>
     <w:multiLevelType w:val="hybridMultilevel"/>
     <w:tmpl w:val="92286F8C"/>
@@ -7536,7 +6988,7 @@
 </file>
 
 <file path=word/styles.xml><?xml version="1.0" encoding="utf-8"?>
-<w:styles xmlns:mc="http://schemas.openxmlformats.org/markup-compatibility/2006" xmlns:r="http://schemas.openxmlformats.org/officeDocument/2006/relationships" xmlns:w="http://schemas.openxmlformats.org/wordprocessingml/2006/main" xmlns:w14="http://schemas.microsoft.com/office/word/2010/wordml" xmlns:w15="http://schemas.microsoft.com/office/word/2012/wordml" xmlns:w16se="http://schemas.microsoft.com/office/word/2015/wordml/symex" mc:Ignorable="w14 w15 w16se">
+<w:styles xmlns:mc="http://schemas.openxmlformats.org/markup-compatibility/2006" xmlns:r="http://schemas.openxmlformats.org/officeDocument/2006/relationships" xmlns:w="http://schemas.openxmlformats.org/wordprocessingml/2006/main" xmlns:w14="http://schemas.microsoft.com/office/word/2010/wordml" xmlns:w15="http://schemas.microsoft.com/office/word/2012/wordml" mc:Ignorable="w14 w15">
   <w:docDefaults>
     <w:rPrDefault>
       <w:rPr>
@@ -7548,7 +7000,7 @@
     </w:rPrDefault>
     <w:pPrDefault/>
   </w:docDefaults>
-  <w:latentStyles w:defLockedState="0" w:defUIPriority="99" w:defSemiHidden="0" w:defUnhideWhenUsed="0" w:defQFormat="0" w:count="371">
+  <w:latentStyles w:defLockedState="0" w:defUIPriority="99" w:defSemiHidden="0" w:defUnhideWhenUsed="0" w:defQFormat="0" w:count="380">
     <w:lsdException w:name="Normal" w:uiPriority="0" w:qFormat="1"/>
     <w:lsdException w:name="heading 1" w:uiPriority="9" w:qFormat="1"/>
     <w:lsdException w:name="heading 2" w:semiHidden="1" w:uiPriority="9" w:unhideWhenUsed="1" w:qFormat="1"/>
@@ -8263,7 +7715,7 @@
 </file>
 
 <file path=customXml/itemProps1.xml><?xml version="1.0" encoding="utf-8"?>
-<ds:datastoreItem xmlns:ds="http://schemas.openxmlformats.org/officeDocument/2006/customXml" ds:itemID="{2D7B6DD1-6853-4616-93DA-C6ED1E73977E}">
+<ds:datastoreItem xmlns:ds="http://schemas.openxmlformats.org/officeDocument/2006/customXml" ds:itemID="{A40432EC-E11B-3E4A-836A-A56EBEFCBC9C}">
   <ds:schemaRefs>
     <ds:schemaRef ds:uri="http://schemas.openxmlformats.org/officeDocument/2006/bibliography"/>
   </ds:schemaRefs>

</xml_diff>

<commit_message>
Final Game Plan Modified
</commit_message>
<xml_diff>
--- a/Management & Logging/Planning and Management/Final Game Plan.docx
+++ b/Management & Logging/Planning and Management/Final Game Plan.docx
@@ -28,209 +28,20 @@
           <w:sz w:val="21"/>
         </w:rPr>
       </w:pPr>
-      <w:r>
-        <w:rPr>
-          <w:sz w:val="21"/>
-        </w:rPr>
-        <w:t>Budget -&gt; $400 Max</w:t>
-      </w:r>
-    </w:p>
-    <w:p>
-      <w:pPr>
-        <w:rPr>
-          <w:sz w:val="21"/>
-        </w:rPr>
-      </w:pPr>
-    </w:p>
-    <w:p>
-      <w:pPr>
-        <w:rPr>
-          <w:sz w:val="21"/>
-        </w:rPr>
-      </w:pPr>
-      <w:r>
-        <w:rPr>
-          <w:sz w:val="21"/>
-        </w:rPr>
-        <w:t>$99 Steam</w:t>
-      </w:r>
-    </w:p>
-    <w:p>
-      <w:pPr>
-        <w:rPr>
-          <w:sz w:val="21"/>
-        </w:rPr>
-      </w:pPr>
-      <w:r>
-        <w:rPr>
-          <w:sz w:val="21"/>
-        </w:rPr>
-        <w:t>$99 FL Studio</w:t>
-      </w:r>
-    </w:p>
-    <w:p>
-      <w:pPr>
-        <w:rPr>
-          <w:sz w:val="21"/>
-        </w:rPr>
-      </w:pPr>
-      <w:r>
-        <w:rPr>
-          <w:sz w:val="21"/>
-        </w:rPr>
-        <w:t>$99 Plugins</w:t>
-      </w:r>
-    </w:p>
-    <w:p>
-      <w:pPr>
-        <w:rPr>
-          <w:sz w:val="21"/>
-        </w:rPr>
-      </w:pPr>
-    </w:p>
-    <w:p>
-      <w:pPr>
-        <w:rPr>
-          <w:sz w:val="21"/>
-        </w:rPr>
-      </w:pPr>
-      <w:r>
-        <w:rPr>
-          <w:sz w:val="21"/>
-        </w:rPr>
-        <w:t>The trick</w:t>
-      </w:r>
-      <w:r>
-        <w:rPr>
-          <w:sz w:val="21"/>
-        </w:rPr>
-        <w:t>s</w:t>
-      </w:r>
-      <w:r>
-        <w:rPr>
-          <w:sz w:val="21"/>
-        </w:rPr>
-        <w:t xml:space="preserve"> to finishing this game: </w:t>
-      </w:r>
-    </w:p>
-    <w:p>
-      <w:pPr>
-        <w:pStyle w:val="ListParagraph"/>
-        <w:numPr>
-          <w:ilvl w:val="0"/>
-          <w:numId w:val="6"/>
-        </w:numPr>
-        <w:rPr>
-          <w:b/>
-          <w:sz w:val="21"/>
-        </w:rPr>
-      </w:pPr>
-      <w:r>
-        <w:rPr>
-          <w:b/>
-          <w:sz w:val="21"/>
-        </w:rPr>
-        <w:t>Use other people’s assets when you need to</w:t>
-      </w:r>
-    </w:p>
-    <w:p>
-      <w:pPr>
-        <w:pStyle w:val="ListParagraph"/>
-        <w:numPr>
-          <w:ilvl w:val="0"/>
-          <w:numId w:val="6"/>
-        </w:numPr>
-        <w:rPr>
-          <w:b/>
-          <w:sz w:val="21"/>
-        </w:rPr>
-      </w:pPr>
-      <w:r>
-        <w:rPr>
-          <w:b/>
-          <w:sz w:val="21"/>
-        </w:rPr>
-        <w:t>Keep breaking down tasks until it’s manageable’</w:t>
-      </w:r>
-    </w:p>
-    <w:p>
-      <w:pPr>
-        <w:pStyle w:val="ListParagraph"/>
-        <w:numPr>
-          <w:ilvl w:val="0"/>
-          <w:numId w:val="6"/>
-        </w:numPr>
-        <w:rPr>
-          <w:b/>
-          <w:sz w:val="21"/>
-        </w:rPr>
-      </w:pPr>
-      <w:r>
-        <w:rPr>
-          <w:b/>
-          <w:sz w:val="21"/>
-        </w:rPr>
-        <w:t>It’s not about motivation, it’s about discipline</w:t>
-      </w:r>
-    </w:p>
-    <w:p>
-      <w:pPr>
-        <w:pStyle w:val="ListParagraph"/>
-        <w:numPr>
-          <w:ilvl w:val="0"/>
-          <w:numId w:val="6"/>
-        </w:numPr>
-        <w:rPr>
-          <w:b/>
-          <w:sz w:val="21"/>
-        </w:rPr>
-      </w:pPr>
-      <w:r>
-        <w:rPr>
-          <w:b/>
-          <w:sz w:val="21"/>
-        </w:rPr>
-        <w:t>Failing to plan is planning to fail</w:t>
-      </w:r>
-    </w:p>
-    <w:p>
-      <w:pPr>
-        <w:pStyle w:val="ListParagraph"/>
-        <w:numPr>
-          <w:ilvl w:val="0"/>
-          <w:numId w:val="6"/>
-        </w:numPr>
-        <w:rPr>
-          <w:b/>
-          <w:sz w:val="21"/>
-        </w:rPr>
-      </w:pPr>
-      <w:r>
-        <w:rPr>
-          <w:b/>
-          <w:sz w:val="21"/>
-        </w:rPr>
-        <w:t>Learn from experience and understand that getting help from assets and people is not bad.</w:t>
-      </w:r>
-    </w:p>
-    <w:p>
-      <w:pPr>
-        <w:rPr>
-          <w:sz w:val="21"/>
-        </w:rPr>
-      </w:pPr>
-    </w:p>
-    <w:p>
-      <w:pPr>
-        <w:rPr>
-          <w:sz w:val="21"/>
-        </w:rPr>
-      </w:pPr>
-      <w:r>
-        <w:rPr>
-          <w:sz w:val="21"/>
-        </w:rPr>
-        <w:t>This is a dynamic plan so if you feel something is missing make sure you add it to this list.</w:t>
+    </w:p>
+    <w:p>
+      <w:pPr>
+        <w:rPr>
+          <w:b/>
+          <w:sz w:val="36"/>
+        </w:rPr>
+      </w:pPr>
+      <w:r>
+        <w:rPr>
+          <w:b/>
+          <w:sz w:val="36"/>
+        </w:rPr>
+        <w:t>REMEMEBER WHEN YOU ARE A STAGE LOOK AT THE MAIN PLAN… (PRINT THIS)</w:t>
       </w:r>
       <w:bookmarkStart w:id="0" w:name="_GoBack"/>
       <w:bookmarkEnd w:id="0"/>
@@ -238,6 +49,224 @@
     <w:p>
       <w:pPr>
         <w:rPr>
+          <w:sz w:val="21"/>
+        </w:rPr>
+      </w:pPr>
+    </w:p>
+    <w:p>
+      <w:pPr>
+        <w:rPr>
+          <w:sz w:val="21"/>
+        </w:rPr>
+      </w:pPr>
+      <w:r>
+        <w:rPr>
+          <w:sz w:val="21"/>
+        </w:rPr>
+        <w:t>Budget -&gt; $400 Max</w:t>
+      </w:r>
+    </w:p>
+    <w:p>
+      <w:pPr>
+        <w:rPr>
+          <w:sz w:val="21"/>
+        </w:rPr>
+      </w:pPr>
+    </w:p>
+    <w:p>
+      <w:pPr>
+        <w:rPr>
+          <w:sz w:val="21"/>
+        </w:rPr>
+      </w:pPr>
+      <w:r>
+        <w:rPr>
+          <w:sz w:val="21"/>
+        </w:rPr>
+        <w:t>$99 Steam</w:t>
+      </w:r>
+    </w:p>
+    <w:p>
+      <w:pPr>
+        <w:rPr>
+          <w:sz w:val="21"/>
+        </w:rPr>
+      </w:pPr>
+      <w:r>
+        <w:rPr>
+          <w:sz w:val="21"/>
+        </w:rPr>
+        <w:t>$99 FL Studio</w:t>
+      </w:r>
+    </w:p>
+    <w:p>
+      <w:pPr>
+        <w:rPr>
+          <w:sz w:val="21"/>
+        </w:rPr>
+      </w:pPr>
+      <w:r>
+        <w:rPr>
+          <w:sz w:val="21"/>
+        </w:rPr>
+        <w:t>$99 Plugins</w:t>
+      </w:r>
+    </w:p>
+    <w:p>
+      <w:pPr>
+        <w:rPr>
+          <w:sz w:val="21"/>
+        </w:rPr>
+      </w:pPr>
+    </w:p>
+    <w:p>
+      <w:pPr>
+        <w:rPr>
+          <w:sz w:val="21"/>
+        </w:rPr>
+      </w:pPr>
+      <w:r>
+        <w:rPr>
+          <w:sz w:val="21"/>
+        </w:rPr>
+        <w:t>The trick</w:t>
+      </w:r>
+      <w:r>
+        <w:rPr>
+          <w:sz w:val="21"/>
+        </w:rPr>
+        <w:t>s</w:t>
+      </w:r>
+      <w:r>
+        <w:rPr>
+          <w:sz w:val="21"/>
+        </w:rPr>
+        <w:t xml:space="preserve"> to finishing this game: </w:t>
+      </w:r>
+    </w:p>
+    <w:p>
+      <w:pPr>
+        <w:pStyle w:val="ListParagraph"/>
+        <w:numPr>
+          <w:ilvl w:val="0"/>
+          <w:numId w:val="6"/>
+        </w:numPr>
+        <w:rPr>
+          <w:b/>
+          <w:sz w:val="21"/>
+        </w:rPr>
+      </w:pPr>
+      <w:r>
+        <w:rPr>
+          <w:b/>
+          <w:sz w:val="21"/>
+        </w:rPr>
+        <w:t>Use other people’s assets when you need to</w:t>
+      </w:r>
+    </w:p>
+    <w:p>
+      <w:pPr>
+        <w:pStyle w:val="ListParagraph"/>
+        <w:numPr>
+          <w:ilvl w:val="0"/>
+          <w:numId w:val="6"/>
+        </w:numPr>
+        <w:rPr>
+          <w:b/>
+          <w:sz w:val="21"/>
+        </w:rPr>
+      </w:pPr>
+      <w:r>
+        <w:rPr>
+          <w:b/>
+          <w:sz w:val="21"/>
+        </w:rPr>
+        <w:t>Keep breaking down tasks until it’s manageable’</w:t>
+      </w:r>
+    </w:p>
+    <w:p>
+      <w:pPr>
+        <w:pStyle w:val="ListParagraph"/>
+        <w:numPr>
+          <w:ilvl w:val="0"/>
+          <w:numId w:val="6"/>
+        </w:numPr>
+        <w:rPr>
+          <w:b/>
+          <w:sz w:val="21"/>
+        </w:rPr>
+      </w:pPr>
+      <w:r>
+        <w:rPr>
+          <w:b/>
+          <w:sz w:val="21"/>
+        </w:rPr>
+        <w:t>It’s not about motivation, it’s about discipline</w:t>
+      </w:r>
+    </w:p>
+    <w:p>
+      <w:pPr>
+        <w:pStyle w:val="ListParagraph"/>
+        <w:numPr>
+          <w:ilvl w:val="0"/>
+          <w:numId w:val="6"/>
+        </w:numPr>
+        <w:rPr>
+          <w:b/>
+          <w:sz w:val="21"/>
+        </w:rPr>
+      </w:pPr>
+      <w:r>
+        <w:rPr>
+          <w:b/>
+          <w:sz w:val="21"/>
+        </w:rPr>
+        <w:t>Failing to plan is planning to fail</w:t>
+      </w:r>
+    </w:p>
+    <w:p>
+      <w:pPr>
+        <w:pStyle w:val="ListParagraph"/>
+        <w:numPr>
+          <w:ilvl w:val="0"/>
+          <w:numId w:val="6"/>
+        </w:numPr>
+        <w:rPr>
+          <w:b/>
+          <w:sz w:val="21"/>
+        </w:rPr>
+      </w:pPr>
+      <w:r>
+        <w:rPr>
+          <w:b/>
+          <w:sz w:val="21"/>
+        </w:rPr>
+        <w:t>Learn from experience and understand that getting help from assets and people is not bad.</w:t>
+      </w:r>
+    </w:p>
+    <w:p>
+      <w:pPr>
+        <w:rPr>
+          <w:sz w:val="21"/>
+        </w:rPr>
+      </w:pPr>
+    </w:p>
+    <w:p>
+      <w:pPr>
+        <w:rPr>
+          <w:sz w:val="21"/>
+        </w:rPr>
+      </w:pPr>
+      <w:r>
+        <w:rPr>
+          <w:sz w:val="21"/>
+        </w:rPr>
+        <w:t>This is a dynamic plan so if you feel something is missing make sure you add it to this list.</w:t>
+      </w:r>
+    </w:p>
+    <w:p>
+      <w:pPr>
+        <w:rPr>
           <w:b/>
           <w:sz w:val="21"/>
           <w:u w:val="single"/>
@@ -285,21 +314,7 @@
         <w:rPr>
           <w:sz w:val="21"/>
         </w:rPr>
-        <w:t xml:space="preserve"> / scripts in the game (ex. locomotion, </w:t>
-      </w:r>
-      <w:proofErr w:type="spellStart"/>
-      <w:r>
-        <w:rPr>
-          <w:sz w:val="21"/>
-        </w:rPr>
-        <w:t>ai</w:t>
-      </w:r>
-      <w:proofErr w:type="spellEnd"/>
-      <w:r>
-        <w:rPr>
-          <w:sz w:val="21"/>
-        </w:rPr>
-        <w:t>, movement) – 4 months</w:t>
+        <w:t xml:space="preserve"> / scripts in the game (ex. locomotion, ai, movement) – 4 months</w:t>
       </w:r>
     </w:p>
     <w:p>
@@ -431,16 +446,26 @@
         <w:rPr>
           <w:sz w:val="21"/>
         </w:rPr>
-        <w:t xml:space="preserve">Adding the story and cut scenes to the </w:t>
-      </w:r>
-      <w:proofErr w:type="gramStart"/>
-      <w:r>
-        <w:rPr>
-          <w:sz w:val="21"/>
-        </w:rPr>
-        <w:t>end result</w:t>
-      </w:r>
-      <w:proofErr w:type="gramEnd"/>
+        <w:t xml:space="preserve">Adding the story and cut scenes to the end result </w:t>
+      </w:r>
+      <w:r>
+        <w:rPr>
+          <w:sz w:val="21"/>
+        </w:rPr>
+        <w:t xml:space="preserve">(all event systems all dialogue systems) implementing the story and adding gameplay cores such as missions and directives. So basically the game is constructed in this phase. Until before all the game was just gathering bones now we will throw it together. </w:t>
+      </w:r>
+      <w:r>
+        <w:rPr>
+          <w:sz w:val="21"/>
+        </w:rPr>
+        <w:t>– 1-</w:t>
+      </w:r>
+      <w:r>
+        <w:rPr>
+          <w:sz w:val="21"/>
+        </w:rPr>
+        <w:t>3</w:t>
+      </w:r>
       <w:r>
         <w:rPr>
           <w:sz w:val="21"/>
@@ -451,58 +476,6 @@
         <w:rPr>
           <w:sz w:val="21"/>
         </w:rPr>
-        <w:t xml:space="preserve">(all event systems all dialogue systems) implementing the story and adding gameplay cores such as missions and directives. </w:t>
-      </w:r>
-      <w:proofErr w:type="gramStart"/>
-      <w:r>
-        <w:rPr>
-          <w:sz w:val="21"/>
-        </w:rPr>
-        <w:t>So basically</w:t>
-      </w:r>
-      <w:proofErr w:type="gramEnd"/>
-      <w:r>
-        <w:rPr>
-          <w:sz w:val="21"/>
-        </w:rPr>
-        <w:t xml:space="preserve"> the game is constructed in this phase. Until before </w:t>
-      </w:r>
-      <w:proofErr w:type="gramStart"/>
-      <w:r>
-        <w:rPr>
-          <w:sz w:val="21"/>
-        </w:rPr>
-        <w:t>all</w:t>
-      </w:r>
-      <w:proofErr w:type="gramEnd"/>
-      <w:r>
-        <w:rPr>
-          <w:sz w:val="21"/>
-        </w:rPr>
-        <w:t xml:space="preserve"> the game was just gathering bones now we will throw it together. </w:t>
-      </w:r>
-      <w:r>
-        <w:rPr>
-          <w:sz w:val="21"/>
-        </w:rPr>
-        <w:t>– 1-</w:t>
-      </w:r>
-      <w:r>
-        <w:rPr>
-          <w:sz w:val="21"/>
-        </w:rPr>
-        <w:t>3</w:t>
-      </w:r>
-      <w:r>
-        <w:rPr>
-          <w:sz w:val="21"/>
-        </w:rPr>
-        <w:t xml:space="preserve"> </w:t>
-      </w:r>
-      <w:r>
-        <w:rPr>
-          <w:sz w:val="21"/>
-        </w:rPr>
         <w:t xml:space="preserve">(Communication and dialogue systems) </w:t>
       </w:r>
       <w:r>
@@ -659,16 +632,8 @@
         <w:rPr>
           <w:sz w:val="21"/>
         </w:rPr>
-        <w:t xml:space="preserve"> + Steam Achievements etc</w:t>
-      </w:r>
-      <w:proofErr w:type="gramStart"/>
-      <w:r>
-        <w:rPr>
-          <w:sz w:val="21"/>
-        </w:rPr>
-        <w:t>..</w:t>
-      </w:r>
-      <w:proofErr w:type="gramEnd"/>
+        <w:t xml:space="preserve"> + Steam Achievements etc..</w:t>
+      </w:r>
       <w:r>
         <w:rPr>
           <w:sz w:val="21"/>
@@ -796,56 +761,34 @@
         <w:rPr>
           <w:sz w:val="21"/>
         </w:rPr>
-        <w:t xml:space="preserve">During the system writing, it is 100% needed to </w:t>
-      </w:r>
-      <w:proofErr w:type="gramStart"/>
-      <w:r>
-        <w:rPr>
-          <w:sz w:val="21"/>
-        </w:rPr>
-        <w:t>plan out</w:t>
-      </w:r>
-      <w:proofErr w:type="gramEnd"/>
-      <w:r>
-        <w:rPr>
-          <w:sz w:val="21"/>
-        </w:rPr>
-        <w:t xml:space="preserve"> each system before carrying it out.</w:t>
-      </w:r>
-    </w:p>
-    <w:p>
-      <w:pPr>
-        <w:rPr>
-          <w:sz w:val="21"/>
-        </w:rPr>
-      </w:pPr>
-    </w:p>
-    <w:p>
-      <w:pPr>
-        <w:pStyle w:val="ListParagraph"/>
-        <w:numPr>
-          <w:ilvl w:val="0"/>
-          <w:numId w:val="2"/>
-        </w:numPr>
-        <w:rPr>
-          <w:b/>
-          <w:sz w:val="21"/>
-          <w:u w:val="single"/>
-        </w:rPr>
-      </w:pPr>
-      <w:proofErr w:type="gramStart"/>
-      <w:r>
-        <w:rPr>
-          <w:sz w:val="21"/>
-        </w:rPr>
-        <w:t>What’s</w:t>
-      </w:r>
-      <w:proofErr w:type="gramEnd"/>
-      <w:r>
-        <w:rPr>
-          <w:sz w:val="21"/>
-        </w:rPr>
-        <w:t xml:space="preserve"> special about the game and how will you market it (Not story).</w:t>
+        <w:t>During the system writing, it is 100% needed to plan out each system before carrying it out.</w:t>
+      </w:r>
+    </w:p>
+    <w:p>
+      <w:pPr>
+        <w:rPr>
+          <w:sz w:val="21"/>
+        </w:rPr>
+      </w:pPr>
+    </w:p>
+    <w:p>
+      <w:pPr>
+        <w:pStyle w:val="ListParagraph"/>
+        <w:numPr>
+          <w:ilvl w:val="0"/>
+          <w:numId w:val="2"/>
+        </w:numPr>
+        <w:rPr>
+          <w:b/>
+          <w:sz w:val="21"/>
+          <w:u w:val="single"/>
+        </w:rPr>
+      </w:pPr>
+      <w:r>
+        <w:rPr>
+          <w:sz w:val="21"/>
+        </w:rPr>
+        <w:t>What’s special about the game and how will you market it (Not story).</w:t>
       </w:r>
     </w:p>
     <w:p>
@@ -1118,21 +1061,7 @@
         <w:rPr>
           <w:sz w:val="21"/>
         </w:rPr>
-        <w:t xml:space="preserve">Write Easter eggs that </w:t>
-      </w:r>
-      <w:proofErr w:type="gramStart"/>
-      <w:r>
-        <w:rPr>
-          <w:sz w:val="21"/>
-        </w:rPr>
-        <w:t>can be found</w:t>
-      </w:r>
-      <w:proofErr w:type="gramEnd"/>
-      <w:r>
-        <w:rPr>
-          <w:sz w:val="21"/>
-        </w:rPr>
-        <w:t xml:space="preserve"> about the game and some things that people can discover about the forest.</w:t>
+        <w:t>Write Easter eggs that can be found about the game and some things that people can discover about the forest.</w:t>
       </w:r>
     </w:p>
     <w:p>
@@ -1250,19 +1179,11 @@
           <w:u w:val="single"/>
         </w:rPr>
       </w:pPr>
-      <w:proofErr w:type="spellStart"/>
-      <w:r>
-        <w:rPr>
-          <w:sz w:val="21"/>
-        </w:rPr>
-        <w:t>Base</w:t>
-      </w:r>
-      <w:proofErr w:type="spellEnd"/>
-      <w:r>
-        <w:rPr>
-          <w:sz w:val="21"/>
-        </w:rPr>
-        <w:t xml:space="preserve"> Player Functionality</w:t>
+      <w:r>
+        <w:rPr>
+          <w:sz w:val="21"/>
+        </w:rPr>
+        <w:t>Base Player Functionality</w:t>
       </w:r>
     </w:p>
     <w:p>
@@ -1284,6 +1205,7 @@
           <w:sz w:val="21"/>
           <w:highlight w:val="darkGray"/>
         </w:rPr>
+        <w:lastRenderedPageBreak/>
         <w:t>Player Controller w/ all features needed (responsive and powerful movement w/ procedural forces)</w:t>
       </w:r>
     </w:p>
@@ -1336,14 +1258,7 @@
         <w:rPr>
           <w:sz w:val="21"/>
         </w:rPr>
-        <w:t xml:space="preserve">w curve and bend when you shoot, wind </w:t>
-      </w:r>
-      <w:r>
-        <w:rPr>
-          <w:sz w:val="21"/>
-        </w:rPr>
-        <w:lastRenderedPageBreak/>
-        <w:t>accounting, different bow powers). Smooth and aiming.</w:t>
+        <w:t>w curve and bend when you shoot, wind accounting, different bow powers). Smooth and aiming.</w:t>
       </w:r>
     </w:p>
     <w:p>
@@ -1483,16 +1398,8 @@
         <w:rPr>
           <w:sz w:val="21"/>
         </w:rPr>
-        <w:t>Locomotion system (will include IK, climbing and foot placement etc</w:t>
-      </w:r>
-      <w:proofErr w:type="gramStart"/>
-      <w:r>
-        <w:rPr>
-          <w:sz w:val="21"/>
-        </w:rPr>
-        <w:t>..)</w:t>
-      </w:r>
-      <w:proofErr w:type="gramEnd"/>
+        <w:t>Locomotion system (will include IK, climbing and foot placement etc..)</w:t>
+      </w:r>
       <w:r>
         <w:rPr>
           <w:sz w:val="21"/>
@@ -1637,21 +1544,7 @@
         <w:rPr>
           <w:sz w:val="21"/>
         </w:rPr>
-        <w:t xml:space="preserve">Writing the communication system what each hand signal means and </w:t>
-      </w:r>
-      <w:proofErr w:type="gramStart"/>
-      <w:r>
-        <w:rPr>
-          <w:sz w:val="21"/>
-        </w:rPr>
-        <w:t>how  your</w:t>
-      </w:r>
-      <w:proofErr w:type="gramEnd"/>
-      <w:r>
-        <w:rPr>
-          <w:sz w:val="21"/>
-        </w:rPr>
-        <w:t xml:space="preserve"> friend will react to each one.</w:t>
+        <w:t>Writing the communication system what each hand signal means and how  your friend will react to each one.</w:t>
       </w:r>
     </w:p>
     <w:p>
@@ -1809,35 +1702,7 @@
         <w:rPr>
           <w:sz w:val="21"/>
         </w:rPr>
-        <w:t xml:space="preserve"> </w:t>
-      </w:r>
-      <w:proofErr w:type="gramStart"/>
-      <w:r>
-        <w:rPr>
-          <w:sz w:val="21"/>
-        </w:rPr>
-        <w:t>This</w:t>
-      </w:r>
-      <w:proofErr w:type="gramEnd"/>
-      <w:r>
-        <w:rPr>
-          <w:sz w:val="21"/>
-        </w:rPr>
-        <w:t xml:space="preserve"> is extremely important, make sure there are sub-sub regions and each region controls something. For </w:t>
-      </w:r>
-      <w:proofErr w:type="gramStart"/>
-      <w:r>
-        <w:rPr>
-          <w:sz w:val="21"/>
-        </w:rPr>
-        <w:t>example</w:t>
-      </w:r>
-      <w:proofErr w:type="gramEnd"/>
-      <w:r>
-        <w:rPr>
-          <w:sz w:val="21"/>
-        </w:rPr>
-        <w:t xml:space="preserve"> the most sub region disables and enabled colliders.</w:t>
+        <w:t xml:space="preserve"> This is extremely important, make sure there are sub-sub regions and each region controls something. For example the most sub region disables and enabled colliders.</w:t>
       </w:r>
     </w:p>
     <w:p>
@@ -1877,21 +1742,7 @@
         <w:rPr>
           <w:sz w:val="21"/>
         </w:rPr>
-        <w:t xml:space="preserve">Auto segmenting and LOD tool (Sebastian </w:t>
-      </w:r>
-      <w:proofErr w:type="spellStart"/>
-      <w:r>
-        <w:rPr>
-          <w:sz w:val="21"/>
-        </w:rPr>
-        <w:t>Lague</w:t>
-      </w:r>
-      <w:proofErr w:type="spellEnd"/>
-      <w:r>
-        <w:rPr>
-          <w:sz w:val="21"/>
-        </w:rPr>
-        <w:t>)</w:t>
+        <w:t>Auto segmenting and LOD tool (Sebastian Lague)</w:t>
       </w:r>
     </w:p>
     <w:p>
@@ -2299,35 +2150,7 @@
         <w:rPr>
           <w:sz w:val="21"/>
         </w:rPr>
-        <w:t xml:space="preserve">During this </w:t>
-      </w:r>
-      <w:proofErr w:type="gramStart"/>
-      <w:r>
-        <w:rPr>
-          <w:sz w:val="21"/>
-        </w:rPr>
-        <w:t>stage</w:t>
-      </w:r>
-      <w:proofErr w:type="gramEnd"/>
-      <w:r>
-        <w:rPr>
-          <w:sz w:val="21"/>
-        </w:rPr>
-        <w:t xml:space="preserve"> there will be ABSOLUTELY NO MODELLING. Everything </w:t>
-      </w:r>
-      <w:proofErr w:type="gramStart"/>
-      <w:r>
-        <w:rPr>
-          <w:sz w:val="21"/>
-        </w:rPr>
-        <w:t>will be done</w:t>
-      </w:r>
-      <w:proofErr w:type="gramEnd"/>
-      <w:r>
-        <w:rPr>
-          <w:sz w:val="21"/>
-        </w:rPr>
-        <w:t xml:space="preserve"> through cubes and blank terrain objects to test all the elements, maybe some cliffs may be added but apart from that nothing more.</w:t>
+        <w:t>During this stage there will be ABSOLUTELY NO MODELLING. Everything will be done through cubes and blank terrain objects to test all the elements, maybe some cliffs may be added but apart from that nothing more.</w:t>
       </w:r>
     </w:p>
     <w:p>
@@ -2353,35 +2176,7 @@
         <w:rPr>
           <w:sz w:val="21"/>
         </w:rPr>
-        <w:t xml:space="preserve">ready so everything </w:t>
-      </w:r>
-      <w:proofErr w:type="gramStart"/>
-      <w:r>
-        <w:rPr>
-          <w:sz w:val="21"/>
-        </w:rPr>
-        <w:t>can be easily implemented</w:t>
-      </w:r>
-      <w:proofErr w:type="gramEnd"/>
-      <w:r>
-        <w:rPr>
-          <w:sz w:val="21"/>
-        </w:rPr>
-        <w:t xml:space="preserve"> with the graphics. </w:t>
-      </w:r>
-      <w:proofErr w:type="gramStart"/>
-      <w:r>
-        <w:rPr>
-          <w:sz w:val="21"/>
-        </w:rPr>
-        <w:t>But</w:t>
-      </w:r>
-      <w:proofErr w:type="gramEnd"/>
-      <w:r>
-        <w:rPr>
-          <w:sz w:val="21"/>
-        </w:rPr>
-        <w:t xml:space="preserve"> more graphically oriented scripts will be added later including shaders and scattering.</w:t>
+        <w:t>ready so everything can be easily implemented with the graphics. But more graphically oriented scripts will be added later including shaders and scattering.</w:t>
       </w:r>
     </w:p>
     <w:p>
@@ -2411,21 +2206,7 @@
         <w:rPr>
           <w:sz w:val="21"/>
         </w:rPr>
-        <w:t xml:space="preserve">Base Systems is to get all the hard coding out of the way, which </w:t>
-      </w:r>
-      <w:proofErr w:type="gramStart"/>
-      <w:r>
-        <w:rPr>
-          <w:sz w:val="21"/>
-        </w:rPr>
-        <w:t>is basically</w:t>
-      </w:r>
-      <w:proofErr w:type="gramEnd"/>
-      <w:r>
-        <w:rPr>
-          <w:sz w:val="21"/>
-        </w:rPr>
-        <w:t xml:space="preserve"> all of the systems which are dynamic and can be re-used. Now we have a small framework on which we can build more and complex things / designing. </w:t>
+        <w:t xml:space="preserve">Base Systems is to get all the hard coding out of the way, which is basically all of the systems which are dynamic and can be re-used. Now we have a small framework on which we can build more and complex things / designing. </w:t>
       </w:r>
     </w:p>
     <w:p>
@@ -2489,21 +2270,7 @@
         <w:rPr>
           <w:sz w:val="21"/>
         </w:rPr>
-        <w:t xml:space="preserve">When modelling life things these things </w:t>
-      </w:r>
-      <w:proofErr w:type="gramStart"/>
-      <w:r>
-        <w:rPr>
-          <w:sz w:val="21"/>
-        </w:rPr>
-        <w:t>will be done</w:t>
-      </w:r>
-      <w:proofErr w:type="gramEnd"/>
-      <w:r>
-        <w:rPr>
-          <w:sz w:val="21"/>
-        </w:rPr>
-        <w:t xml:space="preserve"> in order: </w:t>
+        <w:t xml:space="preserve">When modelling life things these things will be done in order: </w:t>
       </w:r>
     </w:p>
     <w:p>
@@ -2750,6 +2517,7 @@
         <w:rPr>
           <w:sz w:val="21"/>
         </w:rPr>
+        <w:lastRenderedPageBreak/>
         <w:t>Various tools and weapons + an extensive look into the suit and how to make it more dynamic looking</w:t>
       </w:r>
     </w:p>
@@ -2828,7 +2596,6 @@
         <w:rPr>
           <w:sz w:val="21"/>
         </w:rPr>
-        <w:lastRenderedPageBreak/>
         <w:t xml:space="preserve">Their various weapons and tools + clothes </w:t>
       </w:r>
     </w:p>
@@ -3010,21 +2777,7 @@
         <w:rPr>
           <w:sz w:val="21"/>
         </w:rPr>
-        <w:t xml:space="preserve">Drag and drop models for automatic </w:t>
-      </w:r>
-      <w:proofErr w:type="gramStart"/>
-      <w:r>
-        <w:rPr>
-          <w:sz w:val="21"/>
-        </w:rPr>
-        <w:t>prefab</w:t>
-      </w:r>
-      <w:proofErr w:type="gramEnd"/>
-      <w:r>
-        <w:rPr>
-          <w:sz w:val="21"/>
-        </w:rPr>
-        <w:t xml:space="preserve"> generation + LOD’s + Auto colliders + Scripts needed and GPU Instancing if required.</w:t>
+        <w:t>Drag and drop models for automatic prefab generation + LOD’s + Auto colliders + Scripts needed and GPU Instancing if required.</w:t>
       </w:r>
     </w:p>
     <w:p>
@@ -3060,35 +2813,7 @@
         <w:rPr>
           <w:sz w:val="21"/>
         </w:rPr>
-        <w:t>All world environmental spread assets (trees, rocks, grass) etc</w:t>
-      </w:r>
-      <w:proofErr w:type="gramStart"/>
-      <w:r>
-        <w:rPr>
-          <w:sz w:val="21"/>
-        </w:rPr>
-        <w:t>..</w:t>
-      </w:r>
-      <w:proofErr w:type="gramEnd"/>
-      <w:r>
-        <w:rPr>
-          <w:sz w:val="21"/>
-        </w:rPr>
-        <w:t xml:space="preserve"> </w:t>
-      </w:r>
-      <w:proofErr w:type="gramStart"/>
-      <w:r>
-        <w:rPr>
-          <w:sz w:val="21"/>
-        </w:rPr>
-        <w:t>w</w:t>
-      </w:r>
-      <w:proofErr w:type="gramEnd"/>
-      <w:r>
-        <w:rPr>
-          <w:sz w:val="21"/>
-        </w:rPr>
-        <w:t>/ shape keys on all of them to create a WIDE variety of prebaked land using perlin noise.</w:t>
+        <w:t>All world environmental spread assets (trees, rocks, grass) etc.. w/ shape keys on all of them to create a WIDE variety of prebaked land using perlin noise.</w:t>
       </w:r>
     </w:p>
     <w:p>
@@ -3112,21 +2837,7 @@
         <w:rPr>
           <w:sz w:val="21"/>
         </w:rPr>
-        <w:t xml:space="preserve">tools, etc… All the items needed for the inventory + </w:t>
-      </w:r>
-      <w:proofErr w:type="gramStart"/>
-      <w:r>
-        <w:rPr>
-          <w:sz w:val="21"/>
-        </w:rPr>
-        <w:t>crafting</w:t>
-      </w:r>
-      <w:proofErr w:type="gramEnd"/>
-      <w:r>
-        <w:rPr>
-          <w:sz w:val="21"/>
-        </w:rPr>
-        <w:t xml:space="preserve"> system. </w:t>
+        <w:t xml:space="preserve">tools, etc… All the items needed for the inventory + crafting system. </w:t>
       </w:r>
     </w:p>
     <w:p>
@@ -3180,21 +2891,7 @@
         <w:rPr>
           <w:sz w:val="21"/>
         </w:rPr>
-        <w:t>Easter eggs objects, things that explain some backstory which make the audience go ‘</w:t>
-      </w:r>
-      <w:proofErr w:type="spellStart"/>
-      <w:r>
-        <w:rPr>
-          <w:sz w:val="21"/>
-        </w:rPr>
-        <w:t>aaaahh</w:t>
-      </w:r>
-      <w:proofErr w:type="spellEnd"/>
-      <w:r>
-        <w:rPr>
-          <w:sz w:val="21"/>
-        </w:rPr>
-        <w:t>’ wow!</w:t>
+        <w:t>Easter eggs objects, things that explain some backstory which make the audience go ‘aaaahh’ wow!</w:t>
       </w:r>
     </w:p>
     <w:p>
@@ -3281,25 +2978,7 @@
           <w:sz w:val="21"/>
           <w:u w:val="single"/>
         </w:rPr>
-        <w:t xml:space="preserve">Animating and </w:t>
-      </w:r>
-      <w:proofErr w:type="gramStart"/>
-      <w:r>
-        <w:rPr>
-          <w:b/>
-          <w:sz w:val="21"/>
-          <w:u w:val="single"/>
-        </w:rPr>
-        <w:t>Stitching</w:t>
-      </w:r>
-      <w:proofErr w:type="gramEnd"/>
-      <w:r>
-        <w:rPr>
-          <w:b/>
-          <w:sz w:val="21"/>
-          <w:u w:val="single"/>
-        </w:rPr>
-        <w:t xml:space="preserve"> together all the elements</w:t>
+        <w:t>Animating and Stitching together all the elements</w:t>
       </w:r>
     </w:p>
     <w:p>
@@ -3345,21 +3024,7 @@
         <w:rPr>
           <w:sz w:val="21"/>
         </w:rPr>
-        <w:t xml:space="preserve">Keep in mind the principles of animations when animating, anticipation is important + mass </w:t>
-      </w:r>
-      <w:proofErr w:type="gramStart"/>
-      <w:r>
-        <w:rPr>
-          <w:sz w:val="21"/>
-        </w:rPr>
-        <w:t>consideration using</w:t>
-      </w:r>
-      <w:proofErr w:type="gramEnd"/>
-      <w:r>
-        <w:rPr>
-          <w:sz w:val="21"/>
-        </w:rPr>
-        <w:t xml:space="preserve"> sliders?</w:t>
+        <w:t>Keep in mind the principles of animations when animating, anticipation is important + mass consideration using sliders?</w:t>
       </w:r>
     </w:p>
     <w:p>
@@ -3419,21 +3084,7 @@
         <w:rPr>
           <w:sz w:val="21"/>
         </w:rPr>
-        <w:t xml:space="preserve">Creating responsive IK to make the models interact with the world in a natural way using </w:t>
-      </w:r>
-      <w:proofErr w:type="spellStart"/>
-      <w:r>
-        <w:rPr>
-          <w:sz w:val="21"/>
-        </w:rPr>
-        <w:t>Ubisoft</w:t>
-      </w:r>
-      <w:proofErr w:type="spellEnd"/>
-      <w:r>
-        <w:rPr>
-          <w:sz w:val="21"/>
-        </w:rPr>
-        <w:t xml:space="preserve"> technology.</w:t>
+        <w:t>Creating responsive IK to make the models interact with the world in a natural way using Ubisoft technology.</w:t>
       </w:r>
       <w:r>
         <w:rPr>
@@ -3587,21 +3238,7 @@
         <w:rPr>
           <w:sz w:val="21"/>
         </w:rPr>
-        <w:t xml:space="preserve">Design the actual map and make sure it </w:t>
-      </w:r>
-      <w:proofErr w:type="gramStart"/>
-      <w:r>
-        <w:rPr>
-          <w:sz w:val="21"/>
-        </w:rPr>
-        <w:t>is properly designed</w:t>
-      </w:r>
-      <w:proofErr w:type="gramEnd"/>
-      <w:r>
-        <w:rPr>
-          <w:sz w:val="21"/>
-        </w:rPr>
-        <w:t xml:space="preserve"> to give the user some challenge.</w:t>
+        <w:t>Design the actual map and make sure it is properly designed to give the user some challenge.</w:t>
       </w:r>
     </w:p>
     <w:p>
@@ -3621,30 +3258,8 @@
         <w:rPr>
           <w:sz w:val="21"/>
         </w:rPr>
-        <w:t xml:space="preserve">Annotate the map to display all the regions, what story segment will occur here and how it will </w:t>
-      </w:r>
-      <w:proofErr w:type="gramStart"/>
-      <w:r>
-        <w:rPr>
-          <w:sz w:val="21"/>
-        </w:rPr>
-        <w:t>impact</w:t>
-      </w:r>
-      <w:proofErr w:type="gramEnd"/>
-      <w:r>
-        <w:rPr>
-          <w:sz w:val="21"/>
-        </w:rPr>
-        <w:t xml:space="preserve"> the game. How will this region look </w:t>
-      </w:r>
-      <w:proofErr w:type="gramStart"/>
-      <w:r>
-        <w:rPr>
-          <w:sz w:val="21"/>
-        </w:rPr>
-        <w:t>etc.</w:t>
-      </w:r>
-      <w:proofErr w:type="gramEnd"/>
+        <w:t>Annotate the map to display all the regions, what story segment will occur here and how it will impact the game. How will this region look etc.</w:t>
+      </w:r>
     </w:p>
     <w:p>
       <w:pPr>
@@ -3693,7 +3308,6 @@
           <w:sz w:val="21"/>
         </w:rPr>
       </w:pPr>
-      <w:proofErr w:type="gramStart"/>
       <w:r>
         <w:rPr>
           <w:sz w:val="21"/>
@@ -3704,23 +3318,8 @@
         <w:rPr>
           <w:sz w:val="21"/>
         </w:rPr>
-        <w:t xml:space="preserve">region and avoid obstacles by auto baking static objects into the </w:t>
-      </w:r>
-      <w:proofErr w:type="spellStart"/>
-      <w:r>
-        <w:rPr>
-          <w:sz w:val="21"/>
-        </w:rPr>
-        <w:t>nav</w:t>
-      </w:r>
-      <w:proofErr w:type="spellEnd"/>
-      <w:r>
-        <w:rPr>
-          <w:sz w:val="21"/>
-        </w:rPr>
-        <w:t xml:space="preserve"> mesh.</w:t>
-      </w:r>
-      <w:proofErr w:type="gramEnd"/>
+        <w:t>region and avoid obstacles by auto baking static objects into the nav mesh.</w:t>
+      </w:r>
     </w:p>
     <w:p>
       <w:pPr>
@@ -3923,21 +3522,7 @@
         <w:rPr>
           <w:sz w:val="21"/>
         </w:rPr>
-        <w:t xml:space="preserve">Make sure the world is loading smoothly and </w:t>
-      </w:r>
-      <w:proofErr w:type="gramStart"/>
-      <w:r>
-        <w:rPr>
-          <w:sz w:val="21"/>
-        </w:rPr>
-        <w:t>running</w:t>
-      </w:r>
-      <w:proofErr w:type="gramEnd"/>
-      <w:r>
-        <w:rPr>
-          <w:sz w:val="21"/>
-        </w:rPr>
-        <w:t xml:space="preserve"> as it should, collisions are working fine and the IK system is interacting with the world in a natural way.</w:t>
+        <w:t>Make sure the world is loading smoothly and running as it should, collisions are working fine and the IK system is interacting with the world in a natural way.</w:t>
       </w:r>
       <w:r>
         <w:rPr>
@@ -3969,6 +3554,7 @@
           <w:sz w:val="21"/>
           <w:u w:val="single"/>
         </w:rPr>
+        <w:lastRenderedPageBreak/>
         <w:t xml:space="preserve">Lighting and Graphical </w:t>
       </w:r>
       <w:r>
@@ -4023,1265 +3609,1046 @@
           <w:color w:val="FF0000"/>
           <w:sz w:val="21"/>
         </w:rPr>
+        <w:t>Volumetric Lighting!!! https://www.youtube.com/watch?v=H5v_X1k02U0</w:t>
+      </w:r>
+    </w:p>
+    <w:p>
+      <w:pPr>
+        <w:pStyle w:val="ListParagraph"/>
+        <w:numPr>
+          <w:ilvl w:val="0"/>
+          <w:numId w:val="2"/>
+        </w:numPr>
+        <w:rPr>
+          <w:sz w:val="21"/>
+        </w:rPr>
+      </w:pPr>
+      <w:r>
+        <w:rPr>
+          <w:sz w:val="21"/>
+        </w:rPr>
+        <w:t>Adding light probes throughout Unity.</w:t>
+      </w:r>
+    </w:p>
+    <w:p>
+      <w:pPr>
+        <w:pStyle w:val="ListParagraph"/>
+        <w:numPr>
+          <w:ilvl w:val="0"/>
+          <w:numId w:val="2"/>
+        </w:numPr>
+        <w:rPr>
+          <w:sz w:val="21"/>
+        </w:rPr>
+      </w:pPr>
+      <w:r>
+        <w:rPr>
+          <w:sz w:val="21"/>
+        </w:rPr>
+        <w:t>Adding reflection probes throughout the scene which will be enabled and disabled along side the optimisation system.</w:t>
+      </w:r>
+    </w:p>
+    <w:p>
+      <w:pPr>
+        <w:pStyle w:val="ListParagraph"/>
+        <w:numPr>
+          <w:ilvl w:val="0"/>
+          <w:numId w:val="2"/>
+        </w:numPr>
+        <w:rPr>
+          <w:sz w:val="21"/>
+        </w:rPr>
+      </w:pPr>
+      <w:r>
+        <w:rPr>
+          <w:sz w:val="21"/>
+        </w:rPr>
+        <w:t>Making soft shadows and baking light maps and get comfortable with the lighting settings, get the most performance + beauty.</w:t>
+      </w:r>
+    </w:p>
+    <w:p>
+      <w:pPr>
+        <w:rPr>
+          <w:sz w:val="21"/>
+        </w:rPr>
+      </w:pPr>
+    </w:p>
+    <w:p>
+      <w:pPr>
+        <w:rPr>
+          <w:sz w:val="21"/>
+        </w:rPr>
+      </w:pPr>
+    </w:p>
+    <w:p>
+      <w:pPr>
+        <w:rPr>
+          <w:b/>
+          <w:sz w:val="21"/>
+          <w:u w:val="single"/>
+        </w:rPr>
+      </w:pPr>
+      <w:r>
+        <w:rPr>
+          <w:b/>
+          <w:sz w:val="21"/>
+          <w:u w:val="single"/>
+        </w:rPr>
+        <w:t xml:space="preserve">Story and </w:t>
+      </w:r>
+      <w:r>
+        <w:rPr>
+          <w:b/>
+          <w:sz w:val="21"/>
+          <w:u w:val="single"/>
+        </w:rPr>
+        <w:t>Cut scene</w:t>
+      </w:r>
+      <w:r>
+        <w:rPr>
+          <w:b/>
+          <w:sz w:val="21"/>
+          <w:u w:val="single"/>
+        </w:rPr>
+        <w:t xml:space="preserve"> Integration</w:t>
+      </w:r>
+    </w:p>
+    <w:p>
+      <w:pPr>
+        <w:pStyle w:val="ListParagraph"/>
+        <w:numPr>
+          <w:ilvl w:val="0"/>
+          <w:numId w:val="2"/>
+        </w:numPr>
+        <w:rPr>
+          <w:sz w:val="21"/>
+        </w:rPr>
+      </w:pPr>
+      <w:r>
+        <w:rPr>
+          <w:sz w:val="21"/>
+        </w:rPr>
+        <w:t>Plan when and where inside the world different aspects of the cut scenes are going to occur.</w:t>
+      </w:r>
+    </w:p>
+    <w:p>
+      <w:pPr>
+        <w:pStyle w:val="ListParagraph"/>
+        <w:numPr>
+          <w:ilvl w:val="0"/>
+          <w:numId w:val="2"/>
+        </w:numPr>
+        <w:rPr>
+          <w:sz w:val="21"/>
+        </w:rPr>
+      </w:pPr>
+      <w:r>
+        <w:rPr>
+          <w:sz w:val="21"/>
+        </w:rPr>
+        <w:t>Plan where the different spawning locations are where the game will end and how it will end.</w:t>
+      </w:r>
+    </w:p>
+    <w:p>
+      <w:pPr>
+        <w:pStyle w:val="ListParagraph"/>
+        <w:numPr>
+          <w:ilvl w:val="0"/>
+          <w:numId w:val="2"/>
+        </w:numPr>
+        <w:rPr>
+          <w:sz w:val="21"/>
+        </w:rPr>
+      </w:pPr>
+      <w:r>
+        <w:rPr>
+          <w:sz w:val="21"/>
+        </w:rPr>
+        <w:t>Then plan where the minor aspects of the story are and dialogues and references needed for that.</w:t>
+      </w:r>
+    </w:p>
+    <w:p>
+      <w:pPr>
+        <w:pStyle w:val="ListParagraph"/>
+        <w:numPr>
+          <w:ilvl w:val="0"/>
+          <w:numId w:val="2"/>
+        </w:numPr>
+        <w:rPr>
+          <w:sz w:val="21"/>
+        </w:rPr>
+      </w:pPr>
+      <w:r>
+        <w:rPr>
+          <w:sz w:val="21"/>
+        </w:rPr>
+        <w:t>Story progression system</w:t>
+      </w:r>
+    </w:p>
+    <w:p>
+      <w:pPr>
+        <w:pStyle w:val="ListParagraph"/>
+        <w:numPr>
+          <w:ilvl w:val="0"/>
+          <w:numId w:val="2"/>
+        </w:numPr>
+        <w:rPr>
+          <w:sz w:val="21"/>
+        </w:rPr>
+      </w:pPr>
+      <w:r>
+        <w:rPr>
+          <w:sz w:val="21"/>
+        </w:rPr>
+        <w:t>Making sure that time is working appropriately throughout the game and horde movement is affecting your dialogue and the cinematics.</w:t>
+      </w:r>
+    </w:p>
+    <w:p>
+      <w:pPr>
+        <w:pStyle w:val="ListParagraph"/>
+        <w:numPr>
+          <w:ilvl w:val="0"/>
+          <w:numId w:val="2"/>
+        </w:numPr>
+        <w:rPr>
+          <w:sz w:val="21"/>
+        </w:rPr>
+      </w:pPr>
+      <w:r>
+        <w:rPr>
+          <w:sz w:val="21"/>
+        </w:rPr>
+        <w:t>Different bosses throughout the game.</w:t>
+      </w:r>
+    </w:p>
+    <w:p>
+      <w:pPr>
+        <w:pStyle w:val="ListParagraph"/>
+        <w:numPr>
+          <w:ilvl w:val="0"/>
+          <w:numId w:val="2"/>
+        </w:numPr>
+        <w:rPr>
+          <w:sz w:val="21"/>
+        </w:rPr>
+      </w:pPr>
+      <w:r>
+        <w:rPr>
+          <w:sz w:val="21"/>
+        </w:rPr>
+        <w:t>Write all the dialogue and appropriate NPC’s communication</w:t>
+      </w:r>
+    </w:p>
+    <w:p>
+      <w:pPr>
+        <w:pStyle w:val="ListParagraph"/>
+        <w:numPr>
+          <w:ilvl w:val="0"/>
+          <w:numId w:val="2"/>
+        </w:numPr>
+        <w:rPr>
+          <w:sz w:val="21"/>
+        </w:rPr>
+      </w:pPr>
+      <w:r>
+        <w:rPr>
+          <w:sz w:val="21"/>
+        </w:rPr>
+        <w:t>Every way that the player takes should bring a subset of challenges.</w:t>
+      </w:r>
+    </w:p>
+    <w:p>
+      <w:pPr>
+        <w:pStyle w:val="ListParagraph"/>
+        <w:numPr>
+          <w:ilvl w:val="0"/>
+          <w:numId w:val="2"/>
+        </w:numPr>
+        <w:rPr>
+          <w:sz w:val="21"/>
+        </w:rPr>
+      </w:pPr>
+      <w:r>
+        <w:rPr>
+          <w:sz w:val="21"/>
+        </w:rPr>
+        <w:t>Create event systems to every region (optimised using some collider) and add dialogue options, dialogue from your friend, NPC showing up.</w:t>
+      </w:r>
+    </w:p>
+    <w:p>
+      <w:pPr>
+        <w:pStyle w:val="ListParagraph"/>
+        <w:numPr>
+          <w:ilvl w:val="0"/>
+          <w:numId w:val="2"/>
+        </w:numPr>
+        <w:rPr>
+          <w:sz w:val="21"/>
+        </w:rPr>
+      </w:pPr>
+      <w:r>
+        <w:rPr>
+          <w:sz w:val="21"/>
+        </w:rPr>
+        <w:t>Create the cut scenes at all of the cut scene locations, and make sure they are beautiful and smooth.</w:t>
+      </w:r>
+    </w:p>
+    <w:p>
+      <w:pPr>
+        <w:pStyle w:val="ListParagraph"/>
+        <w:numPr>
+          <w:ilvl w:val="0"/>
+          <w:numId w:val="2"/>
+        </w:numPr>
+        <w:rPr>
+          <w:sz w:val="21"/>
+        </w:rPr>
+      </w:pPr>
+      <w:r>
+        <w:rPr>
+          <w:sz w:val="21"/>
+        </w:rPr>
+        <w:t xml:space="preserve">Every event can be triggered only once, the trigger may change based on the </w:t>
+      </w:r>
+      <w:r>
+        <w:rPr>
+          <w:b/>
+          <w:sz w:val="21"/>
+        </w:rPr>
+        <w:t>story stage.</w:t>
+      </w:r>
+      <w:r>
+        <w:rPr>
+          <w:b/>
+          <w:sz w:val="21"/>
+        </w:rPr>
+        <w:t xml:space="preserve"> This is to prevent looping.</w:t>
+      </w:r>
+    </w:p>
+    <w:p>
+      <w:pPr>
+        <w:pStyle w:val="ListParagraph"/>
+        <w:numPr>
+          <w:ilvl w:val="0"/>
+          <w:numId w:val="2"/>
+        </w:numPr>
+        <w:rPr>
+          <w:sz w:val="21"/>
+        </w:rPr>
+      </w:pPr>
+      <w:r>
+        <w:rPr>
+          <w:sz w:val="21"/>
+        </w:rPr>
+        <w:t>Make sure there is no event overlapping each other and they are queued up.</w:t>
+      </w:r>
+    </w:p>
+    <w:p>
+      <w:pPr>
+        <w:pStyle w:val="ListParagraph"/>
+        <w:numPr>
+          <w:ilvl w:val="0"/>
+          <w:numId w:val="2"/>
+        </w:numPr>
+        <w:rPr>
+          <w:sz w:val="21"/>
+        </w:rPr>
+      </w:pPr>
+      <w:r>
+        <w:rPr>
+          <w:sz w:val="21"/>
+        </w:rPr>
+        <w:t>Re-test and make sure all of the events are working as they are supposed to.</w:t>
+      </w:r>
+    </w:p>
+    <w:p>
+      <w:pPr>
+        <w:pStyle w:val="ListParagraph"/>
+        <w:numPr>
+          <w:ilvl w:val="0"/>
+          <w:numId w:val="2"/>
+        </w:numPr>
+        <w:rPr>
+          <w:sz w:val="21"/>
+        </w:rPr>
+      </w:pPr>
+      <w:r>
+        <w:rPr>
+          <w:sz w:val="21"/>
+        </w:rPr>
+        <w:t>Add mission directives at locations and hints of what to do if the player looks lost or he is going in the wrong direction etc…</w:t>
+      </w:r>
+    </w:p>
+    <w:p>
+      <w:pPr>
+        <w:pStyle w:val="ListParagraph"/>
+        <w:numPr>
+          <w:ilvl w:val="0"/>
+          <w:numId w:val="2"/>
+        </w:numPr>
+        <w:rPr>
+          <w:sz w:val="21"/>
+        </w:rPr>
+      </w:pPr>
+      <w:r>
+        <w:rPr>
+          <w:sz w:val="21"/>
+        </w:rPr>
+        <w:t>Give them missions at major story points.</w:t>
+      </w:r>
+    </w:p>
+    <w:p>
+      <w:pPr>
+        <w:pStyle w:val="ListParagraph"/>
+        <w:numPr>
+          <w:ilvl w:val="0"/>
+          <w:numId w:val="2"/>
+        </w:numPr>
+        <w:rPr>
+          <w:sz w:val="21"/>
+        </w:rPr>
+      </w:pPr>
+      <w:r>
+        <w:rPr>
+          <w:sz w:val="21"/>
+        </w:rPr>
+        <w:t>Setup achievement points (for future integration with Steam)</w:t>
+      </w:r>
+    </w:p>
+    <w:p>
+      <w:pPr>
+        <w:rPr>
+          <w:sz w:val="21"/>
+        </w:rPr>
+      </w:pPr>
+    </w:p>
+    <w:p>
+      <w:pPr>
+        <w:rPr>
+          <w:b/>
+          <w:sz w:val="21"/>
+          <w:u w:val="single"/>
+        </w:rPr>
+      </w:pPr>
+      <w:r>
+        <w:rPr>
+          <w:b/>
+          <w:sz w:val="21"/>
+          <w:u w:val="single"/>
+        </w:rPr>
+        <w:t xml:space="preserve">Making the game work from start to finish </w:t>
+      </w:r>
+    </w:p>
+    <w:p>
+      <w:pPr>
+        <w:rPr>
+          <w:sz w:val="21"/>
+        </w:rPr>
+      </w:pPr>
+    </w:p>
+    <w:p>
+      <w:pPr>
+        <w:pStyle w:val="ListParagraph"/>
+        <w:numPr>
+          <w:ilvl w:val="0"/>
+          <w:numId w:val="2"/>
+        </w:numPr>
+        <w:rPr>
+          <w:sz w:val="21"/>
+        </w:rPr>
+      </w:pPr>
+      <w:r>
+        <w:rPr>
+          <w:sz w:val="21"/>
+        </w:rPr>
+        <w:t>Making sure spawning is working correctly from start to finish.</w:t>
+      </w:r>
+    </w:p>
+    <w:p>
+      <w:pPr>
+        <w:pStyle w:val="ListParagraph"/>
+        <w:numPr>
+          <w:ilvl w:val="0"/>
+          <w:numId w:val="2"/>
+        </w:numPr>
+        <w:rPr>
+          <w:sz w:val="21"/>
+        </w:rPr>
+      </w:pPr>
+      <w:r>
+        <w:rPr>
+          <w:sz w:val="21"/>
+        </w:rPr>
+        <w:t>Making sure the game is ending smoothly no matter where you are.</w:t>
+      </w:r>
+    </w:p>
+    <w:p>
+      <w:pPr>
+        <w:pStyle w:val="ListParagraph"/>
+        <w:numPr>
+          <w:ilvl w:val="0"/>
+          <w:numId w:val="2"/>
+        </w:numPr>
+        <w:rPr>
+          <w:sz w:val="21"/>
+        </w:rPr>
+      </w:pPr>
+      <w:r>
+        <w:rPr>
+          <w:sz w:val="21"/>
+        </w:rPr>
+        <w:t>Adding the death scene and cut scene, when you die before the end of the game.</w:t>
+      </w:r>
+    </w:p>
+    <w:p>
+      <w:pPr>
+        <w:pStyle w:val="ListParagraph"/>
+        <w:numPr>
+          <w:ilvl w:val="0"/>
+          <w:numId w:val="2"/>
+        </w:numPr>
+        <w:rPr>
+          <w:sz w:val="21"/>
+        </w:rPr>
+      </w:pPr>
+      <w:r>
+        <w:rPr>
+          <w:sz w:val="21"/>
+        </w:rPr>
+        <w:t>Make sure the player cannot go too off track and end up at a boundary.</w:t>
+      </w:r>
+    </w:p>
+    <w:p>
+      <w:pPr>
+        <w:pStyle w:val="ListParagraph"/>
+        <w:numPr>
+          <w:ilvl w:val="0"/>
+          <w:numId w:val="2"/>
+        </w:numPr>
+        <w:rPr>
+          <w:sz w:val="21"/>
+        </w:rPr>
+      </w:pPr>
+      <w:r>
+        <w:rPr>
+          <w:sz w:val="21"/>
+        </w:rPr>
+        <w:t>Re-test and make sure the events are all safe and nothing is breaking.</w:t>
+      </w:r>
+    </w:p>
+    <w:p>
+      <w:pPr>
+        <w:pStyle w:val="ListParagraph"/>
+        <w:numPr>
+          <w:ilvl w:val="0"/>
+          <w:numId w:val="2"/>
+        </w:numPr>
+        <w:rPr>
+          <w:sz w:val="21"/>
+        </w:rPr>
+      </w:pPr>
+      <w:r>
+        <w:rPr>
+          <w:sz w:val="21"/>
+        </w:rPr>
+        <w:t>The entire story is being played.</w:t>
+      </w:r>
+    </w:p>
+    <w:p>
+      <w:pPr>
+        <w:pStyle w:val="ListParagraph"/>
+        <w:numPr>
+          <w:ilvl w:val="0"/>
+          <w:numId w:val="2"/>
+        </w:numPr>
+        <w:rPr>
+          <w:sz w:val="21"/>
+        </w:rPr>
+      </w:pPr>
+      <w:r>
+        <w:rPr>
+          <w:sz w:val="21"/>
+        </w:rPr>
+        <w:t>The story is making sense from all different ways I go.</w:t>
+      </w:r>
+    </w:p>
+    <w:p>
+      <w:pPr>
+        <w:pStyle w:val="ListParagraph"/>
+        <w:numPr>
+          <w:ilvl w:val="0"/>
+          <w:numId w:val="2"/>
+        </w:numPr>
+        <w:rPr>
+          <w:sz w:val="21"/>
+        </w:rPr>
+      </w:pPr>
+      <w:r>
+        <w:rPr>
+          <w:sz w:val="21"/>
+        </w:rPr>
+        <w:t>Is the story interesting and is the friend NPC and you emotional enough?</w:t>
+      </w:r>
+    </w:p>
+    <w:p>
+      <w:pPr>
+        <w:pStyle w:val="ListParagraph"/>
+        <w:numPr>
+          <w:ilvl w:val="0"/>
+          <w:numId w:val="2"/>
+        </w:numPr>
+        <w:rPr>
+          <w:sz w:val="21"/>
+        </w:rPr>
+      </w:pPr>
+      <w:r>
+        <w:rPr>
+          <w:sz w:val="21"/>
+        </w:rPr>
+        <w:t>Linking the ending cut scene to some credits.</w:t>
+      </w:r>
+    </w:p>
+    <w:p>
+      <w:pPr>
+        <w:pStyle w:val="ListParagraph"/>
+        <w:numPr>
+          <w:ilvl w:val="0"/>
+          <w:numId w:val="2"/>
+        </w:numPr>
+        <w:rPr>
+          <w:sz w:val="21"/>
+        </w:rPr>
+      </w:pPr>
+      <w:r>
+        <w:rPr>
+          <w:sz w:val="21"/>
+        </w:rPr>
+        <w:t>Making credits scene and linking it to the menu.</w:t>
+      </w:r>
+    </w:p>
+    <w:p>
+      <w:pPr>
+        <w:pStyle w:val="ListParagraph"/>
+        <w:numPr>
+          <w:ilvl w:val="0"/>
+          <w:numId w:val="2"/>
+        </w:numPr>
+        <w:rPr>
+          <w:sz w:val="21"/>
+        </w:rPr>
+      </w:pPr>
+      <w:r>
+        <w:rPr>
+          <w:sz w:val="21"/>
+        </w:rPr>
+        <w:t>If it is interesting enough, how can you add a twist at the end?</w:t>
+      </w:r>
+    </w:p>
+    <w:p>
+      <w:pPr>
+        <w:rPr>
+          <w:sz w:val="21"/>
+        </w:rPr>
+      </w:pPr>
+    </w:p>
+    <w:p>
+      <w:pPr>
+        <w:rPr>
+          <w:sz w:val="21"/>
+        </w:rPr>
+      </w:pPr>
+    </w:p>
+    <w:p>
+      <w:pPr>
+        <w:rPr>
+          <w:b/>
+          <w:sz w:val="21"/>
+          <w:u w:val="single"/>
+        </w:rPr>
+      </w:pPr>
+      <w:r>
+        <w:rPr>
+          <w:b/>
+          <w:sz w:val="21"/>
+          <w:u w:val="single"/>
+        </w:rPr>
+        <w:t xml:space="preserve">Post Processing and Particle Effects + </w:t>
+      </w:r>
+      <w:r>
+        <w:rPr>
+          <w:b/>
+          <w:sz w:val="21"/>
+          <w:u w:val="single"/>
+        </w:rPr>
+        <w:t>Touch-ups</w:t>
+      </w:r>
+    </w:p>
+    <w:p>
+      <w:pPr>
+        <w:rPr>
+          <w:b/>
+          <w:sz w:val="21"/>
+          <w:u w:val="single"/>
+        </w:rPr>
+      </w:pPr>
+    </w:p>
+    <w:p>
+      <w:pPr>
+        <w:pStyle w:val="ListParagraph"/>
+        <w:numPr>
+          <w:ilvl w:val="0"/>
+          <w:numId w:val="2"/>
+        </w:numPr>
+        <w:rPr>
+          <w:sz w:val="21"/>
+        </w:rPr>
+      </w:pPr>
+      <w:r>
+        <w:rPr>
+          <w:sz w:val="21"/>
+        </w:rPr>
+        <w:t>Creating a custom FOG Shader (w/ multiple colors)</w:t>
+      </w:r>
+    </w:p>
+    <w:p>
+      <w:pPr>
+        <w:pStyle w:val="ListParagraph"/>
+        <w:numPr>
+          <w:ilvl w:val="0"/>
+          <w:numId w:val="2"/>
+        </w:numPr>
+        <w:rPr>
+          <w:sz w:val="21"/>
+        </w:rPr>
+      </w:pPr>
+      <w:r>
+        <w:rPr>
+          <w:sz w:val="21"/>
+        </w:rPr>
+        <w:t>Creating image effects in the post processing stack which blend between each other during day night cycles.</w:t>
+      </w:r>
+    </w:p>
+    <w:p>
+      <w:pPr>
+        <w:pStyle w:val="ListParagraph"/>
+        <w:numPr>
+          <w:ilvl w:val="0"/>
+          <w:numId w:val="2"/>
+        </w:numPr>
+        <w:rPr>
+          <w:sz w:val="21"/>
+        </w:rPr>
+      </w:pPr>
+      <w:r>
+        <w:rPr>
+          <w:sz w:val="21"/>
+        </w:rPr>
+        <w:t>Adding blood effects and all combat particles.</w:t>
+      </w:r>
+    </w:p>
+    <w:p>
+      <w:pPr>
+        <w:pStyle w:val="ListParagraph"/>
+        <w:numPr>
+          <w:ilvl w:val="0"/>
+          <w:numId w:val="2"/>
+        </w:numPr>
+        <w:rPr>
+          <w:sz w:val="21"/>
+        </w:rPr>
+      </w:pPr>
+      <w:r>
+        <w:rPr>
+          <w:sz w:val="21"/>
+        </w:rPr>
+        <w:t>Add walking, sliding and running particles.</w:t>
+      </w:r>
+    </w:p>
+    <w:p>
+      <w:pPr>
+        <w:pStyle w:val="ListParagraph"/>
+        <w:numPr>
+          <w:ilvl w:val="0"/>
+          <w:numId w:val="2"/>
+        </w:numPr>
+        <w:rPr>
+          <w:sz w:val="21"/>
+        </w:rPr>
+      </w:pPr>
+      <w:r>
+        <w:rPr>
+          <w:sz w:val="21"/>
+        </w:rPr>
+        <w:t>Add environmental particles such as snow, leaves.</w:t>
+      </w:r>
+    </w:p>
+    <w:p>
+      <w:pPr>
+        <w:pStyle w:val="ListParagraph"/>
+        <w:numPr>
+          <w:ilvl w:val="0"/>
+          <w:numId w:val="2"/>
+        </w:numPr>
+        <w:rPr>
+          <w:sz w:val="21"/>
+        </w:rPr>
+      </w:pPr>
+      <w:r>
+        <w:rPr>
+          <w:sz w:val="21"/>
+        </w:rPr>
+        <w:t>Lens flares and sun rays casting down on the earth.</w:t>
+      </w:r>
+    </w:p>
+    <w:p>
+      <w:pPr>
+        <w:pStyle w:val="ListParagraph"/>
+        <w:numPr>
+          <w:ilvl w:val="0"/>
+          <w:numId w:val="2"/>
+        </w:numPr>
+        <w:rPr>
+          <w:sz w:val="21"/>
+        </w:rPr>
+      </w:pPr>
+      <w:r>
+        <w:rPr>
+          <w:sz w:val="21"/>
+        </w:rPr>
+        <w:t>Shaders to make the terrain tiling less obvious.</w:t>
+      </w:r>
+    </w:p>
+    <w:p>
+      <w:pPr>
+        <w:pStyle w:val="ListParagraph"/>
+        <w:numPr>
+          <w:ilvl w:val="0"/>
+          <w:numId w:val="2"/>
+        </w:numPr>
+        <w:rPr>
+          <w:sz w:val="21"/>
+        </w:rPr>
+      </w:pPr>
+      <w:r>
+        <w:rPr>
+          <w:sz w:val="21"/>
+        </w:rPr>
+        <w:t>Going through the scene and adding decorations where needed and playing the game and seeing what would make this part more interesting etc…</w:t>
+      </w:r>
+    </w:p>
+    <w:p>
+      <w:pPr>
+        <w:pStyle w:val="ListParagraph"/>
+        <w:numPr>
+          <w:ilvl w:val="0"/>
+          <w:numId w:val="2"/>
+        </w:numPr>
+        <w:rPr>
+          <w:sz w:val="21"/>
+        </w:rPr>
+      </w:pPr>
+      <w:r>
+        <w:rPr>
+          <w:sz w:val="21"/>
+        </w:rPr>
+        <w:t>Eye adaptation tool and create nice eye adaptations.</w:t>
+      </w:r>
+    </w:p>
+    <w:p>
+      <w:pPr>
+        <w:pStyle w:val="ListParagraph"/>
+        <w:numPr>
+          <w:ilvl w:val="0"/>
+          <w:numId w:val="2"/>
+        </w:numPr>
+        <w:rPr>
+          <w:sz w:val="21"/>
+        </w:rPr>
+      </w:pPr>
+      <w:r>
+        <w:rPr>
+          <w:sz w:val="21"/>
+        </w:rPr>
+        <w:t>Make sure there are options for post processing to decrease the aliasing filter etc…</w:t>
+      </w:r>
+    </w:p>
+    <w:p>
+      <w:pPr>
+        <w:pStyle w:val="ListParagraph"/>
+        <w:numPr>
+          <w:ilvl w:val="0"/>
+          <w:numId w:val="2"/>
+        </w:numPr>
+        <w:rPr>
+          <w:sz w:val="21"/>
+        </w:rPr>
+      </w:pPr>
+      <w:r>
+        <w:rPr>
+          <w:sz w:val="21"/>
+        </w:rPr>
+        <w:t>Write your own shaders sometimes to learn the basics.</w:t>
+      </w:r>
+    </w:p>
+    <w:p>
+      <w:pPr>
+        <w:pStyle w:val="ListParagraph"/>
+        <w:numPr>
+          <w:ilvl w:val="0"/>
+          <w:numId w:val="2"/>
+        </w:numPr>
+        <w:rPr>
+          <w:sz w:val="21"/>
+        </w:rPr>
+      </w:pPr>
+      <w:r>
+        <w:rPr>
+          <w:sz w:val="21"/>
+        </w:rPr>
+        <w:t>Adding more animations like cloth animations and sword movement etc…</w:t>
+      </w:r>
+    </w:p>
+    <w:p>
+      <w:pPr>
+        <w:pStyle w:val="ListParagraph"/>
+        <w:numPr>
+          <w:ilvl w:val="0"/>
+          <w:numId w:val="2"/>
+        </w:numPr>
+        <w:rPr>
+          <w:sz w:val="21"/>
+        </w:rPr>
+      </w:pPr>
+      <w:r>
+        <w:rPr>
+          <w:sz w:val="21"/>
+        </w:rPr>
+        <w:t>Dust getting flung up as you walk, snow foot prints.</w:t>
+      </w:r>
+    </w:p>
+    <w:p>
+      <w:pPr>
+        <w:rPr>
+          <w:sz w:val="21"/>
+        </w:rPr>
+      </w:pPr>
+    </w:p>
+    <w:p>
+      <w:pPr>
+        <w:rPr>
+          <w:b/>
+          <w:sz w:val="21"/>
+          <w:u w:val="single"/>
+        </w:rPr>
+      </w:pPr>
+      <w:r>
+        <w:rPr>
+          <w:b/>
+          <w:sz w:val="21"/>
+          <w:u w:val="single"/>
+        </w:rPr>
+        <w:t>Making a starting scene</w:t>
+      </w:r>
+    </w:p>
+    <w:p>
+      <w:pPr>
+        <w:rPr>
+          <w:b/>
+          <w:sz w:val="21"/>
+          <w:u w:val="single"/>
+        </w:rPr>
+      </w:pPr>
+    </w:p>
+    <w:p>
+      <w:pPr>
+        <w:pStyle w:val="ListParagraph"/>
+        <w:numPr>
+          <w:ilvl w:val="0"/>
+          <w:numId w:val="2"/>
+        </w:numPr>
+        <w:rPr>
+          <w:sz w:val="21"/>
+        </w:rPr>
+      </w:pPr>
+      <w:r>
+        <w:rPr>
+          <w:sz w:val="21"/>
+        </w:rPr>
+        <w:t>Make a sweeping shot over the entire forest and cover all of it’s beauty, have birds flying around and castles and show the whole world.</w:t>
+      </w:r>
+    </w:p>
+    <w:p>
+      <w:pPr>
+        <w:pStyle w:val="ListParagraph"/>
+        <w:numPr>
+          <w:ilvl w:val="0"/>
+          <w:numId w:val="2"/>
+        </w:numPr>
+        <w:rPr>
+          <w:sz w:val="21"/>
+        </w:rPr>
+      </w:pPr>
+      <w:r>
+        <w:rPr>
+          <w:sz w:val="21"/>
+        </w:rPr>
+        <w:t>Get your name and text on the screen and your company name.</w:t>
+      </w:r>
+    </w:p>
+    <w:p>
+      <w:pPr>
+        <w:pStyle w:val="ListParagraph"/>
+        <w:numPr>
+          <w:ilvl w:val="0"/>
+          <w:numId w:val="2"/>
+        </w:numPr>
+        <w:rPr>
+          <w:sz w:val="21"/>
+        </w:rPr>
+      </w:pPr>
+      <w:r>
+        <w:rPr>
+          <w:sz w:val="21"/>
+        </w:rPr>
+        <w:t>Make the screen slowly delve deeper into the forest and the once beautiful forest turn dark and grim and get’s darker and darker and you see red eyes and danger lurking in the back and the name ‘NEFARIOUS’ just fades into view and a eye closing animation is played and an eye opening animation is played and the camera fades to your little mountain where you and your friend live and your story is told.</w:t>
+      </w:r>
+    </w:p>
+    <w:p>
+      <w:pPr>
+        <w:pStyle w:val="ListParagraph"/>
+        <w:numPr>
+          <w:ilvl w:val="0"/>
+          <w:numId w:val="2"/>
+        </w:numPr>
+        <w:rPr>
+          <w:sz w:val="21"/>
+        </w:rPr>
+      </w:pPr>
+      <w:r>
+        <w:rPr>
+          <w:sz w:val="21"/>
+        </w:rPr>
         <w:lastRenderedPageBreak/>
-        <w:t>Volumetric Lighting</w:t>
-      </w:r>
-      <w:proofErr w:type="gramStart"/>
-      <w:r>
-        <w:rPr>
-          <w:color w:val="FF0000"/>
-          <w:sz w:val="21"/>
-        </w:rPr>
-        <w:t>!!!</w:t>
-      </w:r>
-      <w:proofErr w:type="gramEnd"/>
-      <w:r>
-        <w:rPr>
-          <w:color w:val="FF0000"/>
-          <w:sz w:val="21"/>
-        </w:rPr>
-        <w:t xml:space="preserve"> https://www.youtube.com/watch?v=H5v_X1k02U0</w:t>
-      </w:r>
-    </w:p>
-    <w:p>
-      <w:pPr>
-        <w:pStyle w:val="ListParagraph"/>
-        <w:numPr>
-          <w:ilvl w:val="0"/>
-          <w:numId w:val="2"/>
-        </w:numPr>
-        <w:rPr>
-          <w:sz w:val="21"/>
-        </w:rPr>
-      </w:pPr>
-      <w:r>
-        <w:rPr>
-          <w:sz w:val="21"/>
-        </w:rPr>
-        <w:t>Adding light probes throughout Unity.</w:t>
-      </w:r>
-    </w:p>
-    <w:p>
-      <w:pPr>
-        <w:pStyle w:val="ListParagraph"/>
-        <w:numPr>
-          <w:ilvl w:val="0"/>
-          <w:numId w:val="2"/>
-        </w:numPr>
-        <w:rPr>
-          <w:sz w:val="21"/>
-        </w:rPr>
-      </w:pPr>
-      <w:r>
-        <w:rPr>
-          <w:sz w:val="21"/>
-        </w:rPr>
-        <w:t xml:space="preserve">Adding reflection probes throughout the </w:t>
-      </w:r>
-      <w:proofErr w:type="gramStart"/>
-      <w:r>
-        <w:rPr>
-          <w:sz w:val="21"/>
-        </w:rPr>
-        <w:t>scene which</w:t>
-      </w:r>
-      <w:proofErr w:type="gramEnd"/>
-      <w:r>
-        <w:rPr>
-          <w:sz w:val="21"/>
-        </w:rPr>
-        <w:t xml:space="preserve"> will be enabled and disabled </w:t>
-      </w:r>
-      <w:proofErr w:type="spellStart"/>
-      <w:r>
-        <w:rPr>
-          <w:sz w:val="21"/>
-        </w:rPr>
-        <w:t>along side</w:t>
-      </w:r>
-      <w:proofErr w:type="spellEnd"/>
-      <w:r>
-        <w:rPr>
-          <w:sz w:val="21"/>
-        </w:rPr>
-        <w:t xml:space="preserve"> the optimisation system.</w:t>
-      </w:r>
-    </w:p>
-    <w:p>
-      <w:pPr>
-        <w:pStyle w:val="ListParagraph"/>
-        <w:numPr>
-          <w:ilvl w:val="0"/>
-          <w:numId w:val="2"/>
-        </w:numPr>
-        <w:rPr>
-          <w:sz w:val="21"/>
-        </w:rPr>
-      </w:pPr>
-      <w:r>
-        <w:rPr>
-          <w:sz w:val="21"/>
-        </w:rPr>
-        <w:t xml:space="preserve">Making soft shadows and baking light maps and get comfortable with the lighting </w:t>
-      </w:r>
-      <w:proofErr w:type="gramStart"/>
-      <w:r>
-        <w:rPr>
-          <w:sz w:val="21"/>
-        </w:rPr>
-        <w:t>settings,</w:t>
-      </w:r>
-      <w:proofErr w:type="gramEnd"/>
-      <w:r>
-        <w:rPr>
-          <w:sz w:val="21"/>
-        </w:rPr>
-        <w:t xml:space="preserve"> get the most performance + beauty.</w:t>
-      </w:r>
-    </w:p>
-    <w:p>
-      <w:pPr>
-        <w:rPr>
-          <w:sz w:val="21"/>
-        </w:rPr>
-      </w:pPr>
-    </w:p>
-    <w:p>
-      <w:pPr>
-        <w:rPr>
-          <w:sz w:val="21"/>
-        </w:rPr>
-      </w:pPr>
-    </w:p>
-    <w:p>
-      <w:pPr>
-        <w:rPr>
-          <w:b/>
-          <w:sz w:val="21"/>
-          <w:u w:val="single"/>
-        </w:rPr>
-      </w:pPr>
-      <w:r>
-        <w:rPr>
-          <w:b/>
-          <w:sz w:val="21"/>
-          <w:u w:val="single"/>
-        </w:rPr>
-        <w:t xml:space="preserve">Story and </w:t>
-      </w:r>
-      <w:r>
-        <w:rPr>
-          <w:b/>
-          <w:sz w:val="21"/>
-          <w:u w:val="single"/>
-        </w:rPr>
-        <w:t>Cut scene</w:t>
-      </w:r>
-      <w:r>
-        <w:rPr>
-          <w:b/>
-          <w:sz w:val="21"/>
-          <w:u w:val="single"/>
-        </w:rPr>
-        <w:t xml:space="preserve"> Integration</w:t>
-      </w:r>
-    </w:p>
-    <w:p>
-      <w:pPr>
-        <w:pStyle w:val="ListParagraph"/>
-        <w:numPr>
-          <w:ilvl w:val="0"/>
-          <w:numId w:val="2"/>
-        </w:numPr>
-        <w:rPr>
-          <w:sz w:val="21"/>
-        </w:rPr>
-      </w:pPr>
-      <w:r>
-        <w:rPr>
-          <w:sz w:val="21"/>
-        </w:rPr>
-        <w:t>Plan when and where inside the world different aspects of the cut scenes are going to occur.</w:t>
-      </w:r>
-    </w:p>
-    <w:p>
-      <w:pPr>
-        <w:pStyle w:val="ListParagraph"/>
-        <w:numPr>
-          <w:ilvl w:val="0"/>
-          <w:numId w:val="2"/>
-        </w:numPr>
-        <w:rPr>
-          <w:sz w:val="21"/>
-        </w:rPr>
-      </w:pPr>
-      <w:r>
-        <w:rPr>
-          <w:sz w:val="21"/>
-        </w:rPr>
-        <w:t>Plan where the different spawning locations are where the game will end and how it will end.</w:t>
-      </w:r>
-    </w:p>
-    <w:p>
-      <w:pPr>
-        <w:pStyle w:val="ListParagraph"/>
-        <w:numPr>
-          <w:ilvl w:val="0"/>
-          <w:numId w:val="2"/>
-        </w:numPr>
-        <w:rPr>
-          <w:sz w:val="21"/>
-        </w:rPr>
-      </w:pPr>
-      <w:r>
-        <w:rPr>
-          <w:sz w:val="21"/>
-        </w:rPr>
-        <w:t>Then plan where the minor aspects of the story are and dialogues and references needed for that.</w:t>
-      </w:r>
-    </w:p>
-    <w:p>
-      <w:pPr>
-        <w:pStyle w:val="ListParagraph"/>
-        <w:numPr>
-          <w:ilvl w:val="0"/>
-          <w:numId w:val="2"/>
-        </w:numPr>
-        <w:rPr>
-          <w:sz w:val="21"/>
-        </w:rPr>
-      </w:pPr>
-      <w:r>
-        <w:rPr>
-          <w:sz w:val="21"/>
-        </w:rPr>
-        <w:t>Story progression system</w:t>
-      </w:r>
-    </w:p>
-    <w:p>
-      <w:pPr>
-        <w:pStyle w:val="ListParagraph"/>
-        <w:numPr>
-          <w:ilvl w:val="0"/>
-          <w:numId w:val="2"/>
-        </w:numPr>
-        <w:rPr>
-          <w:sz w:val="21"/>
-        </w:rPr>
-      </w:pPr>
-      <w:r>
-        <w:rPr>
-          <w:sz w:val="21"/>
-        </w:rPr>
-        <w:t>Making sure that time is working appropriately throughout the game and horde movement is affecting your dialogue and the cinematics.</w:t>
-      </w:r>
-    </w:p>
-    <w:p>
-      <w:pPr>
-        <w:pStyle w:val="ListParagraph"/>
-        <w:numPr>
-          <w:ilvl w:val="0"/>
-          <w:numId w:val="2"/>
-        </w:numPr>
-        <w:rPr>
-          <w:sz w:val="21"/>
-        </w:rPr>
-      </w:pPr>
-      <w:r>
-        <w:rPr>
-          <w:sz w:val="21"/>
-        </w:rPr>
-        <w:t>Different bosses throughout the game.</w:t>
-      </w:r>
-    </w:p>
-    <w:p>
-      <w:pPr>
-        <w:pStyle w:val="ListParagraph"/>
-        <w:numPr>
-          <w:ilvl w:val="0"/>
-          <w:numId w:val="2"/>
-        </w:numPr>
-        <w:rPr>
-          <w:sz w:val="21"/>
-        </w:rPr>
-      </w:pPr>
-      <w:r>
-        <w:rPr>
-          <w:sz w:val="21"/>
-        </w:rPr>
-        <w:t>Write all the dialogue and appropriate NPC’s communication</w:t>
-      </w:r>
-    </w:p>
-    <w:p>
-      <w:pPr>
-        <w:pStyle w:val="ListParagraph"/>
-        <w:numPr>
-          <w:ilvl w:val="0"/>
-          <w:numId w:val="2"/>
-        </w:numPr>
-        <w:rPr>
-          <w:sz w:val="21"/>
-        </w:rPr>
-      </w:pPr>
-      <w:r>
-        <w:rPr>
-          <w:sz w:val="21"/>
-        </w:rPr>
-        <w:t>Every way that the player takes should bring a subset of challenges.</w:t>
-      </w:r>
-    </w:p>
-    <w:p>
-      <w:pPr>
-        <w:pStyle w:val="ListParagraph"/>
-        <w:numPr>
-          <w:ilvl w:val="0"/>
-          <w:numId w:val="2"/>
-        </w:numPr>
-        <w:rPr>
-          <w:sz w:val="21"/>
-        </w:rPr>
-      </w:pPr>
-      <w:r>
-        <w:rPr>
-          <w:sz w:val="21"/>
-        </w:rPr>
-        <w:t>Create event systems to every region (optimised using some collider) and add dialogue options, dialogue from your friend, NPC showing up.</w:t>
-      </w:r>
-    </w:p>
-    <w:p>
-      <w:pPr>
-        <w:pStyle w:val="ListParagraph"/>
-        <w:numPr>
-          <w:ilvl w:val="0"/>
-          <w:numId w:val="2"/>
-        </w:numPr>
-        <w:rPr>
-          <w:sz w:val="21"/>
-        </w:rPr>
-      </w:pPr>
-      <w:r>
-        <w:rPr>
-          <w:sz w:val="21"/>
-        </w:rPr>
-        <w:t>Create the cut scenes at all of the cut scene locations, and make sure they are beautiful and smooth.</w:t>
-      </w:r>
-    </w:p>
-    <w:p>
-      <w:pPr>
-        <w:pStyle w:val="ListParagraph"/>
-        <w:numPr>
-          <w:ilvl w:val="0"/>
-          <w:numId w:val="2"/>
-        </w:numPr>
-        <w:rPr>
-          <w:sz w:val="21"/>
-        </w:rPr>
-      </w:pPr>
-      <w:r>
-        <w:rPr>
-          <w:sz w:val="21"/>
-        </w:rPr>
-        <w:t xml:space="preserve">Every event can be triggered only once, the trigger may change based on the </w:t>
-      </w:r>
-      <w:r>
-        <w:rPr>
-          <w:b/>
-          <w:sz w:val="21"/>
-        </w:rPr>
-        <w:t>story stage.</w:t>
-      </w:r>
-      <w:r>
-        <w:rPr>
-          <w:b/>
-          <w:sz w:val="21"/>
-        </w:rPr>
-        <w:t xml:space="preserve"> This is to prevent looping.</w:t>
-      </w:r>
-    </w:p>
-    <w:p>
-      <w:pPr>
-        <w:pStyle w:val="ListParagraph"/>
-        <w:numPr>
-          <w:ilvl w:val="0"/>
-          <w:numId w:val="2"/>
-        </w:numPr>
-        <w:rPr>
-          <w:sz w:val="21"/>
-        </w:rPr>
-      </w:pPr>
-      <w:r>
-        <w:rPr>
-          <w:sz w:val="21"/>
-        </w:rPr>
-        <w:t xml:space="preserve">Make sure there is no event overlapping each other and they </w:t>
-      </w:r>
-      <w:proofErr w:type="gramStart"/>
-      <w:r>
-        <w:rPr>
-          <w:sz w:val="21"/>
-        </w:rPr>
-        <w:t>are queued up</w:t>
-      </w:r>
-      <w:proofErr w:type="gramEnd"/>
-      <w:r>
-        <w:rPr>
-          <w:sz w:val="21"/>
-        </w:rPr>
-        <w:t>.</w:t>
-      </w:r>
-    </w:p>
-    <w:p>
-      <w:pPr>
-        <w:pStyle w:val="ListParagraph"/>
-        <w:numPr>
-          <w:ilvl w:val="0"/>
-          <w:numId w:val="2"/>
-        </w:numPr>
-        <w:rPr>
-          <w:sz w:val="21"/>
-        </w:rPr>
-      </w:pPr>
-      <w:r>
-        <w:rPr>
-          <w:sz w:val="21"/>
-        </w:rPr>
-        <w:t xml:space="preserve">Re-test and make sure all of the events are working as they </w:t>
-      </w:r>
-      <w:proofErr w:type="gramStart"/>
-      <w:r>
-        <w:rPr>
-          <w:sz w:val="21"/>
-        </w:rPr>
-        <w:t>are supposed</w:t>
-      </w:r>
-      <w:proofErr w:type="gramEnd"/>
-      <w:r>
-        <w:rPr>
-          <w:sz w:val="21"/>
-        </w:rPr>
-        <w:t xml:space="preserve"> to.</w:t>
-      </w:r>
-    </w:p>
-    <w:p>
-      <w:pPr>
-        <w:pStyle w:val="ListParagraph"/>
-        <w:numPr>
-          <w:ilvl w:val="0"/>
-          <w:numId w:val="2"/>
-        </w:numPr>
-        <w:rPr>
-          <w:sz w:val="21"/>
-        </w:rPr>
-      </w:pPr>
-      <w:r>
-        <w:rPr>
-          <w:sz w:val="21"/>
-        </w:rPr>
-        <w:t>Add mission directives at locations and hints of what to do if the player looks lost or he is going in the wrong direction etc…</w:t>
-      </w:r>
-    </w:p>
-    <w:p>
-      <w:pPr>
-        <w:pStyle w:val="ListParagraph"/>
-        <w:numPr>
-          <w:ilvl w:val="0"/>
-          <w:numId w:val="2"/>
-        </w:numPr>
-        <w:rPr>
-          <w:sz w:val="21"/>
-        </w:rPr>
-      </w:pPr>
-      <w:r>
-        <w:rPr>
-          <w:sz w:val="21"/>
-        </w:rPr>
-        <w:t>Give them missions at major story points.</w:t>
-      </w:r>
-    </w:p>
-    <w:p>
-      <w:pPr>
-        <w:pStyle w:val="ListParagraph"/>
-        <w:numPr>
-          <w:ilvl w:val="0"/>
-          <w:numId w:val="2"/>
-        </w:numPr>
-        <w:rPr>
-          <w:sz w:val="21"/>
-        </w:rPr>
-      </w:pPr>
-      <w:r>
-        <w:rPr>
-          <w:sz w:val="21"/>
-        </w:rPr>
-        <w:t>Setup achievement points (for future integration with Steam)</w:t>
-      </w:r>
-    </w:p>
-    <w:p>
-      <w:pPr>
-        <w:rPr>
-          <w:sz w:val="21"/>
-        </w:rPr>
-      </w:pPr>
-    </w:p>
-    <w:p>
-      <w:pPr>
-        <w:rPr>
-          <w:b/>
-          <w:sz w:val="21"/>
-          <w:u w:val="single"/>
-        </w:rPr>
-      </w:pPr>
-      <w:r>
-        <w:rPr>
-          <w:b/>
-          <w:sz w:val="21"/>
-          <w:u w:val="single"/>
-        </w:rPr>
-        <w:t xml:space="preserve">Making the game work from start to finish </w:t>
-      </w:r>
-    </w:p>
-    <w:p>
-      <w:pPr>
-        <w:rPr>
-          <w:sz w:val="21"/>
-        </w:rPr>
-      </w:pPr>
-    </w:p>
-    <w:p>
-      <w:pPr>
-        <w:pStyle w:val="ListParagraph"/>
-        <w:numPr>
-          <w:ilvl w:val="0"/>
-          <w:numId w:val="2"/>
-        </w:numPr>
-        <w:rPr>
-          <w:sz w:val="21"/>
-        </w:rPr>
-      </w:pPr>
-      <w:r>
-        <w:rPr>
-          <w:sz w:val="21"/>
-        </w:rPr>
-        <w:t>Making sure spawning is working correctly from start to finish.</w:t>
-      </w:r>
-    </w:p>
-    <w:p>
-      <w:pPr>
-        <w:pStyle w:val="ListParagraph"/>
-        <w:numPr>
-          <w:ilvl w:val="0"/>
-          <w:numId w:val="2"/>
-        </w:numPr>
-        <w:rPr>
-          <w:sz w:val="21"/>
-        </w:rPr>
-      </w:pPr>
-      <w:r>
-        <w:rPr>
-          <w:sz w:val="21"/>
-        </w:rPr>
-        <w:t>Making sure the game is ending smoothly no matter where you are.</w:t>
-      </w:r>
-    </w:p>
-    <w:p>
-      <w:pPr>
-        <w:pStyle w:val="ListParagraph"/>
-        <w:numPr>
-          <w:ilvl w:val="0"/>
-          <w:numId w:val="2"/>
-        </w:numPr>
-        <w:rPr>
-          <w:sz w:val="21"/>
-        </w:rPr>
-      </w:pPr>
-      <w:r>
-        <w:rPr>
-          <w:sz w:val="21"/>
-        </w:rPr>
-        <w:t>Adding the death scene and cut scene, when you die before the end of the game.</w:t>
-      </w:r>
-    </w:p>
-    <w:p>
-      <w:pPr>
-        <w:pStyle w:val="ListParagraph"/>
-        <w:numPr>
-          <w:ilvl w:val="0"/>
-          <w:numId w:val="2"/>
-        </w:numPr>
-        <w:rPr>
-          <w:sz w:val="21"/>
-        </w:rPr>
-      </w:pPr>
-      <w:r>
-        <w:rPr>
-          <w:sz w:val="21"/>
-        </w:rPr>
-        <w:t>Make sure the player cannot go too off track and end up at a boundary.</w:t>
-      </w:r>
-    </w:p>
-    <w:p>
-      <w:pPr>
-        <w:pStyle w:val="ListParagraph"/>
-        <w:numPr>
-          <w:ilvl w:val="0"/>
-          <w:numId w:val="2"/>
-        </w:numPr>
-        <w:rPr>
-          <w:sz w:val="21"/>
-        </w:rPr>
-      </w:pPr>
-      <w:r>
-        <w:rPr>
-          <w:sz w:val="21"/>
-        </w:rPr>
-        <w:t>Re-test and make sure the events are all safe and nothing is breaking.</w:t>
-      </w:r>
-    </w:p>
-    <w:p>
-      <w:pPr>
-        <w:pStyle w:val="ListParagraph"/>
-        <w:numPr>
-          <w:ilvl w:val="0"/>
-          <w:numId w:val="2"/>
-        </w:numPr>
-        <w:rPr>
-          <w:sz w:val="21"/>
-        </w:rPr>
-      </w:pPr>
-      <w:r>
-        <w:rPr>
-          <w:sz w:val="21"/>
-        </w:rPr>
-        <w:t xml:space="preserve">The entire story </w:t>
-      </w:r>
-      <w:proofErr w:type="gramStart"/>
-      <w:r>
-        <w:rPr>
-          <w:sz w:val="21"/>
-        </w:rPr>
-        <w:t>is being played</w:t>
-      </w:r>
-      <w:proofErr w:type="gramEnd"/>
-      <w:r>
-        <w:rPr>
-          <w:sz w:val="21"/>
-        </w:rPr>
-        <w:t>.</w:t>
-      </w:r>
-    </w:p>
-    <w:p>
-      <w:pPr>
-        <w:pStyle w:val="ListParagraph"/>
-        <w:numPr>
-          <w:ilvl w:val="0"/>
-          <w:numId w:val="2"/>
-        </w:numPr>
-        <w:rPr>
-          <w:sz w:val="21"/>
-        </w:rPr>
-      </w:pPr>
-      <w:r>
-        <w:rPr>
-          <w:sz w:val="21"/>
-        </w:rPr>
-        <w:t>The story is making sense from all different ways I go.</w:t>
-      </w:r>
-    </w:p>
-    <w:p>
-      <w:pPr>
-        <w:pStyle w:val="ListParagraph"/>
-        <w:numPr>
-          <w:ilvl w:val="0"/>
-          <w:numId w:val="2"/>
-        </w:numPr>
-        <w:rPr>
-          <w:sz w:val="21"/>
-        </w:rPr>
-      </w:pPr>
-      <w:proofErr w:type="gramStart"/>
-      <w:r>
-        <w:rPr>
-          <w:sz w:val="21"/>
-        </w:rPr>
-        <w:t>Is the story interesting and is the friend NPC and you emotional enough?</w:t>
-      </w:r>
-      <w:proofErr w:type="gramEnd"/>
-    </w:p>
-    <w:p>
-      <w:pPr>
-        <w:pStyle w:val="ListParagraph"/>
-        <w:numPr>
-          <w:ilvl w:val="0"/>
-          <w:numId w:val="2"/>
-        </w:numPr>
-        <w:rPr>
-          <w:sz w:val="21"/>
-        </w:rPr>
-      </w:pPr>
-      <w:r>
-        <w:rPr>
-          <w:sz w:val="21"/>
-        </w:rPr>
-        <w:t>Linking the ending cut scene to some credits.</w:t>
-      </w:r>
-    </w:p>
-    <w:p>
-      <w:pPr>
-        <w:pStyle w:val="ListParagraph"/>
-        <w:numPr>
-          <w:ilvl w:val="0"/>
-          <w:numId w:val="2"/>
-        </w:numPr>
-        <w:rPr>
-          <w:sz w:val="21"/>
-        </w:rPr>
-      </w:pPr>
-      <w:r>
-        <w:rPr>
-          <w:sz w:val="21"/>
-        </w:rPr>
-        <w:t>Making credits scene and linking it to the menu.</w:t>
-      </w:r>
-    </w:p>
-    <w:p>
-      <w:pPr>
-        <w:pStyle w:val="ListParagraph"/>
-        <w:numPr>
-          <w:ilvl w:val="0"/>
-          <w:numId w:val="2"/>
-        </w:numPr>
-        <w:rPr>
-          <w:sz w:val="21"/>
-        </w:rPr>
-      </w:pPr>
-      <w:r>
-        <w:rPr>
-          <w:sz w:val="21"/>
-        </w:rPr>
-        <w:t>If it is interesting enough, how can you add a twist at the end?</w:t>
-      </w:r>
-    </w:p>
-    <w:p>
-      <w:pPr>
-        <w:rPr>
-          <w:sz w:val="21"/>
-        </w:rPr>
-      </w:pPr>
-    </w:p>
-    <w:p>
-      <w:pPr>
-        <w:rPr>
-          <w:sz w:val="21"/>
-        </w:rPr>
-      </w:pPr>
-    </w:p>
-    <w:p>
-      <w:pPr>
-        <w:rPr>
-          <w:b/>
-          <w:sz w:val="21"/>
-          <w:u w:val="single"/>
-        </w:rPr>
-      </w:pPr>
-      <w:r>
-        <w:rPr>
-          <w:b/>
-          <w:sz w:val="21"/>
-          <w:u w:val="single"/>
-        </w:rPr>
-        <w:t xml:space="preserve">Post Processing and Particle Effects + </w:t>
-      </w:r>
-      <w:r>
-        <w:rPr>
-          <w:b/>
-          <w:sz w:val="21"/>
-          <w:u w:val="single"/>
-        </w:rPr>
-        <w:t>Touch-ups</w:t>
-      </w:r>
-    </w:p>
-    <w:p>
-      <w:pPr>
-        <w:rPr>
-          <w:b/>
-          <w:sz w:val="21"/>
-          <w:u w:val="single"/>
-        </w:rPr>
-      </w:pPr>
-    </w:p>
-    <w:p>
-      <w:pPr>
-        <w:pStyle w:val="ListParagraph"/>
-        <w:numPr>
-          <w:ilvl w:val="0"/>
-          <w:numId w:val="2"/>
-        </w:numPr>
-        <w:rPr>
-          <w:sz w:val="21"/>
-        </w:rPr>
-      </w:pPr>
-      <w:r>
-        <w:rPr>
-          <w:sz w:val="21"/>
-        </w:rPr>
-        <w:t>Creating a custom FOG Shader (w/ multiple colors)</w:t>
-      </w:r>
-    </w:p>
-    <w:p>
-      <w:pPr>
-        <w:pStyle w:val="ListParagraph"/>
-        <w:numPr>
-          <w:ilvl w:val="0"/>
-          <w:numId w:val="2"/>
-        </w:numPr>
-        <w:rPr>
-          <w:sz w:val="21"/>
-        </w:rPr>
-      </w:pPr>
-      <w:r>
-        <w:rPr>
-          <w:sz w:val="21"/>
-        </w:rPr>
-        <w:t>Creating image effects in the post processing stack which blend between each other during day night cycles.</w:t>
-      </w:r>
-    </w:p>
-    <w:p>
-      <w:pPr>
-        <w:pStyle w:val="ListParagraph"/>
-        <w:numPr>
-          <w:ilvl w:val="0"/>
-          <w:numId w:val="2"/>
-        </w:numPr>
-        <w:rPr>
-          <w:sz w:val="21"/>
-        </w:rPr>
-      </w:pPr>
-      <w:r>
-        <w:rPr>
-          <w:sz w:val="21"/>
-        </w:rPr>
-        <w:t>Adding blood effects and all combat particles.</w:t>
-      </w:r>
-    </w:p>
-    <w:p>
-      <w:pPr>
-        <w:pStyle w:val="ListParagraph"/>
-        <w:numPr>
-          <w:ilvl w:val="0"/>
-          <w:numId w:val="2"/>
-        </w:numPr>
-        <w:rPr>
-          <w:sz w:val="21"/>
-        </w:rPr>
-      </w:pPr>
-      <w:r>
-        <w:rPr>
-          <w:sz w:val="21"/>
-        </w:rPr>
-        <w:t>Add walking, sliding and running particles.</w:t>
-      </w:r>
-    </w:p>
-    <w:p>
-      <w:pPr>
-        <w:pStyle w:val="ListParagraph"/>
-        <w:numPr>
-          <w:ilvl w:val="0"/>
-          <w:numId w:val="2"/>
-        </w:numPr>
-        <w:rPr>
-          <w:sz w:val="21"/>
-        </w:rPr>
-      </w:pPr>
-      <w:r>
-        <w:rPr>
-          <w:sz w:val="21"/>
-        </w:rPr>
-        <w:t>Add environmental particles such as snow, leaves.</w:t>
-      </w:r>
-    </w:p>
-    <w:p>
-      <w:pPr>
-        <w:pStyle w:val="ListParagraph"/>
-        <w:numPr>
-          <w:ilvl w:val="0"/>
-          <w:numId w:val="2"/>
-        </w:numPr>
-        <w:rPr>
-          <w:sz w:val="21"/>
-        </w:rPr>
-      </w:pPr>
-      <w:r>
-        <w:rPr>
-          <w:sz w:val="21"/>
-        </w:rPr>
-        <w:t xml:space="preserve">Lens flares and </w:t>
-      </w:r>
-      <w:proofErr w:type="gramStart"/>
-      <w:r>
-        <w:rPr>
-          <w:sz w:val="21"/>
-        </w:rPr>
-        <w:t>sun rays</w:t>
-      </w:r>
-      <w:proofErr w:type="gramEnd"/>
-      <w:r>
-        <w:rPr>
-          <w:sz w:val="21"/>
-        </w:rPr>
-        <w:t xml:space="preserve"> casting down on the earth.</w:t>
-      </w:r>
-    </w:p>
-    <w:p>
-      <w:pPr>
-        <w:pStyle w:val="ListParagraph"/>
-        <w:numPr>
-          <w:ilvl w:val="0"/>
-          <w:numId w:val="2"/>
-        </w:numPr>
-        <w:rPr>
-          <w:sz w:val="21"/>
-        </w:rPr>
-      </w:pPr>
-      <w:r>
-        <w:rPr>
-          <w:sz w:val="21"/>
-        </w:rPr>
-        <w:t>Shaders to make the terrain tiling less obvious.</w:t>
-      </w:r>
-    </w:p>
-    <w:p>
-      <w:pPr>
-        <w:pStyle w:val="ListParagraph"/>
-        <w:numPr>
-          <w:ilvl w:val="0"/>
-          <w:numId w:val="2"/>
-        </w:numPr>
-        <w:rPr>
-          <w:sz w:val="21"/>
-        </w:rPr>
-      </w:pPr>
-      <w:r>
-        <w:rPr>
-          <w:sz w:val="21"/>
-        </w:rPr>
-        <w:t>Going through the scene and adding decorations where needed and playing the game and seeing what would make this part more interesting etc…</w:t>
-      </w:r>
-    </w:p>
-    <w:p>
-      <w:pPr>
-        <w:pStyle w:val="ListParagraph"/>
-        <w:numPr>
-          <w:ilvl w:val="0"/>
-          <w:numId w:val="2"/>
-        </w:numPr>
-        <w:rPr>
-          <w:sz w:val="21"/>
-        </w:rPr>
-      </w:pPr>
-      <w:r>
-        <w:rPr>
-          <w:sz w:val="21"/>
-        </w:rPr>
-        <w:t>Eye adaptation tool and create nice eye adaptations.</w:t>
-      </w:r>
-    </w:p>
-    <w:p>
-      <w:pPr>
-        <w:pStyle w:val="ListParagraph"/>
-        <w:numPr>
-          <w:ilvl w:val="0"/>
-          <w:numId w:val="2"/>
-        </w:numPr>
-        <w:rPr>
-          <w:sz w:val="21"/>
-        </w:rPr>
-      </w:pPr>
-      <w:r>
-        <w:rPr>
-          <w:sz w:val="21"/>
-        </w:rPr>
-        <w:t>Make sure there are options for post processing to decrease the aliasing filter etc…</w:t>
-      </w:r>
-    </w:p>
-    <w:p>
-      <w:pPr>
-        <w:pStyle w:val="ListParagraph"/>
-        <w:numPr>
-          <w:ilvl w:val="0"/>
-          <w:numId w:val="2"/>
-        </w:numPr>
-        <w:rPr>
-          <w:sz w:val="21"/>
-        </w:rPr>
-      </w:pPr>
-      <w:r>
-        <w:rPr>
-          <w:sz w:val="21"/>
-        </w:rPr>
-        <w:t>Write your own shaders sometimes to learn the basics.</w:t>
-      </w:r>
-    </w:p>
-    <w:p>
-      <w:pPr>
-        <w:pStyle w:val="ListParagraph"/>
-        <w:numPr>
-          <w:ilvl w:val="0"/>
-          <w:numId w:val="2"/>
-        </w:numPr>
-        <w:rPr>
-          <w:sz w:val="21"/>
-        </w:rPr>
-      </w:pPr>
-      <w:r>
-        <w:rPr>
-          <w:sz w:val="21"/>
-        </w:rPr>
-        <w:t>Adding more animations like cloth animations and sword movement etc…</w:t>
-      </w:r>
-    </w:p>
-    <w:p>
-      <w:pPr>
-        <w:pStyle w:val="ListParagraph"/>
-        <w:numPr>
-          <w:ilvl w:val="0"/>
-          <w:numId w:val="2"/>
-        </w:numPr>
-        <w:rPr>
-          <w:sz w:val="21"/>
-        </w:rPr>
-      </w:pPr>
-      <w:r>
-        <w:rPr>
-          <w:sz w:val="21"/>
-        </w:rPr>
-        <w:t xml:space="preserve">Dust getting flung up as you walk, snow </w:t>
-      </w:r>
-      <w:proofErr w:type="gramStart"/>
-      <w:r>
-        <w:rPr>
-          <w:sz w:val="21"/>
-        </w:rPr>
-        <w:t>foot prints</w:t>
-      </w:r>
-      <w:proofErr w:type="gramEnd"/>
-      <w:r>
-        <w:rPr>
-          <w:sz w:val="21"/>
-        </w:rPr>
-        <w:t>.</w:t>
-      </w:r>
-    </w:p>
-    <w:p>
-      <w:pPr>
-        <w:rPr>
-          <w:sz w:val="21"/>
-        </w:rPr>
-      </w:pPr>
-    </w:p>
-    <w:p>
-      <w:pPr>
-        <w:rPr>
-          <w:b/>
-          <w:sz w:val="21"/>
-          <w:u w:val="single"/>
-        </w:rPr>
-      </w:pPr>
-      <w:r>
-        <w:rPr>
-          <w:b/>
-          <w:sz w:val="21"/>
-          <w:u w:val="single"/>
-        </w:rPr>
-        <w:t>Making a starting scene</w:t>
-      </w:r>
-    </w:p>
-    <w:p>
-      <w:pPr>
-        <w:rPr>
-          <w:b/>
-          <w:sz w:val="21"/>
-          <w:u w:val="single"/>
-        </w:rPr>
-      </w:pPr>
-    </w:p>
-    <w:p>
-      <w:pPr>
-        <w:pStyle w:val="ListParagraph"/>
-        <w:numPr>
-          <w:ilvl w:val="0"/>
-          <w:numId w:val="2"/>
-        </w:numPr>
-        <w:rPr>
-          <w:sz w:val="21"/>
-        </w:rPr>
-      </w:pPr>
-      <w:r>
-        <w:rPr>
-          <w:sz w:val="21"/>
-        </w:rPr>
-        <w:t xml:space="preserve">Make a sweeping shot over the entire forest and cover all of </w:t>
-      </w:r>
-      <w:proofErr w:type="spellStart"/>
-      <w:proofErr w:type="gramStart"/>
-      <w:r>
-        <w:rPr>
-          <w:sz w:val="21"/>
-        </w:rPr>
-        <w:t>it’s</w:t>
-      </w:r>
-      <w:proofErr w:type="spellEnd"/>
-      <w:proofErr w:type="gramEnd"/>
-      <w:r>
-        <w:rPr>
-          <w:sz w:val="21"/>
-        </w:rPr>
-        <w:t xml:space="preserve"> beauty, have birds flying around and castles and show the whole world.</w:t>
-      </w:r>
-    </w:p>
-    <w:p>
-      <w:pPr>
-        <w:pStyle w:val="ListParagraph"/>
-        <w:numPr>
-          <w:ilvl w:val="0"/>
-          <w:numId w:val="2"/>
-        </w:numPr>
-        <w:rPr>
-          <w:sz w:val="21"/>
-        </w:rPr>
-      </w:pPr>
-      <w:r>
-        <w:rPr>
-          <w:sz w:val="21"/>
-        </w:rPr>
-        <w:t>Get your name and text on the screen and your company name.</w:t>
-      </w:r>
-    </w:p>
-    <w:p>
-      <w:pPr>
-        <w:pStyle w:val="ListParagraph"/>
-        <w:numPr>
-          <w:ilvl w:val="0"/>
-          <w:numId w:val="2"/>
-        </w:numPr>
-        <w:rPr>
-          <w:sz w:val="21"/>
-        </w:rPr>
-      </w:pPr>
-      <w:proofErr w:type="gramStart"/>
-      <w:r>
-        <w:rPr>
-          <w:sz w:val="21"/>
-        </w:rPr>
-        <w:t xml:space="preserve">Make the screen slowly delve deeper into the forest and the once beautiful forest turn dark and grim and </w:t>
-      </w:r>
-      <w:proofErr w:type="spellStart"/>
-      <w:r>
-        <w:rPr>
-          <w:sz w:val="21"/>
-        </w:rPr>
-        <w:t>get’s</w:t>
-      </w:r>
-      <w:proofErr w:type="spellEnd"/>
-      <w:r>
-        <w:rPr>
-          <w:sz w:val="21"/>
-        </w:rPr>
-        <w:t xml:space="preserve"> darker and darker and you see red eyes and danger lurking in the back and the name ‘NEFARIOUS’ just fades into view and </w:t>
-      </w:r>
-      <w:proofErr w:type="spellStart"/>
-      <w:r>
-        <w:rPr>
-          <w:sz w:val="21"/>
-        </w:rPr>
-        <w:t>a</w:t>
-      </w:r>
-      <w:proofErr w:type="spellEnd"/>
-      <w:r>
-        <w:rPr>
-          <w:sz w:val="21"/>
-        </w:rPr>
-        <w:t xml:space="preserve"> eye closing animation is played and an eye opening animation is played and the camera fades to your little mountain where you and your friend live and your story is told.</w:t>
-      </w:r>
-      <w:proofErr w:type="gramEnd"/>
-    </w:p>
-    <w:p>
-      <w:pPr>
-        <w:pStyle w:val="ListParagraph"/>
-        <w:numPr>
-          <w:ilvl w:val="0"/>
-          <w:numId w:val="2"/>
-        </w:numPr>
-        <w:rPr>
-          <w:sz w:val="21"/>
-        </w:rPr>
-      </w:pPr>
-      <w:r>
-        <w:rPr>
-          <w:sz w:val="21"/>
-        </w:rPr>
-        <w:t xml:space="preserve">This entire game is like a story </w:t>
-      </w:r>
-      <w:proofErr w:type="gramStart"/>
-      <w:r>
-        <w:rPr>
-          <w:sz w:val="21"/>
-        </w:rPr>
-        <w:t>being told</w:t>
-      </w:r>
-      <w:proofErr w:type="gramEnd"/>
-      <w:r>
-        <w:rPr>
-          <w:sz w:val="21"/>
-        </w:rPr>
-        <w:t xml:space="preserve"> and the text at the start + the music should be </w:t>
-      </w:r>
-      <w:r>
-        <w:rPr>
-          <w:sz w:val="21"/>
-        </w:rPr>
-        <w:lastRenderedPageBreak/>
-        <w:t xml:space="preserve">thrilling. Your eyes open and then your friend is waking you up and you get up and put your helmet on. Your friend </w:t>
-      </w:r>
-      <w:proofErr w:type="gramStart"/>
-      <w:r>
-        <w:rPr>
-          <w:sz w:val="21"/>
-        </w:rPr>
-        <w:t>is panicked</w:t>
-      </w:r>
-      <w:proofErr w:type="gramEnd"/>
-      <w:r>
-        <w:rPr>
-          <w:sz w:val="21"/>
-        </w:rPr>
-        <w:t xml:space="preserve"> and he is trying to wake you up…. -&gt; Story.</w:t>
-      </w:r>
-    </w:p>
-    <w:p>
-      <w:pPr>
-        <w:pStyle w:val="ListParagraph"/>
-        <w:numPr>
-          <w:ilvl w:val="0"/>
-          <w:numId w:val="2"/>
-        </w:numPr>
-        <w:rPr>
-          <w:sz w:val="21"/>
-        </w:rPr>
-      </w:pPr>
-      <w:r>
-        <w:rPr>
-          <w:sz w:val="21"/>
-        </w:rPr>
-        <w:t xml:space="preserve">Good post processing and </w:t>
-      </w:r>
-      <w:proofErr w:type="spellStart"/>
-      <w:r>
-        <w:rPr>
-          <w:sz w:val="21"/>
-        </w:rPr>
-        <w:t>anti aliasing</w:t>
-      </w:r>
-      <w:proofErr w:type="spellEnd"/>
+        <w:t>This entire game is like a story being told and the text at the start + the music should be thrilling. Your eyes open and then your friend is waking you up and you get up and put your helmet on. Your friend is panicked and he is trying to wake you up…. -&gt; Story.</w:t>
+      </w:r>
+    </w:p>
+    <w:p>
+      <w:pPr>
+        <w:pStyle w:val="ListParagraph"/>
+        <w:numPr>
+          <w:ilvl w:val="0"/>
+          <w:numId w:val="2"/>
+        </w:numPr>
+        <w:rPr>
+          <w:sz w:val="21"/>
+        </w:rPr>
+      </w:pPr>
+      <w:r>
+        <w:rPr>
+          <w:sz w:val="21"/>
+        </w:rPr>
+        <w:t>Good post processing and anti aliasing</w:t>
+      </w:r>
     </w:p>
     <w:p>
       <w:pPr>
@@ -5401,113 +4768,43 @@
         <w:rPr>
           <w:sz w:val="21"/>
         </w:rPr>
-        <w:t xml:space="preserve">Go to the </w:t>
-      </w:r>
-      <w:proofErr w:type="gramStart"/>
-      <w:r>
-        <w:rPr>
-          <w:sz w:val="21"/>
-        </w:rPr>
-        <w:t>profiler and check what is taking up the most time</w:t>
-      </w:r>
-      <w:proofErr w:type="gramEnd"/>
-      <w:r>
-        <w:rPr>
-          <w:sz w:val="21"/>
-        </w:rPr>
-        <w:t xml:space="preserve"> and then optimize. (This </w:t>
-      </w:r>
-      <w:proofErr w:type="gramStart"/>
-      <w:r>
-        <w:rPr>
-          <w:sz w:val="21"/>
-        </w:rPr>
-        <w:t>should be done</w:t>
-      </w:r>
-      <w:proofErr w:type="gramEnd"/>
-      <w:r>
-        <w:rPr>
-          <w:sz w:val="21"/>
-        </w:rPr>
-        <w:t xml:space="preserve"> throughout the game)…</w:t>
-      </w:r>
-    </w:p>
-    <w:p>
-      <w:pPr>
-        <w:pStyle w:val="ListParagraph"/>
-        <w:numPr>
-          <w:ilvl w:val="0"/>
-          <w:numId w:val="2"/>
-        </w:numPr>
-        <w:rPr>
-          <w:sz w:val="21"/>
-        </w:rPr>
-      </w:pPr>
-      <w:r>
-        <w:rPr>
-          <w:sz w:val="21"/>
-        </w:rPr>
-        <w:t xml:space="preserve">Make sure the scripts that are not being used are constantly disabled, and </w:t>
-      </w:r>
-      <w:proofErr w:type="gramStart"/>
-      <w:r>
-        <w:rPr>
-          <w:sz w:val="21"/>
-        </w:rPr>
-        <w:t>colliders which are not needed</w:t>
-      </w:r>
-      <w:proofErr w:type="gramEnd"/>
-      <w:r>
-        <w:rPr>
-          <w:sz w:val="21"/>
-        </w:rPr>
-        <w:t xml:space="preserve"> are disabled.</w:t>
-      </w:r>
-    </w:p>
-    <w:p>
-      <w:pPr>
-        <w:pStyle w:val="ListParagraph"/>
-        <w:numPr>
-          <w:ilvl w:val="0"/>
-          <w:numId w:val="2"/>
-        </w:numPr>
-        <w:rPr>
-          <w:sz w:val="21"/>
-        </w:rPr>
-      </w:pPr>
-      <w:r>
-        <w:rPr>
-          <w:sz w:val="21"/>
-        </w:rPr>
-        <w:t>Play the game on lower end PC’s and Computers to make sure even smaller computers can handle the graphics etc</w:t>
-      </w:r>
-      <w:proofErr w:type="gramStart"/>
-      <w:r>
-        <w:rPr>
-          <w:sz w:val="21"/>
-        </w:rPr>
-        <w:t>..</w:t>
-      </w:r>
-      <w:proofErr w:type="gramEnd"/>
-      <w:r>
-        <w:rPr>
-          <w:sz w:val="21"/>
-        </w:rPr>
-        <w:t xml:space="preserve"> </w:t>
-      </w:r>
-      <w:proofErr w:type="gramStart"/>
-      <w:r>
-        <w:rPr>
-          <w:sz w:val="21"/>
-        </w:rPr>
-        <w:t>by</w:t>
-      </w:r>
-      <w:proofErr w:type="gramEnd"/>
-      <w:r>
-        <w:rPr>
-          <w:sz w:val="21"/>
-        </w:rPr>
-        <w:t xml:space="preserve"> modifying the settings of the game (IN THE GAME).</w:t>
+        <w:t>Go to the profiler and check what is taking up the most time and then optimize. (This should be done throughout the game)…</w:t>
+      </w:r>
+    </w:p>
+    <w:p>
+      <w:pPr>
+        <w:pStyle w:val="ListParagraph"/>
+        <w:numPr>
+          <w:ilvl w:val="0"/>
+          <w:numId w:val="2"/>
+        </w:numPr>
+        <w:rPr>
+          <w:sz w:val="21"/>
+        </w:rPr>
+      </w:pPr>
+      <w:r>
+        <w:rPr>
+          <w:sz w:val="21"/>
+        </w:rPr>
+        <w:t>Make sure the scripts that are not being used are constantly disabled, and colliders which are not needed are disabled.</w:t>
+      </w:r>
+    </w:p>
+    <w:p>
+      <w:pPr>
+        <w:pStyle w:val="ListParagraph"/>
+        <w:numPr>
+          <w:ilvl w:val="0"/>
+          <w:numId w:val="2"/>
+        </w:numPr>
+        <w:rPr>
+          <w:sz w:val="21"/>
+        </w:rPr>
+      </w:pPr>
+      <w:r>
+        <w:rPr>
+          <w:sz w:val="21"/>
+        </w:rPr>
+        <w:t>Play the game on lower end PC’s and Computers to make sure even smaller computers can handle the graphics etc.. by modifying the settings of the game (IN THE GAME).</w:t>
       </w:r>
     </w:p>
     <w:p>
@@ -5567,59 +4864,27 @@
           <w:sz w:val="21"/>
           <w:u w:val="single"/>
         </w:rPr>
-        <w:t xml:space="preserve">Music and </w:t>
-      </w:r>
-      <w:proofErr w:type="gramStart"/>
-      <w:r>
-        <w:rPr>
-          <w:b/>
-          <w:sz w:val="21"/>
-          <w:u w:val="single"/>
-        </w:rPr>
-        <w:t>SFX :</w:t>
-      </w:r>
-      <w:proofErr w:type="gramEnd"/>
-      <w:r>
-        <w:rPr>
-          <w:b/>
-          <w:sz w:val="21"/>
-          <w:u w:val="single"/>
-        </w:rPr>
-        <w:t xml:space="preserve"> </w:t>
-      </w:r>
-    </w:p>
-    <w:p>
-      <w:pPr>
-        <w:rPr>
-          <w:sz w:val="21"/>
-        </w:rPr>
-      </w:pPr>
-    </w:p>
-    <w:p>
-      <w:pPr>
-        <w:rPr>
-          <w:sz w:val="21"/>
-        </w:rPr>
-      </w:pPr>
-      <w:r>
-        <w:rPr>
-          <w:sz w:val="21"/>
-        </w:rPr>
-        <w:t>SFX (This is extremely complicated</w:t>
-      </w:r>
-      <w:proofErr w:type="gramStart"/>
-      <w:r>
-        <w:rPr>
-          <w:sz w:val="21"/>
-        </w:rPr>
-        <w:t>) :</w:t>
-      </w:r>
-      <w:proofErr w:type="gramEnd"/>
-      <w:r>
-        <w:rPr>
-          <w:sz w:val="21"/>
-        </w:rPr>
-        <w:t xml:space="preserve"> </w:t>
+        <w:t xml:space="preserve">Music and SFX : </w:t>
+      </w:r>
+    </w:p>
+    <w:p>
+      <w:pPr>
+        <w:rPr>
+          <w:sz w:val="21"/>
+        </w:rPr>
+      </w:pPr>
+    </w:p>
+    <w:p>
+      <w:pPr>
+        <w:rPr>
+          <w:sz w:val="21"/>
+        </w:rPr>
+      </w:pPr>
+      <w:r>
+        <w:rPr>
+          <w:sz w:val="21"/>
+        </w:rPr>
+        <w:t xml:space="preserve">SFX (This is extremely complicated) : </w:t>
       </w:r>
     </w:p>
     <w:p>
@@ -5802,21 +5067,7 @@
         <w:rPr>
           <w:sz w:val="21"/>
         </w:rPr>
-        <w:t xml:space="preserve"> </w:t>
-      </w:r>
-      <w:proofErr w:type="gramStart"/>
-      <w:r>
-        <w:rPr>
-          <w:sz w:val="21"/>
-        </w:rPr>
-        <w:t>are given</w:t>
-      </w:r>
-      <w:proofErr w:type="gramEnd"/>
-      <w:r>
-        <w:rPr>
-          <w:sz w:val="21"/>
-        </w:rPr>
-        <w:t xml:space="preserve"> more power.</w:t>
+        <w:t xml:space="preserve"> are given more power.</w:t>
       </w:r>
     </w:p>
     <w:p>
@@ -5882,53 +5133,25 @@
         <w:rPr>
           <w:sz w:val="21"/>
         </w:rPr>
-        <w:t xml:space="preserve">Make sure the sounds system </w:t>
-      </w:r>
-      <w:proofErr w:type="gramStart"/>
-      <w:r>
-        <w:rPr>
-          <w:sz w:val="21"/>
-        </w:rPr>
-        <w:t>is implemented</w:t>
-      </w:r>
-      <w:proofErr w:type="gramEnd"/>
-      <w:r>
-        <w:rPr>
-          <w:sz w:val="21"/>
-        </w:rPr>
-        <w:t xml:space="preserve"> into the behaviour editor.</w:t>
-      </w:r>
-    </w:p>
-    <w:p>
-      <w:pPr>
-        <w:pStyle w:val="ListParagraph"/>
-        <w:numPr>
-          <w:ilvl w:val="0"/>
-          <w:numId w:val="2"/>
-        </w:numPr>
-        <w:rPr>
-          <w:sz w:val="21"/>
-        </w:rPr>
-      </w:pPr>
-      <w:r>
-        <w:rPr>
-          <w:sz w:val="21"/>
-        </w:rPr>
-        <w:t xml:space="preserve">Create a script to easily be able to call on an audio </w:t>
-      </w:r>
-      <w:proofErr w:type="gramStart"/>
-      <w:r>
-        <w:rPr>
-          <w:sz w:val="21"/>
-        </w:rPr>
-        <w:t>file which</w:t>
-      </w:r>
-      <w:proofErr w:type="gramEnd"/>
-      <w:r>
-        <w:rPr>
-          <w:sz w:val="21"/>
-        </w:rPr>
-        <w:t xml:space="preserve"> is stored in a dictionary.</w:t>
+        <w:t>Make sure the sounds system is implemented into the behaviour editor.</w:t>
+      </w:r>
+    </w:p>
+    <w:p>
+      <w:pPr>
+        <w:pStyle w:val="ListParagraph"/>
+        <w:numPr>
+          <w:ilvl w:val="0"/>
+          <w:numId w:val="2"/>
+        </w:numPr>
+        <w:rPr>
+          <w:sz w:val="21"/>
+        </w:rPr>
+      </w:pPr>
+      <w:r>
+        <w:rPr>
+          <w:sz w:val="21"/>
+        </w:rPr>
+        <w:t>Create a script to easily be able to call on an audio file which is stored in a dictionary.</w:t>
       </w:r>
     </w:p>
     <w:p>
@@ -5972,21 +5195,7 @@
         <w:rPr>
           <w:sz w:val="21"/>
         </w:rPr>
-        <w:t xml:space="preserve">(This is your best for creating high quality </w:t>
-      </w:r>
-      <w:proofErr w:type="gramStart"/>
-      <w:r>
-        <w:rPr>
-          <w:sz w:val="21"/>
-        </w:rPr>
-        <w:t>music :</w:t>
-      </w:r>
-      <w:proofErr w:type="gramEnd"/>
-      <w:r>
-        <w:rPr>
-          <w:sz w:val="21"/>
-        </w:rPr>
-        <w:t xml:space="preserve"> </w:t>
+        <w:t xml:space="preserve">(This is your best for creating high quality music : </w:t>
       </w:r>
       <w:hyperlink r:id="rId7" w:history="1">
         <w:r>
@@ -6282,21 +5491,7 @@
         <w:rPr>
           <w:sz w:val="21"/>
         </w:rPr>
-        <w:t xml:space="preserve">Crowd sounds and horde movement make sure the noise </w:t>
-      </w:r>
-      <w:proofErr w:type="gramStart"/>
-      <w:r>
-        <w:rPr>
-          <w:sz w:val="21"/>
-        </w:rPr>
-        <w:t>isn’t</w:t>
-      </w:r>
-      <w:proofErr w:type="gramEnd"/>
-      <w:r>
-        <w:rPr>
-          <w:sz w:val="21"/>
-        </w:rPr>
-        <w:t xml:space="preserve"> over powering.</w:t>
+        <w:t>Crowd sounds and horde movement make sure the noise isn’t over powering.</w:t>
       </w:r>
     </w:p>
     <w:p>
@@ -6482,21 +5677,7 @@
         <w:rPr>
           <w:sz w:val="21"/>
         </w:rPr>
-        <w:t xml:space="preserve">Steam overlays need to </w:t>
-      </w:r>
-      <w:proofErr w:type="gramStart"/>
-      <w:r>
-        <w:rPr>
-          <w:sz w:val="21"/>
-        </w:rPr>
-        <w:t>be taken</w:t>
-      </w:r>
-      <w:proofErr w:type="gramEnd"/>
-      <w:r>
-        <w:rPr>
-          <w:sz w:val="21"/>
-        </w:rPr>
-        <w:t xml:space="preserve"> seriously and pausing needs to be a feature that is automatically handled through steams pausing.</w:t>
+        <w:t>Steam overlays need to be taken seriously and pausing needs to be a feature that is automatically handled through steams pausing.</w:t>
       </w:r>
     </w:p>
     <w:p>
@@ -6626,7 +5807,6 @@
           <w:sz w:val="21"/>
           <w:u w:val="single"/>
         </w:rPr>
-        <w:lastRenderedPageBreak/>
         <w:t>Methodical Testing (Gathering data)</w:t>
       </w:r>
     </w:p>
@@ -6749,21 +5929,7 @@
         <w:rPr>
           <w:sz w:val="21"/>
         </w:rPr>
-        <w:t xml:space="preserve">Improve the graphics and gameplay based on feedback. If the feedback is lag related make </w:t>
-      </w:r>
-      <w:proofErr w:type="gramStart"/>
-      <w:r>
-        <w:rPr>
-          <w:sz w:val="21"/>
-        </w:rPr>
-        <w:t>sure</w:t>
-      </w:r>
-      <w:proofErr w:type="gramEnd"/>
-      <w:r>
-        <w:rPr>
-          <w:sz w:val="21"/>
-        </w:rPr>
-        <w:t xml:space="preserve"> you add some optimisation.</w:t>
+        <w:t>Improve the graphics and gameplay based on feedback. If the feedback is lag related make sure you add some optimisation.</w:t>
       </w:r>
     </w:p>
     <w:p>
@@ -6887,21 +6053,7 @@
         <w:rPr>
           <w:sz w:val="21"/>
         </w:rPr>
-        <w:t xml:space="preserve">The website is </w:t>
-      </w:r>
-      <w:proofErr w:type="gramStart"/>
-      <w:r>
-        <w:rPr>
-          <w:sz w:val="21"/>
-        </w:rPr>
-        <w:t>like</w:t>
-      </w:r>
-      <w:proofErr w:type="gramEnd"/>
-      <w:r>
-        <w:rPr>
-          <w:sz w:val="21"/>
-        </w:rPr>
-        <w:t xml:space="preserve"> marketing so put your latest game trailer on there, information about the game.</w:t>
+        <w:t>The website is like marketing so put your latest game trailer on there, information about the game.</w:t>
       </w:r>
     </w:p>
     <w:p>
@@ -6981,21 +6133,7 @@
         <w:rPr>
           <w:sz w:val="21"/>
         </w:rPr>
-        <w:t xml:space="preserve">Publish on your </w:t>
-      </w:r>
-      <w:proofErr w:type="spellStart"/>
-      <w:r>
-        <w:rPr>
-          <w:sz w:val="21"/>
-        </w:rPr>
-        <w:t>youtube</w:t>
-      </w:r>
-      <w:proofErr w:type="spellEnd"/>
-      <w:r>
-        <w:rPr>
-          <w:sz w:val="21"/>
-        </w:rPr>
-        <w:t xml:space="preserve"> channel</w:t>
+        <w:t>Publish on your youtube channel</w:t>
       </w:r>
     </w:p>
     <w:p>
@@ -7221,21 +6359,7 @@
         <w:rPr>
           <w:sz w:val="21"/>
         </w:rPr>
-        <w:t xml:space="preserve">Creating a </w:t>
-      </w:r>
-      <w:proofErr w:type="spellStart"/>
-      <w:r>
-        <w:rPr>
-          <w:sz w:val="21"/>
-        </w:rPr>
-        <w:t>coupe</w:t>
-      </w:r>
-      <w:proofErr w:type="spellEnd"/>
-      <w:r>
-        <w:rPr>
-          <w:sz w:val="21"/>
-        </w:rPr>
-        <w:t xml:space="preserve"> of trailers</w:t>
+        <w:t>Creating a coupe of trailers</w:t>
       </w:r>
     </w:p>
     <w:p>
@@ -7542,49 +6666,27 @@
         <w:rPr>
           <w:sz w:val="21"/>
         </w:rPr>
-        <w:t xml:space="preserve">Publishing on </w:t>
-      </w:r>
-      <w:proofErr w:type="spellStart"/>
-      <w:r>
-        <w:rPr>
-          <w:sz w:val="21"/>
-        </w:rPr>
-        <w:t>facebook</w:t>
-      </w:r>
-      <w:proofErr w:type="spellEnd"/>
-    </w:p>
-    <w:p>
-      <w:pPr>
-        <w:pStyle w:val="ListParagraph"/>
-        <w:numPr>
-          <w:ilvl w:val="0"/>
-          <w:numId w:val="2"/>
-        </w:numPr>
-        <w:rPr>
-          <w:b/>
-          <w:sz w:val="21"/>
-          <w:u w:val="single"/>
-        </w:rPr>
-      </w:pPr>
-      <w:r>
-        <w:rPr>
-          <w:sz w:val="21"/>
-        </w:rPr>
-        <w:t xml:space="preserve">Publishing on </w:t>
-      </w:r>
-      <w:proofErr w:type="spellStart"/>
-      <w:r>
-        <w:rPr>
-          <w:sz w:val="21"/>
-        </w:rPr>
-        <w:t>youtube</w:t>
-      </w:r>
-      <w:proofErr w:type="spellEnd"/>
-      <w:r>
-        <w:rPr>
-          <w:sz w:val="21"/>
-        </w:rPr>
-        <w:t xml:space="preserve"> ads</w:t>
+        <w:t>Publishing on facebook</w:t>
+      </w:r>
+    </w:p>
+    <w:p>
+      <w:pPr>
+        <w:pStyle w:val="ListParagraph"/>
+        <w:numPr>
+          <w:ilvl w:val="0"/>
+          <w:numId w:val="2"/>
+        </w:numPr>
+        <w:rPr>
+          <w:b/>
+          <w:sz w:val="21"/>
+          <w:u w:val="single"/>
+        </w:rPr>
+      </w:pPr>
+      <w:r>
+        <w:rPr>
+          <w:sz w:val="21"/>
+        </w:rPr>
+        <w:t>Publishing on youtube ads</w:t>
       </w:r>
     </w:p>
     <w:p>
@@ -9061,7 +8163,7 @@
 </file>
 
 <file path=customXml/itemProps1.xml><?xml version="1.0" encoding="utf-8"?>
-<ds:datastoreItem xmlns:ds="http://schemas.openxmlformats.org/officeDocument/2006/customXml" ds:itemID="{F31DC753-10A4-4F8A-9AF3-4C1B4D01D660}">
+<ds:datastoreItem xmlns:ds="http://schemas.openxmlformats.org/officeDocument/2006/customXml" ds:itemID="{A4637105-0613-4287-B1F8-EE0538D77657}">
   <ds:schemaRefs>
     <ds:schemaRef ds:uri="http://schemas.openxmlformats.org/officeDocument/2006/bibliography"/>
   </ds:schemaRefs>

</xml_diff>